<commit_message>
update to our diary, manual added, wrong inputs at the Start.class get a message now
</commit_message>
<xml_diff>
--- a/Dokumentationen/Netzwerkprotokoll.docx
+++ b/Dokumentationen/Netzwerkprotokoll.docx
@@ -7,40 +7,56 @@
         <w:rPr>
           <w:b/>
           <w:bCs/>
-          <w:lang w:val="de-DE"/>
+          <w:lang w:val="en-US"/>
         </w:rPr>
       </w:pPr>
       <w:r>
         <w:rPr>
           <w:b/>
           <w:bCs/>
-          <w:lang w:val="de-DE"/>
+          <w:lang w:val="en-US"/>
         </w:rPr>
-        <w:t>Netzwerkprotokoll:</w:t>
+        <w:t>Netzwerkprotokoll</w:t>
+      </w:r>
+      <w:r>
+        <w:rPr>
+          <w:b/>
+          <w:bCs/>
+          <w:lang w:val="en-US"/>
+        </w:rPr>
+        <w:t xml:space="preserve"> zu „The Floor is Java“</w:t>
+      </w:r>
+      <w:r>
+        <w:rPr>
+          <w:b/>
+          <w:bCs/>
+          <w:lang w:val="en-US"/>
+        </w:rPr>
+        <w:t>:</w:t>
       </w:r>
     </w:p>
     <w:p>
       <w:pPr>
         <w:spacing w:after="0"/>
         <w:rPr>
-          <w:lang w:val="de-DE"/>
+          <w:lang w:val="en-US"/>
         </w:rPr>
       </w:pPr>
       <w:r>
         <w:rPr>
-          <w:lang w:val="de-DE"/>
+          <w:lang w:val="en-US"/>
         </w:rPr>
         <w:t>CS: Client -&gt; Server</w:t>
       </w:r>
       <w:r>
         <w:rPr>
-          <w:lang w:val="de-DE"/>
+          <w:lang w:val="en-US"/>
         </w:rPr>
         <w:t xml:space="preserve"> </w:t>
       </w:r>
       <w:r>
         <w:rPr>
-          <w:lang w:val="de-DE"/>
+          <w:lang w:val="en-US"/>
         </w:rPr>
         <w:t>(Client -&gt; ServerThreadForClient)</w:t>
       </w:r>
@@ -49,61 +65,55 @@
       <w:pPr>
         <w:spacing w:after="0"/>
         <w:rPr>
-          <w:lang w:val="de-DE"/>
+          <w:lang w:val="en-US"/>
         </w:rPr>
       </w:pPr>
       <w:r>
         <w:rPr>
-          <w:lang w:val="de-DE"/>
+          <w:lang w:val="en-US"/>
         </w:rPr>
-        <w:t xml:space="preserve">CCS: </w:t>
-      </w:r>
-      <w:proofErr w:type="spellStart"/>
-      <w:r>
-        <w:rPr>
-          <w:lang w:val="de-DE"/>
-        </w:rPr>
-        <w:t>ClientChatGui</w:t>
-      </w:r>
-      <w:proofErr w:type="spellEnd"/>
-      <w:r>
-        <w:rPr>
-          <w:lang w:val="de-DE"/>
-        </w:rPr>
-        <w:t xml:space="preserve"> -&gt; ServerThreadForClient</w:t>
+        <w:t>CCS: ClientChatGui -&gt; ServerThreadForClient</w:t>
       </w:r>
     </w:p>
     <w:p>
       <w:pPr>
         <w:spacing w:after="0"/>
         <w:rPr>
-          <w:lang w:val="de-DE"/>
+          <w:lang w:val="en-US"/>
         </w:rPr>
       </w:pPr>
       <w:r>
         <w:rPr>
-          <w:lang w:val="de-DE"/>
+          <w:lang w:val="en-US"/>
         </w:rPr>
         <w:t>SC: Server-&gt; Client</w:t>
       </w:r>
       <w:r>
         <w:rPr>
-          <w:lang w:val="de-DE"/>
+          <w:lang w:val="en-US"/>
         </w:rPr>
         <w:t xml:space="preserve"> (</w:t>
       </w:r>
       <w:r>
         <w:rPr>
-          <w:lang w:val="de-DE"/>
+          <w:lang w:val="en-US"/>
         </w:rPr>
         <w:t>ServerThreadForClient -&gt; ClientReaderThread</w:t>
       </w:r>
       <w:r>
         <w:rPr>
-          <w:lang w:val="de-DE"/>
+          <w:lang w:val="en-US"/>
         </w:rPr>
         <w:t>)</w:t>
       </w:r>
+    </w:p>
+    <w:p>
+      <w:pPr>
+        <w:spacing w:after="0"/>
+        <w:rPr>
+          <w:lang w:val="en-US"/>
+        </w:rPr>
+      </w:pPr>
     </w:p>
     <w:tbl>
       <w:tblPr>
@@ -124,7 +134,7 @@
           <w:p>
             <w:pPr>
               <w:rPr>
-                <w:lang w:val="de-DE"/>
+                <w:lang w:val="en-US"/>
               </w:rPr>
             </w:pPr>
           </w:p>
@@ -333,12 +343,240 @@
                 <w:lang w:val="de-DE"/>
               </w:rPr>
             </w:pPr>
-            <w:proofErr w:type="gramStart"/>
-            <w:r>
-              <w:rPr>
-                <w:lang w:val="de-DE"/>
-              </w:rPr>
-              <w:t>CHAT</w:t>
+            <w:r>
+              <w:rPr>
+                <w:lang w:val="de-DE"/>
+              </w:rPr>
+              <w:t>CHAT:Nachricht</w:t>
+            </w:r>
+          </w:p>
+        </w:tc>
+        <w:tc>
+          <w:tcPr>
+            <w:tcW w:w="6607" w:type="dxa"/>
+          </w:tcPr>
+          <w:p>
+            <w:pPr>
+              <w:rPr>
+                <w:lang w:val="de-DE"/>
+              </w:rPr>
+            </w:pPr>
+            <w:r>
+              <w:rPr>
+                <w:lang w:val="de-DE"/>
+              </w:rPr>
+              <w:t xml:space="preserve">Senden (CCS) von </w:t>
+            </w:r>
+            <w:r>
+              <w:rPr>
+                <w:lang w:val="de-DE"/>
+              </w:rPr>
+              <w:t>N</w:t>
+            </w:r>
+            <w:r>
+              <w:rPr>
+                <w:lang w:val="de-DE"/>
+              </w:rPr>
+              <w:t xml:space="preserve">achrichten, die </w:t>
+            </w:r>
+            <w:r>
+              <w:rPr>
+                <w:lang w:val="de-DE"/>
+              </w:rPr>
+              <w:t>nur innerhalb einer Lobby gesendet und empfangen werden können.</w:t>
+            </w:r>
+            <w:r>
+              <w:rPr>
+                <w:lang w:val="de-DE"/>
+              </w:rPr>
+              <w:t xml:space="preserve"> Der Server sendet entweder „MSG1“ oder „MSG0“.</w:t>
+            </w:r>
+          </w:p>
+        </w:tc>
+      </w:tr>
+      <w:tr>
+        <w:tc>
+          <w:tcPr>
+            <w:tcW w:w="734" w:type="dxa"/>
+          </w:tcPr>
+          <w:p>
+            <w:pPr>
+              <w:rPr>
+                <w:lang w:val="de-DE"/>
+              </w:rPr>
+            </w:pPr>
+            <w:r>
+              <w:rPr>
+                <w:lang w:val="de-DE"/>
+              </w:rPr>
+              <w:t>SC</w:t>
+            </w:r>
+          </w:p>
+        </w:tc>
+        <w:tc>
+          <w:tcPr>
+            <w:tcW w:w="2860" w:type="dxa"/>
+          </w:tcPr>
+          <w:p>
+            <w:pPr>
+              <w:rPr>
+                <w:lang w:val="de-DE"/>
+              </w:rPr>
+            </w:pPr>
+            <w:r>
+              <w:rPr>
+                <w:lang w:val="de-DE"/>
+              </w:rPr>
+              <w:t>MSG1:NachrichtDesClients</w:t>
+            </w:r>
+          </w:p>
+        </w:tc>
+        <w:tc>
+          <w:tcPr>
+            <w:tcW w:w="6607" w:type="dxa"/>
+          </w:tcPr>
+          <w:p>
+            <w:pPr>
+              <w:rPr>
+                <w:lang w:val="de-DE"/>
+              </w:rPr>
+            </w:pPr>
+            <w:r>
+              <w:rPr>
+                <w:lang w:val="de-DE"/>
+              </w:rPr>
+              <w:t>Diese Nachricht wird nur versendet, wenn sich der Client in noch keiner Lobby befindet. Somit wird die Originalnachricht ausgedruckt, gefolgt von einem Informationstext bezüglich der Regeln des Chats.</w:t>
+            </w:r>
+          </w:p>
+        </w:tc>
+      </w:tr>
+      <w:tr>
+        <w:tc>
+          <w:tcPr>
+            <w:tcW w:w="734" w:type="dxa"/>
+          </w:tcPr>
+          <w:p>
+            <w:pPr>
+              <w:rPr>
+                <w:lang w:val="de-DE"/>
+              </w:rPr>
+            </w:pPr>
+            <w:r>
+              <w:rPr>
+                <w:lang w:val="de-DE"/>
+              </w:rPr>
+              <w:t xml:space="preserve">CCS </w:t>
+            </w:r>
+          </w:p>
+          <w:p>
+            <w:pPr>
+              <w:rPr>
+                <w:lang w:val="de-DE"/>
+              </w:rPr>
+            </w:pPr>
+          </w:p>
+        </w:tc>
+        <w:tc>
+          <w:tcPr>
+            <w:tcW w:w="2860" w:type="dxa"/>
+          </w:tcPr>
+          <w:p>
+            <w:pPr>
+              <w:rPr>
+                <w:lang w:val="de-DE"/>
+              </w:rPr>
+            </w:pPr>
+            <w:r>
+              <w:rPr>
+                <w:lang w:val="de-DE"/>
+              </w:rPr>
+              <w:t>BRC1:Nachricht</w:t>
+            </w:r>
+          </w:p>
+        </w:tc>
+        <w:tc>
+          <w:tcPr>
+            <w:tcW w:w="6607" w:type="dxa"/>
+          </w:tcPr>
+          <w:p>
+            <w:pPr>
+              <w:rPr>
+                <w:lang w:val="de-DE"/>
+              </w:rPr>
+            </w:pPr>
+            <w:r>
+              <w:rPr>
+                <w:lang w:val="de-DE"/>
+              </w:rPr>
+              <w:t>Senden von Broadcastnachrichten, die an alle Clients gesendet werden</w:t>
+            </w:r>
+            <w:r>
+              <w:rPr>
+                <w:lang w:val="de-DE"/>
+              </w:rPr>
+              <w:t xml:space="preserve"> sollen</w:t>
+            </w:r>
+            <w:r>
+              <w:rPr>
+                <w:lang w:val="de-DE"/>
+              </w:rPr>
+              <w:t>, die im Moment auf dem Server anwesend sind.</w:t>
+            </w:r>
+            <w:r>
+              <w:rPr>
+                <w:lang w:val="de-DE"/>
+              </w:rPr>
+              <w:t xml:space="preserve"> Der Server </w:t>
+            </w:r>
+            <w:r>
+              <w:rPr>
+                <w:lang w:val="de-DE"/>
+              </w:rPr>
+              <w:t>schickt</w:t>
+            </w:r>
+            <w:r>
+              <w:rPr>
+                <w:lang w:val="de-DE"/>
+              </w:rPr>
+              <w:t xml:space="preserve"> eine „MSG0“-Nachricht.</w:t>
+            </w:r>
+          </w:p>
+        </w:tc>
+      </w:tr>
+      <w:tr>
+        <w:tc>
+          <w:tcPr>
+            <w:tcW w:w="734" w:type="dxa"/>
+          </w:tcPr>
+          <w:p>
+            <w:pPr>
+              <w:rPr>
+                <w:lang w:val="de-DE"/>
+              </w:rPr>
+            </w:pPr>
+            <w:r>
+              <w:rPr>
+                <w:lang w:val="de-DE"/>
+              </w:rPr>
+              <w:t>CCS</w:t>
+            </w:r>
+          </w:p>
+        </w:tc>
+        <w:tc>
+          <w:tcPr>
+            <w:tcW w:w="2860" w:type="dxa"/>
+          </w:tcPr>
+          <w:p>
+            <w:pPr>
+              <w:rPr>
+                <w:lang w:val="de-DE"/>
+              </w:rPr>
+            </w:pPr>
+            <w:r>
+              <w:rPr>
+                <w:lang w:val="de-DE"/>
+              </w:rPr>
+              <w:t>WHP1</w:t>
             </w:r>
             <w:r>
               <w:rPr>
@@ -350,56 +588,49 @@
               <w:rPr>
                 <w:lang w:val="de-DE"/>
               </w:rPr>
-              <w:t>N</w:t>
-            </w:r>
-            <w:r>
-              <w:rPr>
-                <w:lang w:val="de-DE"/>
-              </w:rPr>
-              <w:t>achricht</w:t>
-            </w:r>
-            <w:proofErr w:type="gramEnd"/>
-          </w:p>
-        </w:tc>
-        <w:tc>
-          <w:tcPr>
-            <w:tcW w:w="6607" w:type="dxa"/>
-          </w:tcPr>
-          <w:p>
-            <w:pPr>
-              <w:rPr>
-                <w:lang w:val="de-DE"/>
-              </w:rPr>
-            </w:pPr>
-            <w:r>
-              <w:rPr>
-                <w:lang w:val="de-DE"/>
-              </w:rPr>
-              <w:t xml:space="preserve">Senden (CCS) von </w:t>
-            </w:r>
-            <w:r>
-              <w:rPr>
-                <w:lang w:val="de-DE"/>
-              </w:rPr>
-              <w:t>N</w:t>
-            </w:r>
-            <w:r>
-              <w:rPr>
-                <w:lang w:val="de-DE"/>
-              </w:rPr>
-              <w:t xml:space="preserve">achrichten, die </w:t>
-            </w:r>
-            <w:r>
-              <w:rPr>
-                <w:lang w:val="de-DE"/>
-              </w:rPr>
-              <w:t>nur innerhalb einer Lobby gesendet und empfangen werden können.</w:t>
-            </w:r>
-            <w:r>
-              <w:rPr>
-                <w:lang w:val="de-DE"/>
-              </w:rPr>
-              <w:t xml:space="preserve"> Der Server sendet entweder „MSG1“ oder „MSG0“.</w:t>
+              <w:t>NameDesClients Nachricht</w:t>
+            </w:r>
+          </w:p>
+        </w:tc>
+        <w:tc>
+          <w:tcPr>
+            <w:tcW w:w="6607" w:type="dxa"/>
+          </w:tcPr>
+          <w:p>
+            <w:pPr>
+              <w:rPr>
+                <w:lang w:val="de-DE"/>
+              </w:rPr>
+            </w:pPr>
+            <w:r>
+              <w:rPr>
+                <w:lang w:val="de-DE"/>
+              </w:rPr>
+              <w:t xml:space="preserve">Senden </w:t>
+            </w:r>
+            <w:r>
+              <w:rPr>
+                <w:lang w:val="de-DE"/>
+              </w:rPr>
+              <w:t>einer Whisperchat</w:t>
+            </w:r>
+            <w:r>
+              <w:rPr>
+                <w:lang w:val="de-DE"/>
+              </w:rPr>
+              <w:t xml:space="preserve">nachricht, die </w:t>
+            </w:r>
+            <w:r>
+              <w:rPr>
+                <w:lang w:val="de-DE"/>
+              </w:rPr>
+              <w:t>nur an einen einzelnen Client verschickt wird. Sollte der Name des Clients mit keinem Namen übereinstimmen, wird das „ERRO“-Keyword eingesetzt.</w:t>
+            </w:r>
+            <w:r>
+              <w:rPr>
+                <w:lang w:val="de-DE"/>
+              </w:rPr>
+              <w:t xml:space="preserve"> Ansonsten schickt der Server eine „MSG0“-Nachricht an den gewünschten Spieler / die gewünschte Spielerin.</w:t>
             </w:r>
           </w:p>
         </w:tc>
@@ -437,246 +668,635 @@
               <w:rPr>
                 <w:lang w:val="de-DE"/>
               </w:rPr>
-              <w:t>MSG1:NachrichtDesClients</w:t>
-            </w:r>
-          </w:p>
-        </w:tc>
-        <w:tc>
-          <w:tcPr>
-            <w:tcW w:w="6607" w:type="dxa"/>
-          </w:tcPr>
-          <w:p>
-            <w:pPr>
-              <w:rPr>
-                <w:lang w:val="de-DE"/>
-              </w:rPr>
-            </w:pPr>
-            <w:r>
-              <w:rPr>
-                <w:lang w:val="de-DE"/>
-              </w:rPr>
-              <w:t>Diese Nachricht wird nur versendet, wenn sich der Client in noch keiner Lobby befindet. Somit wird die Originalnachricht ausgedruckt, gefolgt von einem Informationstext bezüglich der Regeln des Chats.</w:t>
-            </w:r>
-          </w:p>
-        </w:tc>
-      </w:tr>
-      <w:tr>
-        <w:tc>
-          <w:tcPr>
-            <w:tcW w:w="734" w:type="dxa"/>
-          </w:tcPr>
-          <w:p>
-            <w:pPr>
-              <w:rPr>
-                <w:lang w:val="de-DE"/>
-              </w:rPr>
-            </w:pPr>
-            <w:r>
-              <w:rPr>
-                <w:lang w:val="de-DE"/>
-              </w:rPr>
-              <w:t xml:space="preserve">CCS </w:t>
-            </w:r>
-          </w:p>
-          <w:p>
-            <w:pPr>
-              <w:rPr>
-                <w:lang w:val="de-DE"/>
-              </w:rPr>
-            </w:pPr>
-          </w:p>
-        </w:tc>
-        <w:tc>
-          <w:tcPr>
-            <w:tcW w:w="2860" w:type="dxa"/>
-          </w:tcPr>
-          <w:p>
-            <w:pPr>
-              <w:rPr>
-                <w:lang w:val="de-DE"/>
-              </w:rPr>
-            </w:pPr>
-            <w:r>
-              <w:rPr>
-                <w:lang w:val="de-DE"/>
-              </w:rPr>
-              <w:t>BRC</w:t>
-            </w:r>
-            <w:proofErr w:type="gramStart"/>
-            <w:r>
-              <w:rPr>
-                <w:lang w:val="de-DE"/>
-              </w:rPr>
-              <w:t>1:Nachricht</w:t>
-            </w:r>
-            <w:proofErr w:type="gramEnd"/>
-          </w:p>
-        </w:tc>
-        <w:tc>
-          <w:tcPr>
-            <w:tcW w:w="6607" w:type="dxa"/>
-          </w:tcPr>
-          <w:p>
-            <w:pPr>
-              <w:rPr>
-                <w:lang w:val="de-DE"/>
-              </w:rPr>
-            </w:pPr>
-            <w:r>
-              <w:rPr>
-                <w:lang w:val="de-DE"/>
-              </w:rPr>
-              <w:t>Senden von Broadcastnachrichten, die an alle Clients gesendet werden</w:t>
-            </w:r>
-            <w:r>
-              <w:rPr>
-                <w:lang w:val="de-DE"/>
-              </w:rPr>
-              <w:t xml:space="preserve"> sollen</w:t>
-            </w:r>
-            <w:r>
-              <w:rPr>
-                <w:lang w:val="de-DE"/>
-              </w:rPr>
-              <w:t>, die im Moment auf dem Server anwesend sind.</w:t>
-            </w:r>
-            <w:r>
-              <w:rPr>
-                <w:lang w:val="de-DE"/>
-              </w:rPr>
-              <w:t xml:space="preserve"> </w:t>
-            </w:r>
-            <w:r>
-              <w:rPr>
-                <w:lang w:val="de-DE"/>
-              </w:rPr>
-              <w:t xml:space="preserve">Der Server </w:t>
-            </w:r>
-            <w:r>
-              <w:rPr>
-                <w:lang w:val="de-DE"/>
-              </w:rPr>
-              <w:t>schickt</w:t>
-            </w:r>
-            <w:r>
-              <w:rPr>
-                <w:lang w:val="de-DE"/>
-              </w:rPr>
-              <w:t xml:space="preserve"> eine „MSG0“-Nachricht.</w:t>
-            </w:r>
-          </w:p>
-        </w:tc>
-      </w:tr>
-      <w:tr>
-        <w:tc>
-          <w:tcPr>
-            <w:tcW w:w="734" w:type="dxa"/>
-          </w:tcPr>
-          <w:p>
-            <w:pPr>
-              <w:rPr>
-                <w:lang w:val="de-DE"/>
-              </w:rPr>
-            </w:pPr>
-            <w:r>
-              <w:rPr>
-                <w:lang w:val="de-DE"/>
-              </w:rPr>
-              <w:t>CCS</w:t>
-            </w:r>
-          </w:p>
-        </w:tc>
-        <w:tc>
-          <w:tcPr>
-            <w:tcW w:w="2860" w:type="dxa"/>
-          </w:tcPr>
-          <w:p>
-            <w:pPr>
-              <w:rPr>
-                <w:lang w:val="de-DE"/>
-              </w:rPr>
-            </w:pPr>
-            <w:r>
-              <w:rPr>
-                <w:lang w:val="de-DE"/>
-              </w:rPr>
-              <w:t>WHP</w:t>
-            </w:r>
-            <w:proofErr w:type="gramStart"/>
+              <w:t>EWHP</w:t>
+            </w:r>
+          </w:p>
+        </w:tc>
+        <w:tc>
+          <w:tcPr>
+            <w:tcW w:w="6607" w:type="dxa"/>
+          </w:tcPr>
+          <w:p>
+            <w:pPr>
+              <w:rPr>
+                <w:lang w:val="de-DE"/>
+              </w:rPr>
+            </w:pPr>
+            <w:r>
+              <w:rPr>
+                <w:lang w:val="de-DE"/>
+              </w:rPr>
+              <w:t>Im Chatfenster wird die Nachricht dargestellt, dass kein Client mit diesem Namen für eine Whisperchatnachricht gefunden werden konnte.</w:t>
+            </w:r>
+          </w:p>
+        </w:tc>
+      </w:tr>
+      <w:tr>
+        <w:tc>
+          <w:tcPr>
+            <w:tcW w:w="734" w:type="dxa"/>
+          </w:tcPr>
+          <w:p>
+            <w:pPr>
+              <w:rPr>
+                <w:lang w:val="de-DE"/>
+              </w:rPr>
+            </w:pPr>
+            <w:r>
+              <w:rPr>
+                <w:lang w:val="de-DE"/>
+              </w:rPr>
+              <w:t>SC</w:t>
+            </w:r>
+          </w:p>
+        </w:tc>
+        <w:tc>
+          <w:tcPr>
+            <w:tcW w:w="2860" w:type="dxa"/>
+          </w:tcPr>
+          <w:p>
+            <w:pPr>
+              <w:rPr>
+                <w:lang w:val="de-DE"/>
+              </w:rPr>
+            </w:pPr>
+            <w:r>
+              <w:rPr>
+                <w:lang w:val="de-DE"/>
+              </w:rPr>
+              <w:t>MSG0:NachrichtEinesClients</w:t>
+            </w:r>
+          </w:p>
+        </w:tc>
+        <w:tc>
+          <w:tcPr>
+            <w:tcW w:w="6607" w:type="dxa"/>
+          </w:tcPr>
+          <w:p>
+            <w:pPr>
+              <w:rPr>
+                <w:lang w:val="de-DE"/>
+              </w:rPr>
+            </w:pPr>
+            <w:r>
+              <w:rPr>
+                <w:lang w:val="de-DE"/>
+              </w:rPr>
+              <w:t>Im Chatfenster wird eine Nachricht auf Client-Seite ausgedruckt</w:t>
+            </w:r>
+            <w:r>
+              <w:rPr>
+                <w:lang w:val="de-DE"/>
+              </w:rPr>
+              <w:t>.</w:t>
+            </w:r>
+          </w:p>
+        </w:tc>
+      </w:tr>
+      <w:tr>
+        <w:tc>
+          <w:tcPr>
+            <w:tcW w:w="734" w:type="dxa"/>
+          </w:tcPr>
+          <w:p>
+            <w:pPr>
+              <w:rPr>
+                <w:lang w:val="de-DE"/>
+              </w:rPr>
+            </w:pPr>
+            <w:r>
+              <w:rPr>
+                <w:lang w:val="de-DE"/>
+              </w:rPr>
+              <w:t>SC</w:t>
+            </w:r>
+          </w:p>
+        </w:tc>
+        <w:tc>
+          <w:tcPr>
+            <w:tcW w:w="2860" w:type="dxa"/>
+          </w:tcPr>
+          <w:p>
+            <w:pPr>
+              <w:rPr>
+                <w:lang w:val="de-DE"/>
+              </w:rPr>
+            </w:pPr>
+            <w:r>
+              <w:rPr>
+                <w:lang w:val="de-DE"/>
+              </w:rPr>
+              <w:t>MSSG:Nachricht</w:t>
+            </w:r>
+          </w:p>
+        </w:tc>
+        <w:tc>
+          <w:tcPr>
+            <w:tcW w:w="6607" w:type="dxa"/>
+          </w:tcPr>
+          <w:p>
+            <w:pPr>
+              <w:rPr>
+                <w:lang w:val="de-DE"/>
+              </w:rPr>
+            </w:pPr>
+            <w:r>
+              <w:rPr>
+                <w:lang w:val="de-DE"/>
+              </w:rPr>
+              <w:t>Der Server schickt eine informative Nachricht an den Client</w:t>
+            </w:r>
+          </w:p>
+        </w:tc>
+      </w:tr>
+      <w:tr>
+        <w:tc>
+          <w:tcPr>
+            <w:tcW w:w="734" w:type="dxa"/>
+          </w:tcPr>
+          <w:p>
+            <w:pPr>
+              <w:rPr>
+                <w:lang w:val="de-DE"/>
+              </w:rPr>
+            </w:pPr>
+            <w:r>
+              <w:rPr>
+                <w:lang w:val="de-DE"/>
+              </w:rPr>
+              <w:t>SC</w:t>
+            </w:r>
+          </w:p>
+        </w:tc>
+        <w:tc>
+          <w:tcPr>
+            <w:tcW w:w="2860" w:type="dxa"/>
+          </w:tcPr>
+          <w:p>
+            <w:pPr>
+              <w:rPr>
+                <w:lang w:val="de-DE"/>
+              </w:rPr>
+            </w:pPr>
+            <w:r>
+              <w:rPr>
+                <w:lang w:val="de-DE"/>
+              </w:rPr>
+              <w:t>ERRO:</w:t>
+            </w:r>
+            <w:r>
+              <w:rPr>
+                <w:lang w:val="de-DE"/>
+              </w:rPr>
+              <w:t>Nachricht</w:t>
+            </w:r>
+          </w:p>
+        </w:tc>
+        <w:tc>
+          <w:tcPr>
+            <w:tcW w:w="6607" w:type="dxa"/>
+          </w:tcPr>
+          <w:p>
+            <w:pPr>
+              <w:rPr>
+                <w:lang w:val="de-DE"/>
+              </w:rPr>
+            </w:pPr>
+            <w:r>
+              <w:rPr>
+                <w:lang w:val="de-DE"/>
+              </w:rPr>
+              <w:t>Der Server schickt eine Nachricht an den Client, die ihm/ihr mitteilt, dass eine gewünschte Aktion nicht eingetreten ist.</w:t>
+            </w:r>
+          </w:p>
+        </w:tc>
+      </w:tr>
+      <w:tr>
+        <w:tc>
+          <w:tcPr>
+            <w:tcW w:w="734" w:type="dxa"/>
+          </w:tcPr>
+          <w:p>
+            <w:pPr>
+              <w:rPr>
+                <w:lang w:val="de-DE"/>
+              </w:rPr>
+            </w:pPr>
+            <w:r>
+              <w:rPr>
+                <w:lang w:val="de-DE"/>
+              </w:rPr>
+              <w:t>CS</w:t>
+            </w:r>
+          </w:p>
+          <w:p>
+            <w:pPr>
+              <w:rPr>
+                <w:lang w:val="de-DE"/>
+              </w:rPr>
+            </w:pPr>
+            <w:r>
+              <w:rPr>
+                <w:lang w:val="de-DE"/>
+              </w:rPr>
+              <w:t>SC</w:t>
+            </w:r>
+          </w:p>
+        </w:tc>
+        <w:tc>
+          <w:tcPr>
+            <w:tcW w:w="2860" w:type="dxa"/>
+          </w:tcPr>
+          <w:p>
+            <w:pPr>
+              <w:rPr>
+                <w:lang w:val="de-DE"/>
+              </w:rPr>
+            </w:pPr>
+            <w:r>
+              <w:rPr>
+                <w:lang w:val="de-DE"/>
+              </w:rPr>
+              <w:t>QUIT</w:t>
+            </w:r>
+          </w:p>
+        </w:tc>
+        <w:tc>
+          <w:tcPr>
+            <w:tcW w:w="6607" w:type="dxa"/>
+          </w:tcPr>
+          <w:p>
+            <w:pPr>
+              <w:rPr>
+                <w:lang w:val="de-DE"/>
+              </w:rPr>
+            </w:pPr>
+            <w:r>
+              <w:rPr>
+                <w:lang w:val="de-DE"/>
+              </w:rPr>
+              <w:t xml:space="preserve">Ein Spieler möchte den Server und das Spiel verlassen. Falls er/sie sich in einer Lobby befindet, wird er/sie herausgelöscht. </w:t>
+            </w:r>
+          </w:p>
+        </w:tc>
+      </w:tr>
+      <w:tr>
+        <w:tc>
+          <w:tcPr>
+            <w:tcW w:w="734" w:type="dxa"/>
+          </w:tcPr>
+          <w:p>
+            <w:pPr>
+              <w:rPr>
+                <w:lang w:val="de-DE"/>
+              </w:rPr>
+            </w:pPr>
+            <w:r>
+              <w:rPr>
+                <w:lang w:val="de-DE"/>
+              </w:rPr>
+              <w:t>CS</w:t>
+            </w:r>
+          </w:p>
+        </w:tc>
+        <w:tc>
+          <w:tcPr>
+            <w:tcW w:w="2860" w:type="dxa"/>
+          </w:tcPr>
+          <w:p>
+            <w:pPr>
+              <w:rPr>
+                <w:lang w:val="de-DE"/>
+              </w:rPr>
+            </w:pPr>
+            <w:r>
+              <w:rPr>
+                <w:lang w:val="de-DE"/>
+              </w:rPr>
+              <w:t>ENDE</w:t>
+            </w:r>
+          </w:p>
+        </w:tc>
+        <w:tc>
+          <w:tcPr>
+            <w:tcW w:w="6607" w:type="dxa"/>
+          </w:tcPr>
+          <w:p>
+            <w:pPr>
+              <w:rPr>
+                <w:lang w:val="de-DE"/>
+              </w:rPr>
+            </w:pPr>
+            <w:r>
+              <w:rPr>
+                <w:lang w:val="de-DE"/>
+              </w:rPr>
+              <w:t>Beendet jegliche Verbindungen von Clients zum Server.</w:t>
+            </w:r>
+            <w:r>
+              <w:rPr>
+                <w:lang w:val="de-DE"/>
+              </w:rPr>
+              <w:t xml:space="preserve"> Dabei wird die „QUIT“-Nachricht an alle Clients versendet.</w:t>
+            </w:r>
+          </w:p>
+        </w:tc>
+      </w:tr>
+      <w:tr>
+        <w:tc>
+          <w:tcPr>
+            <w:tcW w:w="734" w:type="dxa"/>
+            <w:shd w:val="clear" w:color="auto" w:fill="auto"/>
+          </w:tcPr>
+          <w:p>
+            <w:pPr>
+              <w:rPr>
+                <w:lang w:val="de-DE"/>
+              </w:rPr>
+            </w:pPr>
+            <w:r>
+              <w:rPr>
+                <w:lang w:val="de-DE"/>
+              </w:rPr>
+              <w:t>SC</w:t>
+            </w:r>
+          </w:p>
+        </w:tc>
+        <w:tc>
+          <w:tcPr>
+            <w:tcW w:w="2860" w:type="dxa"/>
+            <w:shd w:val="clear" w:color="auto" w:fill="auto"/>
+          </w:tcPr>
+          <w:p>
+            <w:pPr>
+              <w:rPr>
+                <w:lang w:val="de-DE"/>
+              </w:rPr>
+            </w:pPr>
+            <w:r>
+              <w:rPr>
+                <w:lang w:val="de-DE"/>
+              </w:rPr>
+              <w:t>NAME</w:t>
+            </w:r>
+            <w:r>
+              <w:rPr>
+                <w:lang w:val="de-DE"/>
+              </w:rPr>
+              <w:t>:NeuerNameDesClients</w:t>
+            </w:r>
+          </w:p>
+        </w:tc>
+        <w:tc>
+          <w:tcPr>
+            <w:tcW w:w="6607" w:type="dxa"/>
+            <w:shd w:val="clear" w:color="auto" w:fill="auto"/>
+          </w:tcPr>
+          <w:p>
+            <w:pPr>
+              <w:rPr>
+                <w:lang w:val="de-DE"/>
+              </w:rPr>
+            </w:pPr>
+            <w:r>
+              <w:rPr>
+                <w:lang w:val="de-DE"/>
+              </w:rPr>
+              <w:t>Sollte der Client NAME:YEAH eingegeben haben, so wird die Nachricht vor Absenden noch so abgeändert, dass der Name des Systems (</w:t>
+            </w:r>
+            <w:r>
+              <w:rPr>
+                <w:lang w:val="de-DE"/>
+              </w:rPr>
+              <w:t xml:space="preserve">Name des </w:t>
+            </w:r>
+            <w:r>
+              <w:rPr>
+                <w:lang w:val="de-DE"/>
+              </w:rPr>
+              <w:t>eigene</w:t>
+            </w:r>
+            <w:r>
+              <w:rPr>
+                <w:lang w:val="de-DE"/>
+              </w:rPr>
+              <w:t xml:space="preserve">n </w:t>
+            </w:r>
+            <w:r>
+              <w:rPr>
+                <w:lang w:val="de-DE"/>
+              </w:rPr>
+              <w:t xml:space="preserve">Computer) versendet wird. Auf Seiten des ServerThreadForClients wird nun noch </w:t>
+            </w:r>
+            <w:r>
+              <w:rPr>
+                <w:lang w:val="de-DE"/>
+              </w:rPr>
+              <w:t>Duplikaten</w:t>
+            </w:r>
+            <w:r>
+              <w:rPr>
+                <w:lang w:val="de-DE"/>
+              </w:rPr>
+              <w:t xml:space="preserve"> geprüft.</w:t>
+            </w:r>
+            <w:r>
+              <w:rPr>
+                <w:lang w:val="de-DE"/>
+              </w:rPr>
+              <w:t xml:space="preserve"> Bei Duplikaten wird eine „ERRO“-Nachricht versendet. Über eine „MSSG“-Nachricht schickt der Server dem Client seinen neuen Namen.</w:t>
+            </w:r>
+          </w:p>
+        </w:tc>
+      </w:tr>
+      <w:tr>
+        <w:tc>
+          <w:tcPr>
+            <w:tcW w:w="734" w:type="dxa"/>
+            <w:shd w:val="clear" w:color="auto" w:fill="auto"/>
+          </w:tcPr>
+          <w:p>
+            <w:pPr>
+              <w:rPr>
+                <w:lang w:val="de-DE"/>
+              </w:rPr>
+            </w:pPr>
+            <w:r>
+              <w:rPr>
+                <w:lang w:val="de-DE"/>
+              </w:rPr>
+              <w:t>CS</w:t>
+            </w:r>
+          </w:p>
+        </w:tc>
+        <w:tc>
+          <w:tcPr>
+            <w:tcW w:w="2860" w:type="dxa"/>
+            <w:shd w:val="clear" w:color="auto" w:fill="auto"/>
+          </w:tcPr>
+          <w:p>
+            <w:pPr>
+              <w:rPr>
+                <w:lang w:val="de-DE"/>
+              </w:rPr>
+            </w:pPr>
+            <w:r>
+              <w:rPr>
+                <w:lang w:val="de-DE"/>
+              </w:rPr>
+              <w:t>PLL1</w:t>
+            </w:r>
+          </w:p>
+        </w:tc>
+        <w:tc>
+          <w:tcPr>
+            <w:tcW w:w="6607" w:type="dxa"/>
+            <w:shd w:val="clear" w:color="auto" w:fill="auto"/>
+          </w:tcPr>
+          <w:p>
+            <w:pPr>
+              <w:rPr>
+                <w:lang w:val="de-DE"/>
+              </w:rPr>
+            </w:pPr>
+            <w:r>
+              <w:rPr>
+                <w:lang w:val="de-DE"/>
+              </w:rPr>
+              <w:t>Ein Spieler / eine Spielerin erbittet eine Liste von Clients, die sich momentan auf dem Server befinden.</w:t>
+            </w:r>
+          </w:p>
+        </w:tc>
+      </w:tr>
+      <w:tr>
+        <w:tc>
+          <w:tcPr>
+            <w:tcW w:w="734" w:type="dxa"/>
+            <w:shd w:val="clear" w:color="auto" w:fill="auto"/>
+          </w:tcPr>
+          <w:p>
+            <w:pPr>
+              <w:rPr>
+                <w:lang w:val="de-DE"/>
+              </w:rPr>
+            </w:pPr>
+            <w:r>
+              <w:rPr>
+                <w:lang w:val="de-DE"/>
+              </w:rPr>
+              <w:t>CS</w:t>
+            </w:r>
+          </w:p>
+        </w:tc>
+        <w:tc>
+          <w:tcPr>
+            <w:tcW w:w="2860" w:type="dxa"/>
+            <w:shd w:val="clear" w:color="auto" w:fill="auto"/>
+          </w:tcPr>
+          <w:p>
+            <w:pPr>
+              <w:rPr>
+                <w:lang w:val="de-DE"/>
+              </w:rPr>
+            </w:pPr>
+            <w:r>
+              <w:rPr>
+                <w:lang w:val="de-DE"/>
+              </w:rPr>
+              <w:t>GML1</w:t>
+            </w:r>
+          </w:p>
+        </w:tc>
+        <w:tc>
+          <w:tcPr>
+            <w:tcW w:w="6607" w:type="dxa"/>
+            <w:shd w:val="clear" w:color="auto" w:fill="auto"/>
+          </w:tcPr>
+          <w:p>
+            <w:pPr>
+              <w:rPr>
+                <w:lang w:val="de-DE"/>
+              </w:rPr>
+            </w:pPr>
+            <w:r>
+              <w:rPr>
+                <w:lang w:val="de-DE"/>
+              </w:rPr>
+              <w:t>Ein Spieler / eine Spielerin erbittet eine Liste von generierten Spielen mitsamt deren Status. („open“, „ongoing“ oder „finished“)</w:t>
+            </w:r>
+          </w:p>
+        </w:tc>
+      </w:tr>
+      <w:tr>
+        <w:tc>
+          <w:tcPr>
+            <w:tcW w:w="734" w:type="dxa"/>
+            <w:shd w:val="clear" w:color="auto" w:fill="auto"/>
+          </w:tcPr>
+          <w:p>
+            <w:pPr>
+              <w:rPr>
+                <w:lang w:val="de-DE"/>
+              </w:rPr>
+            </w:pPr>
+            <w:r>
+              <w:rPr>
+                <w:lang w:val="de-DE"/>
+              </w:rPr>
+              <w:t>CS</w:t>
+            </w:r>
+          </w:p>
+        </w:tc>
+        <w:tc>
+          <w:tcPr>
+            <w:tcW w:w="2860" w:type="dxa"/>
+            <w:shd w:val="clear" w:color="auto" w:fill="auto"/>
+          </w:tcPr>
+          <w:p>
+            <w:pPr>
+              <w:rPr>
+                <w:lang w:val="de-DE"/>
+              </w:rPr>
+            </w:pPr>
+            <w:r>
+              <w:rPr>
+                <w:lang w:val="de-DE"/>
+              </w:rPr>
+              <w:t>HSC</w:t>
+            </w:r>
             <w:r>
               <w:rPr>
                 <w:lang w:val="de-DE"/>
               </w:rPr>
               <w:t>1</w:t>
             </w:r>
-            <w:r>
-              <w:rPr>
-                <w:lang w:val="de-DE"/>
-              </w:rPr>
-              <w:t>:</w:t>
-            </w:r>
-            <w:r>
-              <w:rPr>
-                <w:lang w:val="de-DE"/>
-              </w:rPr>
-              <w:t>NameDesClients</w:t>
-            </w:r>
-            <w:proofErr w:type="gramEnd"/>
-            <w:r>
-              <w:rPr>
-                <w:lang w:val="de-DE"/>
-              </w:rPr>
-              <w:t xml:space="preserve"> Nachricht</w:t>
-            </w:r>
-          </w:p>
-        </w:tc>
-        <w:tc>
-          <w:tcPr>
-            <w:tcW w:w="6607" w:type="dxa"/>
-          </w:tcPr>
-          <w:p>
-            <w:pPr>
-              <w:rPr>
-                <w:lang w:val="de-DE"/>
-              </w:rPr>
-            </w:pPr>
-            <w:r>
-              <w:rPr>
-                <w:lang w:val="de-DE"/>
-              </w:rPr>
-              <w:t xml:space="preserve">Senden </w:t>
-            </w:r>
-            <w:r>
-              <w:rPr>
-                <w:lang w:val="de-DE"/>
-              </w:rPr>
-              <w:t>einer Whisperchat</w:t>
-            </w:r>
-            <w:r>
-              <w:rPr>
-                <w:lang w:val="de-DE"/>
-              </w:rPr>
-              <w:t xml:space="preserve">nachricht, die </w:t>
-            </w:r>
-            <w:r>
-              <w:rPr>
-                <w:lang w:val="de-DE"/>
-              </w:rPr>
-              <w:t>nur an einen einzelnen Client verschickt wird. Sollte der Name des Clients mit keinem Namen übereinstimmen, wird das „ERRO“-Keyword eingesetzt.</w:t>
-            </w:r>
-            <w:r>
-              <w:rPr>
-                <w:lang w:val="de-DE"/>
-              </w:rPr>
-              <w:t xml:space="preserve"> Ansonsten schickt der Server eine „MSG0“-Nachricht an den gewünschten Spieler / die gewünschte Spielerin.</w:t>
-            </w:r>
-          </w:p>
-        </w:tc>
-      </w:tr>
-      <w:tr>
-        <w:tc>
-          <w:tcPr>
-            <w:tcW w:w="734" w:type="dxa"/>
+          </w:p>
+        </w:tc>
+        <w:tc>
+          <w:tcPr>
+            <w:tcW w:w="6607" w:type="dxa"/>
+            <w:shd w:val="clear" w:color="auto" w:fill="auto"/>
+          </w:tcPr>
+          <w:p>
+            <w:pPr>
+              <w:rPr>
+                <w:lang w:val="de-DE"/>
+              </w:rPr>
+            </w:pPr>
+            <w:r>
+              <w:rPr>
+                <w:lang w:val="de-DE"/>
+              </w:rPr>
+              <w:t>Ein Spieler / eine Spielerin erbittet die Highscore-Liste.</w:t>
+            </w:r>
+          </w:p>
+        </w:tc>
+      </w:tr>
+      <w:tr>
+        <w:tc>
+          <w:tcPr>
+            <w:tcW w:w="734" w:type="dxa"/>
+            <w:shd w:val="clear" w:color="auto" w:fill="auto"/>
           </w:tcPr>
           <w:p>
             <w:pPr>
@@ -695,224 +1315,54 @@
         <w:tc>
           <w:tcPr>
             <w:tcW w:w="2860" w:type="dxa"/>
-          </w:tcPr>
-          <w:p>
-            <w:pPr>
-              <w:rPr>
-                <w:lang w:val="de-DE"/>
-              </w:rPr>
-            </w:pPr>
-            <w:r>
-              <w:rPr>
-                <w:lang w:val="de-DE"/>
-              </w:rPr>
-              <w:t>EWHP</w:t>
-            </w:r>
-          </w:p>
-        </w:tc>
-        <w:tc>
-          <w:tcPr>
-            <w:tcW w:w="6607" w:type="dxa"/>
-          </w:tcPr>
-          <w:p>
-            <w:pPr>
-              <w:rPr>
-                <w:lang w:val="de-DE"/>
-              </w:rPr>
-            </w:pPr>
-            <w:r>
-              <w:rPr>
-                <w:lang w:val="de-DE"/>
-              </w:rPr>
-              <w:t>Im Chatfenster wird die Nachricht dargestellt, dass kein Client mit diesem Namen für eine Whisperchatnachricht gefunden werden konnte.</w:t>
-            </w:r>
-          </w:p>
-        </w:tc>
-      </w:tr>
-      <w:tr>
-        <w:tc>
-          <w:tcPr>
-            <w:tcW w:w="734" w:type="dxa"/>
-          </w:tcPr>
-          <w:p>
-            <w:pPr>
-              <w:rPr>
-                <w:lang w:val="de-DE"/>
-              </w:rPr>
-            </w:pPr>
-            <w:r>
-              <w:rPr>
-                <w:lang w:val="de-DE"/>
-              </w:rPr>
-              <w:t>SC</w:t>
-            </w:r>
-          </w:p>
-        </w:tc>
-        <w:tc>
-          <w:tcPr>
-            <w:tcW w:w="2860" w:type="dxa"/>
-          </w:tcPr>
-          <w:p>
-            <w:pPr>
-              <w:rPr>
-                <w:lang w:val="de-DE"/>
-              </w:rPr>
-            </w:pPr>
-            <w:r>
-              <w:rPr>
-                <w:lang w:val="de-DE"/>
-              </w:rPr>
-              <w:t>MSG0:NachrichtEinesClients</w:t>
-            </w:r>
-          </w:p>
-        </w:tc>
-        <w:tc>
-          <w:tcPr>
-            <w:tcW w:w="6607" w:type="dxa"/>
-          </w:tcPr>
-          <w:p>
-            <w:pPr>
-              <w:rPr>
-                <w:lang w:val="de-DE"/>
-              </w:rPr>
-            </w:pPr>
-            <w:r>
-              <w:rPr>
-                <w:lang w:val="de-DE"/>
-              </w:rPr>
-              <w:t>Im Chatfenster wird eine Nachricht auf Client-Seite ausgedruckt</w:t>
-            </w:r>
-            <w:r>
-              <w:rPr>
-                <w:lang w:val="de-DE"/>
-              </w:rPr>
-              <w:t>.</w:t>
-            </w:r>
-          </w:p>
-        </w:tc>
-      </w:tr>
-      <w:tr>
-        <w:tc>
-          <w:tcPr>
-            <w:tcW w:w="734" w:type="dxa"/>
-          </w:tcPr>
-          <w:p>
-            <w:pPr>
-              <w:rPr>
-                <w:lang w:val="de-DE"/>
-              </w:rPr>
-            </w:pPr>
-            <w:r>
-              <w:rPr>
-                <w:lang w:val="de-DE"/>
-              </w:rPr>
-              <w:t>SC</w:t>
-            </w:r>
-          </w:p>
-        </w:tc>
-        <w:tc>
-          <w:tcPr>
-            <w:tcW w:w="2860" w:type="dxa"/>
-          </w:tcPr>
-          <w:p>
-            <w:pPr>
-              <w:rPr>
-                <w:lang w:val="de-DE"/>
-              </w:rPr>
-            </w:pPr>
-            <w:r>
-              <w:rPr>
-                <w:lang w:val="de-DE"/>
-              </w:rPr>
-              <w:t>MSSG:Nachricht</w:t>
-            </w:r>
-          </w:p>
-        </w:tc>
-        <w:tc>
-          <w:tcPr>
-            <w:tcW w:w="6607" w:type="dxa"/>
-          </w:tcPr>
-          <w:p>
-            <w:pPr>
-              <w:rPr>
-                <w:lang w:val="de-DE"/>
-              </w:rPr>
-            </w:pPr>
-            <w:r>
-              <w:rPr>
-                <w:lang w:val="de-DE"/>
-              </w:rPr>
-              <w:t>Der Server schickt eine informative Nachricht an den Client</w:t>
-            </w:r>
-          </w:p>
-        </w:tc>
-      </w:tr>
-      <w:tr>
-        <w:tc>
-          <w:tcPr>
-            <w:tcW w:w="734" w:type="dxa"/>
-          </w:tcPr>
-          <w:p>
-            <w:pPr>
-              <w:rPr>
-                <w:lang w:val="de-DE"/>
-              </w:rPr>
-            </w:pPr>
-            <w:r>
-              <w:rPr>
-                <w:lang w:val="de-DE"/>
-              </w:rPr>
-              <w:t>SC</w:t>
-            </w:r>
-          </w:p>
-        </w:tc>
-        <w:tc>
-          <w:tcPr>
-            <w:tcW w:w="2860" w:type="dxa"/>
-          </w:tcPr>
-          <w:p>
-            <w:pPr>
-              <w:rPr>
-                <w:lang w:val="de-DE"/>
-              </w:rPr>
-            </w:pPr>
-            <w:r>
-              <w:rPr>
-                <w:lang w:val="de-DE"/>
-              </w:rPr>
-              <w:t>ERRO:</w:t>
-            </w:r>
-            <w:r>
-              <w:rPr>
-                <w:lang w:val="de-DE"/>
-              </w:rPr>
-              <w:t>Nachricht</w:t>
-            </w:r>
-          </w:p>
-        </w:tc>
-        <w:tc>
-          <w:tcPr>
-            <w:tcW w:w="6607" w:type="dxa"/>
-          </w:tcPr>
-          <w:p>
-            <w:pPr>
-              <w:rPr>
-                <w:lang w:val="de-DE"/>
-              </w:rPr>
-            </w:pPr>
-            <w:r>
-              <w:rPr>
-                <w:lang w:val="de-DE"/>
-              </w:rPr>
-              <w:t>Der Server schickt eine Nachricht an den Client, die ihm/ihr mitteilt, dass eine gewünschte Aktion nicht eingetreten ist.</w:t>
-            </w:r>
-          </w:p>
-        </w:tc>
-      </w:tr>
-      <w:tr>
-        <w:tc>
-          <w:tcPr>
-            <w:tcW w:w="734" w:type="dxa"/>
+            <w:shd w:val="clear" w:color="auto" w:fill="auto"/>
+          </w:tcPr>
+          <w:p>
+            <w:pPr>
+              <w:rPr>
+                <w:lang w:val="de-DE"/>
+              </w:rPr>
+            </w:pPr>
+            <w:r>
+              <w:rPr>
+                <w:lang w:val="de-DE"/>
+              </w:rPr>
+              <w:t>LIST:</w:t>
+            </w:r>
+            <w:r>
+              <w:rPr>
+                <w:lang w:val="de-DE"/>
+              </w:rPr>
+              <w:t>G</w:t>
+            </w:r>
+            <w:r>
+              <w:rPr>
+                <w:lang w:val="de-DE"/>
+              </w:rPr>
+              <w:t>ewünschte Liste</w:t>
+            </w:r>
+          </w:p>
+        </w:tc>
+        <w:tc>
+          <w:tcPr>
+            <w:tcW w:w="6607" w:type="dxa"/>
+            <w:shd w:val="clear" w:color="auto" w:fill="auto"/>
+          </w:tcPr>
+          <w:p>
+            <w:r>
+              <w:t>Der Server sendet eine List</w:t>
+            </w:r>
+            <w:r>
+              <w:t>e an den Client.</w:t>
+            </w:r>
+          </w:p>
+        </w:tc>
+      </w:tr>
+      <w:tr>
+        <w:tc>
+          <w:tcPr>
+            <w:tcW w:w="734" w:type="dxa"/>
+            <w:shd w:val="clear" w:color="auto" w:fill="auto"/>
           </w:tcPr>
           <w:p>
             <w:pPr>
@@ -927,584 +1377,6 @@
               <w:t>CS</w:t>
             </w:r>
           </w:p>
-          <w:p>
-            <w:pPr>
-              <w:rPr>
-                <w:lang w:val="de-DE"/>
-              </w:rPr>
-            </w:pPr>
-            <w:r>
-              <w:rPr>
-                <w:lang w:val="de-DE"/>
-              </w:rPr>
-              <w:t>SC</w:t>
-            </w:r>
-          </w:p>
-        </w:tc>
-        <w:tc>
-          <w:tcPr>
-            <w:tcW w:w="2860" w:type="dxa"/>
-          </w:tcPr>
-          <w:p>
-            <w:pPr>
-              <w:rPr>
-                <w:lang w:val="de-DE"/>
-              </w:rPr>
-            </w:pPr>
-            <w:r>
-              <w:rPr>
-                <w:lang w:val="de-DE"/>
-              </w:rPr>
-              <w:t>QUIT</w:t>
-            </w:r>
-          </w:p>
-        </w:tc>
-        <w:tc>
-          <w:tcPr>
-            <w:tcW w:w="6607" w:type="dxa"/>
-          </w:tcPr>
-          <w:p>
-            <w:pPr>
-              <w:rPr>
-                <w:lang w:val="de-DE"/>
-              </w:rPr>
-            </w:pPr>
-            <w:r>
-              <w:rPr>
-                <w:lang w:val="de-DE"/>
-              </w:rPr>
-              <w:t xml:space="preserve">Ein Spieler möchte den Server und das Spiel verlassen. Falls er/sie sich in einer Lobby befindet, wird er/sie herausgelöscht. </w:t>
-            </w:r>
-          </w:p>
-        </w:tc>
-      </w:tr>
-      <w:tr>
-        <w:tc>
-          <w:tcPr>
-            <w:tcW w:w="734" w:type="dxa"/>
-          </w:tcPr>
-          <w:p>
-            <w:pPr>
-              <w:rPr>
-                <w:lang w:val="de-DE"/>
-              </w:rPr>
-            </w:pPr>
-            <w:r>
-              <w:rPr>
-                <w:lang w:val="de-DE"/>
-              </w:rPr>
-              <w:t>CS</w:t>
-            </w:r>
-          </w:p>
-        </w:tc>
-        <w:tc>
-          <w:tcPr>
-            <w:tcW w:w="2860" w:type="dxa"/>
-          </w:tcPr>
-          <w:p>
-            <w:pPr>
-              <w:rPr>
-                <w:lang w:val="de-DE"/>
-              </w:rPr>
-            </w:pPr>
-            <w:r>
-              <w:rPr>
-                <w:lang w:val="de-DE"/>
-              </w:rPr>
-              <w:t>ENDE</w:t>
-            </w:r>
-          </w:p>
-        </w:tc>
-        <w:tc>
-          <w:tcPr>
-            <w:tcW w:w="6607" w:type="dxa"/>
-          </w:tcPr>
-          <w:p>
-            <w:pPr>
-              <w:rPr>
-                <w:lang w:val="de-DE"/>
-              </w:rPr>
-            </w:pPr>
-            <w:r>
-              <w:rPr>
-                <w:lang w:val="de-DE"/>
-              </w:rPr>
-              <w:t>Beendet jegliche Verbindungen von Clients zum Server.</w:t>
-            </w:r>
-            <w:r>
-              <w:rPr>
-                <w:lang w:val="de-DE"/>
-              </w:rPr>
-              <w:t xml:space="preserve"> Dabei wird die „QUIT“-Nachricht an alle Clients versendet.</w:t>
-            </w:r>
-          </w:p>
-        </w:tc>
-      </w:tr>
-      <w:tr>
-        <w:tc>
-          <w:tcPr>
-            <w:tcW w:w="734" w:type="dxa"/>
-            <w:shd w:val="clear" w:color="auto" w:fill="auto"/>
-          </w:tcPr>
-          <w:p>
-            <w:pPr>
-              <w:rPr>
-                <w:lang w:val="de-DE"/>
-              </w:rPr>
-            </w:pPr>
-            <w:r>
-              <w:rPr>
-                <w:lang w:val="de-DE"/>
-              </w:rPr>
-              <w:t>SC</w:t>
-            </w:r>
-          </w:p>
-        </w:tc>
-        <w:tc>
-          <w:tcPr>
-            <w:tcW w:w="2860" w:type="dxa"/>
-            <w:shd w:val="clear" w:color="auto" w:fill="auto"/>
-          </w:tcPr>
-          <w:p>
-            <w:pPr>
-              <w:rPr>
-                <w:lang w:val="de-DE"/>
-              </w:rPr>
-            </w:pPr>
-            <w:proofErr w:type="spellStart"/>
-            <w:proofErr w:type="gramStart"/>
-            <w:r>
-              <w:rPr>
-                <w:lang w:val="de-DE"/>
-              </w:rPr>
-              <w:t>NAME</w:t>
-            </w:r>
-            <w:r>
-              <w:rPr>
-                <w:lang w:val="de-DE"/>
-              </w:rPr>
-              <w:t>:NeuerNameDesClients</w:t>
-            </w:r>
-            <w:proofErr w:type="spellEnd"/>
-            <w:proofErr w:type="gramEnd"/>
-          </w:p>
-        </w:tc>
-        <w:tc>
-          <w:tcPr>
-            <w:tcW w:w="6607" w:type="dxa"/>
-            <w:shd w:val="clear" w:color="auto" w:fill="auto"/>
-          </w:tcPr>
-          <w:p>
-            <w:pPr>
-              <w:rPr>
-                <w:lang w:val="de-DE"/>
-              </w:rPr>
-            </w:pPr>
-            <w:r>
-              <w:rPr>
-                <w:lang w:val="de-DE"/>
-              </w:rPr>
-              <w:t xml:space="preserve">Sollte der Client </w:t>
-            </w:r>
-            <w:proofErr w:type="gramStart"/>
-            <w:r>
-              <w:rPr>
-                <w:lang w:val="de-DE"/>
-              </w:rPr>
-              <w:t>NAME:YEAH</w:t>
-            </w:r>
-            <w:proofErr w:type="gramEnd"/>
-            <w:r>
-              <w:rPr>
-                <w:lang w:val="de-DE"/>
-              </w:rPr>
-              <w:t xml:space="preserve"> eingegeben haben, so wird die Nachricht vor Absenden noch so abgeändert, dass der Name des Systems (</w:t>
-            </w:r>
-            <w:r>
-              <w:rPr>
-                <w:lang w:val="de-DE"/>
-              </w:rPr>
-              <w:t xml:space="preserve">Name des </w:t>
-            </w:r>
-            <w:r>
-              <w:rPr>
-                <w:lang w:val="de-DE"/>
-              </w:rPr>
-              <w:t>eigene</w:t>
-            </w:r>
-            <w:r>
-              <w:rPr>
-                <w:lang w:val="de-DE"/>
-              </w:rPr>
-              <w:t xml:space="preserve">n </w:t>
-            </w:r>
-            <w:r>
-              <w:rPr>
-                <w:lang w:val="de-DE"/>
-              </w:rPr>
-              <w:t xml:space="preserve">Computer) versendet wird. Auf Seiten des </w:t>
-            </w:r>
-            <w:proofErr w:type="spellStart"/>
-            <w:r>
-              <w:rPr>
-                <w:lang w:val="de-DE"/>
-              </w:rPr>
-              <w:t>ServerThreadForClients</w:t>
-            </w:r>
-            <w:proofErr w:type="spellEnd"/>
-            <w:r>
-              <w:rPr>
-                <w:lang w:val="de-DE"/>
-              </w:rPr>
-              <w:t xml:space="preserve"> wird nun noch </w:t>
-            </w:r>
-            <w:r>
-              <w:rPr>
-                <w:lang w:val="de-DE"/>
-              </w:rPr>
-              <w:t>Duplikaten</w:t>
-            </w:r>
-            <w:r>
-              <w:rPr>
-                <w:lang w:val="de-DE"/>
-              </w:rPr>
-              <w:t xml:space="preserve"> geprüft.</w:t>
-            </w:r>
-            <w:r>
-              <w:rPr>
-                <w:lang w:val="de-DE"/>
-              </w:rPr>
-              <w:t xml:space="preserve"> Bei Duplikaten wird eine „ERRO“-Nachricht versendet. Über eine „MSSG“-Nachricht schickt der Server dem Client seinen neuen Namen.</w:t>
-            </w:r>
-          </w:p>
-        </w:tc>
-      </w:tr>
-      <w:tr>
-        <w:tc>
-          <w:tcPr>
-            <w:tcW w:w="734" w:type="dxa"/>
-            <w:shd w:val="clear" w:color="auto" w:fill="auto"/>
-          </w:tcPr>
-          <w:p>
-            <w:pPr>
-              <w:rPr>
-                <w:lang w:val="de-DE"/>
-              </w:rPr>
-            </w:pPr>
-            <w:r>
-              <w:rPr>
-                <w:lang w:val="de-DE"/>
-              </w:rPr>
-              <w:t>CS</w:t>
-            </w:r>
-          </w:p>
-        </w:tc>
-        <w:tc>
-          <w:tcPr>
-            <w:tcW w:w="2860" w:type="dxa"/>
-            <w:shd w:val="clear" w:color="auto" w:fill="auto"/>
-          </w:tcPr>
-          <w:p>
-            <w:pPr>
-              <w:rPr>
-                <w:lang w:val="de-DE"/>
-              </w:rPr>
-            </w:pPr>
-            <w:r>
-              <w:rPr>
-                <w:lang w:val="de-DE"/>
-              </w:rPr>
-              <w:t>PLL1</w:t>
-            </w:r>
-          </w:p>
-        </w:tc>
-        <w:tc>
-          <w:tcPr>
-            <w:tcW w:w="6607" w:type="dxa"/>
-            <w:shd w:val="clear" w:color="auto" w:fill="auto"/>
-          </w:tcPr>
-          <w:p>
-            <w:pPr>
-              <w:rPr>
-                <w:lang w:val="de-DE"/>
-              </w:rPr>
-            </w:pPr>
-            <w:r>
-              <w:rPr>
-                <w:lang w:val="de-DE"/>
-              </w:rPr>
-              <w:t>Ein Spieler / eine Spielerin erbittet eine Liste von Clients, die sich momentan auf dem Server befinden.</w:t>
-            </w:r>
-          </w:p>
-        </w:tc>
-      </w:tr>
-      <w:tr>
-        <w:tc>
-          <w:tcPr>
-            <w:tcW w:w="734" w:type="dxa"/>
-            <w:shd w:val="clear" w:color="auto" w:fill="auto"/>
-          </w:tcPr>
-          <w:p>
-            <w:pPr>
-              <w:rPr>
-                <w:lang w:val="de-DE"/>
-              </w:rPr>
-            </w:pPr>
-            <w:r>
-              <w:rPr>
-                <w:lang w:val="de-DE"/>
-              </w:rPr>
-              <w:t>CS</w:t>
-            </w:r>
-          </w:p>
-        </w:tc>
-        <w:tc>
-          <w:tcPr>
-            <w:tcW w:w="2860" w:type="dxa"/>
-            <w:shd w:val="clear" w:color="auto" w:fill="auto"/>
-          </w:tcPr>
-          <w:p>
-            <w:pPr>
-              <w:rPr>
-                <w:lang w:val="de-DE"/>
-              </w:rPr>
-            </w:pPr>
-            <w:r>
-              <w:rPr>
-                <w:lang w:val="de-DE"/>
-              </w:rPr>
-              <w:t>GML1</w:t>
-            </w:r>
-          </w:p>
-        </w:tc>
-        <w:tc>
-          <w:tcPr>
-            <w:tcW w:w="6607" w:type="dxa"/>
-            <w:shd w:val="clear" w:color="auto" w:fill="auto"/>
-          </w:tcPr>
-          <w:p>
-            <w:pPr>
-              <w:rPr>
-                <w:lang w:val="de-DE"/>
-              </w:rPr>
-            </w:pPr>
-            <w:r>
-              <w:rPr>
-                <w:lang w:val="de-DE"/>
-              </w:rPr>
-              <w:t>Ein Spieler / eine Spielerin erbittet eine Liste von generierten Spielen mitsamt deren Status. („open“, „</w:t>
-            </w:r>
-            <w:proofErr w:type="spellStart"/>
-            <w:r>
-              <w:rPr>
-                <w:lang w:val="de-DE"/>
-              </w:rPr>
-              <w:t>ongoing</w:t>
-            </w:r>
-            <w:proofErr w:type="spellEnd"/>
-            <w:r>
-              <w:rPr>
-                <w:lang w:val="de-DE"/>
-              </w:rPr>
-              <w:t>“ oder „</w:t>
-            </w:r>
-            <w:proofErr w:type="spellStart"/>
-            <w:r>
-              <w:rPr>
-                <w:lang w:val="de-DE"/>
-              </w:rPr>
-              <w:t>finished</w:t>
-            </w:r>
-            <w:proofErr w:type="spellEnd"/>
-            <w:r>
-              <w:rPr>
-                <w:lang w:val="de-DE"/>
-              </w:rPr>
-              <w:t>“)</w:t>
-            </w:r>
-          </w:p>
-        </w:tc>
-      </w:tr>
-      <w:tr>
-        <w:tc>
-          <w:tcPr>
-            <w:tcW w:w="734" w:type="dxa"/>
-            <w:shd w:val="clear" w:color="auto" w:fill="auto"/>
-          </w:tcPr>
-          <w:p>
-            <w:pPr>
-              <w:rPr>
-                <w:lang w:val="de-DE"/>
-              </w:rPr>
-            </w:pPr>
-            <w:r>
-              <w:rPr>
-                <w:lang w:val="de-DE"/>
-              </w:rPr>
-              <w:t>CS</w:t>
-            </w:r>
-          </w:p>
-        </w:tc>
-        <w:tc>
-          <w:tcPr>
-            <w:tcW w:w="2860" w:type="dxa"/>
-            <w:shd w:val="clear" w:color="auto" w:fill="auto"/>
-          </w:tcPr>
-          <w:p>
-            <w:pPr>
-              <w:rPr>
-                <w:lang w:val="de-DE"/>
-              </w:rPr>
-            </w:pPr>
-            <w:r>
-              <w:rPr>
-                <w:lang w:val="de-DE"/>
-              </w:rPr>
-              <w:t>HSC</w:t>
-            </w:r>
-            <w:r>
-              <w:rPr>
-                <w:lang w:val="de-DE"/>
-              </w:rPr>
-              <w:t>1</w:t>
-            </w:r>
-          </w:p>
-        </w:tc>
-        <w:tc>
-          <w:tcPr>
-            <w:tcW w:w="6607" w:type="dxa"/>
-            <w:shd w:val="clear" w:color="auto" w:fill="auto"/>
-          </w:tcPr>
-          <w:p>
-            <w:pPr>
-              <w:rPr>
-                <w:lang w:val="de-DE"/>
-              </w:rPr>
-            </w:pPr>
-            <w:r>
-              <w:rPr>
-                <w:lang w:val="de-DE"/>
-              </w:rPr>
-              <w:t xml:space="preserve">Ein Spieler / eine Spielerin erbittet </w:t>
-            </w:r>
-            <w:r>
-              <w:rPr>
-                <w:lang w:val="de-DE"/>
-              </w:rPr>
-              <w:t xml:space="preserve">die </w:t>
-            </w:r>
-            <w:proofErr w:type="spellStart"/>
-            <w:r>
-              <w:rPr>
-                <w:lang w:val="de-DE"/>
-              </w:rPr>
-              <w:t>Highscore</w:t>
-            </w:r>
-            <w:proofErr w:type="spellEnd"/>
-            <w:r>
-              <w:rPr>
-                <w:lang w:val="de-DE"/>
-              </w:rPr>
-              <w:t>-Liste.</w:t>
-            </w:r>
-          </w:p>
-        </w:tc>
-      </w:tr>
-      <w:tr>
-        <w:tc>
-          <w:tcPr>
-            <w:tcW w:w="734" w:type="dxa"/>
-            <w:shd w:val="clear" w:color="auto" w:fill="auto"/>
-          </w:tcPr>
-          <w:p>
-            <w:pPr>
-              <w:rPr>
-                <w:lang w:val="de-DE"/>
-              </w:rPr>
-            </w:pPr>
-            <w:r>
-              <w:rPr>
-                <w:lang w:val="de-DE"/>
-              </w:rPr>
-              <w:t>SC</w:t>
-            </w:r>
-          </w:p>
-        </w:tc>
-        <w:tc>
-          <w:tcPr>
-            <w:tcW w:w="2860" w:type="dxa"/>
-            <w:shd w:val="clear" w:color="auto" w:fill="auto"/>
-          </w:tcPr>
-          <w:p>
-            <w:pPr>
-              <w:rPr>
-                <w:lang w:val="de-DE"/>
-              </w:rPr>
-            </w:pPr>
-            <w:proofErr w:type="spellStart"/>
-            <w:proofErr w:type="gramStart"/>
-            <w:r>
-              <w:rPr>
-                <w:lang w:val="de-DE"/>
-              </w:rPr>
-              <w:t>LIST:</w:t>
-            </w:r>
-            <w:r>
-              <w:rPr>
-                <w:lang w:val="de-DE"/>
-              </w:rPr>
-              <w:t>G</w:t>
-            </w:r>
-            <w:r>
-              <w:rPr>
-                <w:lang w:val="de-DE"/>
-              </w:rPr>
-              <w:t>ewünschte</w:t>
-            </w:r>
-            <w:proofErr w:type="spellEnd"/>
-            <w:proofErr w:type="gramEnd"/>
-            <w:r>
-              <w:rPr>
-                <w:lang w:val="de-DE"/>
-              </w:rPr>
-              <w:t xml:space="preserve"> Liste</w:t>
-            </w:r>
-          </w:p>
-        </w:tc>
-        <w:tc>
-          <w:tcPr>
-            <w:tcW w:w="6607" w:type="dxa"/>
-            <w:shd w:val="clear" w:color="auto" w:fill="auto"/>
-          </w:tcPr>
-          <w:p>
-            <w:r>
-              <w:t>Der Server sendet eine List</w:t>
-            </w:r>
-            <w:r>
-              <w:t>e an den Client.</w:t>
-            </w:r>
-          </w:p>
-        </w:tc>
-      </w:tr>
-      <w:tr>
-        <w:tc>
-          <w:tcPr>
-            <w:tcW w:w="734" w:type="dxa"/>
-            <w:shd w:val="clear" w:color="auto" w:fill="auto"/>
-          </w:tcPr>
-          <w:p>
-            <w:pPr>
-              <w:rPr>
-                <w:lang w:val="de-DE"/>
-              </w:rPr>
-            </w:pPr>
-            <w:r>
-              <w:rPr>
-                <w:lang w:val="de-DE"/>
-              </w:rPr>
-              <w:t>CS</w:t>
-            </w:r>
-          </w:p>
         </w:tc>
         <w:tc>
           <w:tcPr>
@@ -1535,15 +1407,7 @@
               <w:t xml:space="preserve">Ein Spieler / eine Spielerin erschafft eine neue Lobby, zu der er/sie </w:t>
             </w:r>
             <w:r>
-              <w:t xml:space="preserve">vom </w:t>
-            </w:r>
-            <w:proofErr w:type="spellStart"/>
-            <w:r>
-              <w:t>ServerThreadForClient</w:t>
-            </w:r>
-            <w:proofErr w:type="spellEnd"/>
-            <w:r>
-              <w:t xml:space="preserve"> </w:t>
+              <w:t xml:space="preserve">vom ServerThreadForClient </w:t>
             </w:r>
             <w:r>
               <w:t>sogle</w:t>
@@ -1586,16 +1450,12 @@
                 <w:lang w:val="de-DE"/>
               </w:rPr>
             </w:pPr>
-            <w:proofErr w:type="spellStart"/>
-            <w:proofErr w:type="gramStart"/>
             <w:r>
               <w:rPr>
                 <w:lang w:val="de-DE"/>
               </w:rPr>
               <w:t>JOIN:Lobbynummer</w:t>
             </w:r>
-            <w:proofErr w:type="spellEnd"/>
-            <w:proofErr w:type="gramEnd"/>
           </w:p>
         </w:tc>
         <w:tc>
@@ -1646,41 +1506,22 @@
                 <w:lang w:val="de-DE"/>
               </w:rPr>
             </w:pPr>
-            <w:proofErr w:type="spellStart"/>
-            <w:proofErr w:type="gramStart"/>
-            <w:r>
-              <w:rPr>
-                <w:lang w:val="de-DE"/>
-              </w:rPr>
-              <w:t>SPEC</w:t>
-            </w:r>
-            <w:r>
-              <w:rPr>
-                <w:lang w:val="de-DE"/>
-              </w:rPr>
-              <w:t>:Lobbynummer</w:t>
-            </w:r>
-            <w:proofErr w:type="spellEnd"/>
-            <w:proofErr w:type="gramEnd"/>
-          </w:p>
-        </w:tc>
-        <w:tc>
-          <w:tcPr>
-            <w:tcW w:w="6607" w:type="dxa"/>
-            <w:shd w:val="clear" w:color="auto" w:fill="auto"/>
-          </w:tcPr>
-          <w:p>
-            <w:r>
-              <w:t xml:space="preserve">Client möchte </w:t>
-            </w:r>
-            <w:r>
-              <w:t>als Zuschauer / Zuschauerin</w:t>
-            </w:r>
-            <w:r>
-              <w:t xml:space="preserve"> einer Lobby beitreten. </w:t>
-            </w:r>
-            <w:r>
-              <w:t>Eine «CRE2»-Nachricht wird mit der Lobbynummer vom Server an den Client gesendet.</w:t>
+            <w:r>
+              <w:rPr>
+                <w:lang w:val="de-DE"/>
+              </w:rPr>
+              <w:t>SPEC:Lobbynummer</w:t>
+            </w:r>
+          </w:p>
+        </w:tc>
+        <w:tc>
+          <w:tcPr>
+            <w:tcW w:w="6607" w:type="dxa"/>
+            <w:shd w:val="clear" w:color="auto" w:fill="auto"/>
+          </w:tcPr>
+          <w:p>
+            <w:r>
+              <w:t>Client möchte als Zuschauer / Zuschauerin einer Lobby beitreten. Eine «CRE2»-Nachricht wird mit der Lobbynummer vom Server an den Client gesendet.</w:t>
             </w:r>
           </w:p>
         </w:tc>
@@ -1720,16 +1561,8 @@
               <w:rPr>
                 <w:lang w:val="de-DE"/>
               </w:rPr>
-              <w:t>CRE</w:t>
-            </w:r>
-            <w:proofErr w:type="gramStart"/>
-            <w:r>
-              <w:rPr>
-                <w:lang w:val="de-DE"/>
-              </w:rPr>
-              <w:t>2:Lobbynummer</w:t>
-            </w:r>
-            <w:proofErr w:type="gramEnd"/>
+              <w:t>CRE2:Lobbynummer</w:t>
+            </w:r>
           </w:p>
         </w:tc>
         <w:tc>
@@ -1843,21 +1676,7 @@
               <w:rPr>
                 <w:lang w:val="de-DE"/>
               </w:rPr>
-              <w:t>STR</w:t>
-            </w:r>
-            <w:proofErr w:type="gramStart"/>
-            <w:r>
-              <w:rPr>
-                <w:lang w:val="de-DE"/>
-              </w:rPr>
-              <w:t>1:BoardGrösse</w:t>
-            </w:r>
-            <w:proofErr w:type="gramEnd"/>
-            <w:r>
-              <w:rPr>
-                <w:lang w:val="de-DE"/>
-              </w:rPr>
-              <w:t>:Maximale-AnzahlVonMünzen</w:t>
+              <w:t>STR1:BoardGrösse:Maximale-AnzahlVonMünzen</w:t>
             </w:r>
           </w:p>
         </w:tc>
@@ -1919,15 +1738,7 @@
           </w:tcPr>
           <w:p>
             <w:r>
-              <w:t xml:space="preserve">Ein Client in einem Spiel möchte seine Schildkröte </w:t>
-            </w:r>
-            <w:proofErr w:type="gramStart"/>
-            <w:r>
-              <w:t>hoch laufen</w:t>
-            </w:r>
-            <w:proofErr w:type="gramEnd"/>
-            <w:r>
-              <w:t xml:space="preserve"> lassen. Der Server sendet eine «ERRO»-Message, falls dies nicht möglich sein sollte.</w:t>
+              <w:t>Ein Client in einem Spiel möchte seine Schildkröte hoch laufen lassen. Der Server sendet eine «ERRO»-Message, falls dies nicht möglich sein sollte.</w:t>
             </w:r>
           </w:p>
         </w:tc>
@@ -1978,13 +1789,7 @@
           </w:tcPr>
           <w:p>
             <w:r>
-              <w:t xml:space="preserve">Ein Client in einem Spiel möchte seine Schildkröte </w:t>
-            </w:r>
-            <w:r>
-              <w:t>runter</w:t>
-            </w:r>
-            <w:r>
-              <w:t xml:space="preserve"> laufen lassen. Der Server sendet eine «ERRO»-Message, falls dies nicht möglich sein sollte.</w:t>
+              <w:t>Ein Client in einem Spiel möchte seine Schildkröte runter laufen lassen. Der Server sendet eine «ERRO»-Message, falls dies nicht möglich sein sollte.</w:t>
             </w:r>
           </w:p>
         </w:tc>
@@ -2035,13 +1840,7 @@
           </w:tcPr>
           <w:p>
             <w:r>
-              <w:t xml:space="preserve">Ein Client in einem Spiel möchte seine Schildkröte </w:t>
-            </w:r>
-            <w:r>
-              <w:t>links</w:t>
-            </w:r>
-            <w:r>
-              <w:t xml:space="preserve"> laufen lassen. Der Server sendet eine «ERRO»-Message, falls dies nicht möglich sein sollte.</w:t>
+              <w:t>Ein Client in einem Spiel möchte seine Schildkröte links laufen lassen. Der Server sendet eine «ERRO»-Message, falls dies nicht möglich sein sollte.</w:t>
             </w:r>
           </w:p>
         </w:tc>
@@ -2092,13 +1891,7 @@
           </w:tcPr>
           <w:p>
             <w:r>
-              <w:t xml:space="preserve">Ein Client in einem Spiel möchte seine Schildkröte </w:t>
-            </w:r>
-            <w:r>
-              <w:t>rechts</w:t>
-            </w:r>
-            <w:r>
-              <w:t xml:space="preserve"> laufen lassen. Der Server sendet eine «ERRO»-Message, falls dies nicht möglich sein sollte.</w:t>
+              <w:t>Ein Client in einem Spiel möchte seine Schildkröte rechts laufen lassen. Der Server sendet eine «ERRO»-Message, falls dies nicht möglich sein sollte.</w:t>
             </w:r>
           </w:p>
         </w:tc>
@@ -2134,22 +1927,12 @@
                 <w:lang w:val="de-DE"/>
               </w:rPr>
             </w:pPr>
-            <w:proofErr w:type="spellStart"/>
-            <w:proofErr w:type="gramStart"/>
-            <w:r>
-              <w:rPr>
-                <w:lang w:val="de-DE"/>
-              </w:rPr>
-              <w:t>LOBY:InformationenÜberDas</w:t>
-            </w:r>
-            <w:proofErr w:type="gramEnd"/>
-            <w:r>
-              <w:rPr>
-                <w:lang w:val="de-DE"/>
-              </w:rPr>
-              <w:t>-SpielfeldSowiePunktestand</w:t>
-            </w:r>
-            <w:proofErr w:type="spellEnd"/>
+            <w:r>
+              <w:rPr>
+                <w:lang w:val="de-DE"/>
+              </w:rPr>
+              <w:t>LOBY:InformationenÜberDas-SpielfeldSowiePunktestand</w:t>
+            </w:r>
           </w:p>
         </w:tc>
         <w:tc>
@@ -2210,31 +1993,7 @@
           </w:tcPr>
           <w:p>
             <w:r>
-              <w:t xml:space="preserve">Der Server testet, ob er die Nachricht «Test» an den Client schicken kann. Falls dies geht, so besteht noch eine Verbindung. Sollte dem jedoch nicht so sein, wird der </w:t>
-            </w:r>
-            <w:proofErr w:type="spellStart"/>
-            <w:r>
-              <w:t>ServerThreadForClient</w:t>
-            </w:r>
-            <w:proofErr w:type="spellEnd"/>
-            <w:r>
-              <w:t xml:space="preserve"> von allen Listen </w:t>
-            </w:r>
-            <w:proofErr w:type="spellStart"/>
-            <w:r>
-              <w:t>bzw</w:t>
-            </w:r>
-            <w:proofErr w:type="spellEnd"/>
-            <w:r>
-              <w:t xml:space="preserve"> </w:t>
-            </w:r>
-            <w:proofErr w:type="spellStart"/>
-            <w:r>
-              <w:t>Hashmaps</w:t>
-            </w:r>
-            <w:proofErr w:type="spellEnd"/>
-            <w:r>
-              <w:t xml:space="preserve"> gelöscht.</w:t>
+              <w:t>Der Server testet, ob er die Nachricht «Test» an den Client schicken kann. Falls dies geht, so besteht noch eine Verbindung. Sollte dem jedoch nicht so sein, wird der ServerThreadForClient von allen Listen bzw Hashmaps gelöscht.</w:t>
             </w:r>
           </w:p>
         </w:tc>
@@ -2312,33 +2071,7 @@
               <w:rPr>
                 <w:lang w:val="de-DE"/>
               </w:rPr>
-              <w:t xml:space="preserve">Dies ist ein geheimer </w:t>
-            </w:r>
-            <w:proofErr w:type="spellStart"/>
-            <w:r>
-              <w:rPr>
-                <w:lang w:val="de-DE"/>
-              </w:rPr>
-              <w:t>Cheatcode</w:t>
-            </w:r>
-            <w:proofErr w:type="spellEnd"/>
-            <w:r>
-              <w:rPr>
-                <w:lang w:val="de-DE"/>
-              </w:rPr>
-              <w:t xml:space="preserve">, der so geheim ist, dass selbst im Netzwerkprotokoll </w:t>
-            </w:r>
-            <w:r>
-              <w:rPr>
-                <w:lang w:val="de-DE"/>
-              </w:rPr>
-              <w:t>bloß</w:t>
-            </w:r>
-            <w:r>
-              <w:rPr>
-                <w:lang w:val="de-DE"/>
-              </w:rPr>
-              <w:t xml:space="preserve"> eine vage Beschreibung vorhanden ist.</w:t>
+              <w:t>Dies ist ein geheimer Cheatcode, der so geheim ist, dass selbst im Netzwerkprotokoll bloß eine vage Beschreibung vorhanden ist.</w:t>
             </w:r>
           </w:p>
         </w:tc>

</xml_diff>

<commit_message>
Network protocol updated with new keywords
</commit_message>
<xml_diff>
--- a/Dokumentationen/Netzwerkprotokoll.docx
+++ b/Dokumentationen/Netzwerkprotokoll.docx
@@ -1,6 +1,6 @@
 
 <file path=word/document.xml><?xml version="1.0" encoding="utf-8"?>
-<w:document xmlns:wpc="http://schemas.microsoft.com/office/word/2010/wordprocessingCanvas" xmlns:cx="http://schemas.microsoft.com/office/drawing/2014/chartex" xmlns:cx1="http://schemas.microsoft.com/office/drawing/2015/9/8/chartex" xmlns:cx2="http://schemas.microsoft.com/office/drawing/2015/10/21/chartex" xmlns:cx3="http://schemas.microsoft.com/office/drawing/2016/5/9/chartex" xmlns:cx4="http://schemas.microsoft.com/office/drawing/2016/5/10/chartex" xmlns:cx5="http://schemas.microsoft.com/office/drawing/2016/5/11/chartex" xmlns:cx6="http://schemas.microsoft.com/office/drawing/2016/5/12/chartex" xmlns:cx7="http://schemas.microsoft.com/office/drawing/2016/5/13/chartex" xmlns:cx8="http://schemas.microsoft.com/office/drawing/2016/5/14/chartex" xmlns:mc="http://schemas.openxmlformats.org/markup-compatibility/2006" xmlns:aink="http://schemas.microsoft.com/office/drawing/2016/ink" xmlns:am3d="http://schemas.microsoft.com/office/drawing/2017/model3d" xmlns:o="urn:schemas-microsoft-com:office:office" xmlns:r="http://schemas.openxmlformats.org/officeDocument/2006/relationships" xmlns:m="http://schemas.openxmlformats.org/officeDocument/2006/math" xmlns:v="urn:schemas-microsoft-com:vml" xmlns:wp14="http://schemas.microsoft.com/office/word/2010/wordprocessingDrawing" xmlns:wp="http://schemas.openxmlformats.org/drawingml/2006/wordprocessingDrawing" xmlns:w10="urn:schemas-microsoft-com:office:word" xmlns:w="http://schemas.openxmlformats.org/wordprocessingml/2006/main" xmlns:w14="http://schemas.microsoft.com/office/word/2010/wordml" xmlns:w15="http://schemas.microsoft.com/office/word/2012/wordml" xmlns:w16cex="http://schemas.microsoft.com/office/word/2018/wordml/cex" xmlns:w16cid="http://schemas.microsoft.com/office/word/2016/wordml/cid" xmlns:w16="http://schemas.microsoft.com/office/word/2018/wordml" xmlns:w16se="http://schemas.microsoft.com/office/word/2015/wordml/symex" xmlns:wpg="http://schemas.microsoft.com/office/word/2010/wordprocessingGroup" xmlns:wpi="http://schemas.microsoft.com/office/word/2010/wordprocessingInk" xmlns:wne="http://schemas.microsoft.com/office/word/2006/wordml" xmlns:wps="http://schemas.microsoft.com/office/word/2010/wordprocessingShape" mc:Ignorable="w14 w15 w16se w16cid w16 w16cex wp14">
+<w:document xmlns:wpc="http://schemas.microsoft.com/office/word/2010/wordprocessingCanvas" xmlns:cx="http://schemas.microsoft.com/office/drawing/2014/chartex" xmlns:cx1="http://schemas.microsoft.com/office/drawing/2015/9/8/chartex" xmlns:cx2="http://schemas.microsoft.com/office/drawing/2015/10/21/chartex" xmlns:cx3="http://schemas.microsoft.com/office/drawing/2016/5/9/chartex" xmlns:cx4="http://schemas.microsoft.com/office/drawing/2016/5/10/chartex" xmlns:cx5="http://schemas.microsoft.com/office/drawing/2016/5/11/chartex" xmlns:cx6="http://schemas.microsoft.com/office/drawing/2016/5/12/chartex" xmlns:cx7="http://schemas.microsoft.com/office/drawing/2016/5/13/chartex" xmlns:cx8="http://schemas.microsoft.com/office/drawing/2016/5/14/chartex" xmlns:mc="http://schemas.openxmlformats.org/markup-compatibility/2006" xmlns:aink="http://schemas.microsoft.com/office/drawing/2016/ink" xmlns:am3d="http://schemas.microsoft.com/office/drawing/2017/model3d" xmlns:o="urn:schemas-microsoft-com:office:office" xmlns:r="http://schemas.openxmlformats.org/officeDocument/2006/relationships" xmlns:m="http://schemas.openxmlformats.org/officeDocument/2006/math" xmlns:v="urn:schemas-microsoft-com:vml" xmlns:wp14="http://schemas.microsoft.com/office/word/2010/wordprocessingDrawing" xmlns:wp="http://schemas.openxmlformats.org/drawingml/2006/wordprocessingDrawing" xmlns:w10="urn:schemas-microsoft-com:office:word" xmlns:w="http://schemas.openxmlformats.org/wordprocessingml/2006/main" xmlns:w14="http://schemas.microsoft.com/office/word/2010/wordml" xmlns:w15="http://schemas.microsoft.com/office/word/2012/wordml" xmlns:w16cid="http://schemas.microsoft.com/office/word/2016/wordml/cid" xmlns:w16se="http://schemas.microsoft.com/office/word/2015/wordml/symex" xmlns:wpg="http://schemas.microsoft.com/office/word/2010/wordprocessingGroup" xmlns:wpi="http://schemas.microsoft.com/office/word/2010/wordprocessingInk" xmlns:wne="http://schemas.microsoft.com/office/word/2006/wordml" xmlns:wps="http://schemas.microsoft.com/office/word/2010/wordprocessingShape" mc:Ignorable="w14 w15 w16se w16cid wp14">
   <w:body>
     <w:p>
       <w:pPr>
@@ -10,7 +10,6 @@
           <w:lang w:val="en-US"/>
         </w:rPr>
       </w:pPr>
-      <w:proofErr w:type="spellStart"/>
       <w:r>
         <w:rPr>
           <w:b/>
@@ -19,43 +18,14 @@
         </w:rPr>
         <w:t>Netzwerkprotokoll</w:t>
       </w:r>
-      <w:proofErr w:type="spellEnd"/>
       <w:r>
         <w:rPr>
           <w:b/>
           <w:bCs/>
           <w:lang w:val="en-US"/>
         </w:rPr>
-        <w:t xml:space="preserve"> </w:t>
+        <w:t xml:space="preserve"> zu „The Floor is Java“</w:t>
       </w:r>
-      <w:proofErr w:type="spellStart"/>
-      <w:r>
-        <w:rPr>
-          <w:b/>
-          <w:bCs/>
-          <w:lang w:val="en-US"/>
-        </w:rPr>
-        <w:t>zu</w:t>
-      </w:r>
-      <w:proofErr w:type="spellEnd"/>
-      <w:r>
-        <w:rPr>
-          <w:b/>
-          <w:bCs/>
-          <w:lang w:val="en-US"/>
-        </w:rPr>
-        <w:t xml:space="preserve"> „The Floor is </w:t>
-      </w:r>
-      <w:proofErr w:type="gramStart"/>
-      <w:r>
-        <w:rPr>
-          <w:b/>
-          <w:bCs/>
-          <w:lang w:val="en-US"/>
-        </w:rPr>
-        <w:t>Java“</w:t>
-      </w:r>
-      <w:proofErr w:type="gramEnd"/>
       <w:r>
         <w:rPr>
           <w:b/>
@@ -88,21 +58,7 @@
         <w:rPr>
           <w:lang w:val="en-US"/>
         </w:rPr>
-        <w:t xml:space="preserve">(Client -&gt; </w:t>
-      </w:r>
-      <w:proofErr w:type="spellStart"/>
-      <w:r>
-        <w:rPr>
-          <w:lang w:val="en-US"/>
-        </w:rPr>
-        <w:t>ServerThreadForClient</w:t>
-      </w:r>
-      <w:proofErr w:type="spellEnd"/>
-      <w:r>
-        <w:rPr>
-          <w:lang w:val="en-US"/>
-        </w:rPr>
-        <w:t>)</w:t>
+        <w:t>(Client -&gt; ServerThreadForClient)</w:t>
       </w:r>
     </w:p>
     <w:p>
@@ -116,30 +72,8 @@
         <w:rPr>
           <w:lang w:val="en-US"/>
         </w:rPr>
-        <w:t xml:space="preserve">CCS: </w:t>
+        <w:t>CCS: ClientChatGui -&gt; ServerThreadForClient</w:t>
       </w:r>
-      <w:proofErr w:type="spellStart"/>
-      <w:r>
-        <w:rPr>
-          <w:lang w:val="en-US"/>
-        </w:rPr>
-        <w:t>ClientChatGui</w:t>
-      </w:r>
-      <w:proofErr w:type="spellEnd"/>
-      <w:r>
-        <w:rPr>
-          <w:lang w:val="en-US"/>
-        </w:rPr>
-        <w:t xml:space="preserve"> -&gt; </w:t>
-      </w:r>
-      <w:proofErr w:type="spellStart"/>
-      <w:r>
-        <w:rPr>
-          <w:lang w:val="en-US"/>
-        </w:rPr>
-        <w:t>ServerThreadForClient</w:t>
-      </w:r>
-      <w:proofErr w:type="spellEnd"/>
     </w:p>
     <w:p>
       <w:pPr>
@@ -160,28 +94,12 @@
         </w:rPr>
         <w:t xml:space="preserve"> (</w:t>
       </w:r>
-      <w:proofErr w:type="spellStart"/>
       <w:r>
         <w:rPr>
           <w:lang w:val="en-US"/>
         </w:rPr>
-        <w:t>ServerThreadForClient</w:t>
+        <w:t>ServerThreadForClient -&gt; ClientReaderThread</w:t>
       </w:r>
-      <w:proofErr w:type="spellEnd"/>
-      <w:r>
-        <w:rPr>
-          <w:lang w:val="en-US"/>
-        </w:rPr>
-        <w:t xml:space="preserve"> -&gt; </w:t>
-      </w:r>
-      <w:proofErr w:type="spellStart"/>
-      <w:r>
-        <w:rPr>
-          <w:lang w:val="en-US"/>
-        </w:rPr>
-        <w:t>ClientReaderThread</w:t>
-      </w:r>
-      <w:proofErr w:type="spellEnd"/>
       <w:r>
         <w:rPr>
           <w:lang w:val="en-US"/>
@@ -199,7 +117,7 @@
     </w:p>
     <w:tbl>
       <w:tblPr>
-        <w:tblStyle w:val="TableGrid"/>
+        <w:tblStyle w:val="Tabellenraster"/>
         <w:tblW w:w="10201" w:type="dxa"/>
         <w:tblLook w:val="04A0" w:firstRow="1" w:lastRow="0" w:firstColumn="1" w:lastColumn="0" w:noHBand="0" w:noVBand="1"/>
       </w:tblPr>
@@ -425,16 +343,12 @@
                 <w:lang w:val="de-DE"/>
               </w:rPr>
             </w:pPr>
-            <w:proofErr w:type="spellStart"/>
-            <w:proofErr w:type="gramStart"/>
             <w:r>
               <w:rPr>
                 <w:lang w:val="de-DE"/>
               </w:rPr>
               <w:t>CHAT:Nachricht</w:t>
             </w:r>
-            <w:proofErr w:type="spellEnd"/>
-            <w:proofErr w:type="gramEnd"/>
           </w:p>
         </w:tc>
         <w:tc>
@@ -513,16 +427,8 @@
               <w:rPr>
                 <w:lang w:val="de-DE"/>
               </w:rPr>
-              <w:t>MSG</w:t>
-            </w:r>
-            <w:proofErr w:type="gramStart"/>
-            <w:r>
-              <w:rPr>
-                <w:lang w:val="de-DE"/>
-              </w:rPr>
-              <w:t>1:NachrichtDesClients</w:t>
-            </w:r>
-            <w:proofErr w:type="gramEnd"/>
+              <w:t>MSG1:NachrichtDesClients</w:t>
+            </w:r>
           </w:p>
         </w:tc>
         <w:tc>
@@ -584,16 +490,8 @@
               <w:rPr>
                 <w:lang w:val="de-DE"/>
               </w:rPr>
-              <w:t>BRC</w:t>
-            </w:r>
-            <w:proofErr w:type="gramStart"/>
-            <w:r>
-              <w:rPr>
-                <w:lang w:val="de-DE"/>
-              </w:rPr>
-              <w:t>1:Nachricht</w:t>
-            </w:r>
-            <w:proofErr w:type="gramEnd"/>
+              <w:t>BRC1:Nachricht</w:t>
+            </w:r>
           </w:p>
         </w:tc>
         <w:tc>
@@ -678,97 +576,739 @@
               <w:rPr>
                 <w:lang w:val="de-DE"/>
               </w:rPr>
-              <w:t>WHP</w:t>
-            </w:r>
-            <w:proofErr w:type="gramStart"/>
+              <w:t>WHP1</w:t>
+            </w:r>
+            <w:r>
+              <w:rPr>
+                <w:lang w:val="de-DE"/>
+              </w:rPr>
+              <w:t>:</w:t>
+            </w:r>
+            <w:r>
+              <w:rPr>
+                <w:lang w:val="de-DE"/>
+              </w:rPr>
+              <w:t>NameDesClients Nachricht</w:t>
+            </w:r>
+          </w:p>
+        </w:tc>
+        <w:tc>
+          <w:tcPr>
+            <w:tcW w:w="6607" w:type="dxa"/>
+          </w:tcPr>
+          <w:p>
+            <w:pPr>
+              <w:rPr>
+                <w:lang w:val="de-DE"/>
+              </w:rPr>
+            </w:pPr>
+            <w:r>
+              <w:rPr>
+                <w:lang w:val="de-DE"/>
+              </w:rPr>
+              <w:t xml:space="preserve">Senden </w:t>
+            </w:r>
+            <w:r>
+              <w:rPr>
+                <w:lang w:val="de-DE"/>
+              </w:rPr>
+              <w:t>einer Whisperchat</w:t>
+            </w:r>
+            <w:r>
+              <w:rPr>
+                <w:lang w:val="de-DE"/>
+              </w:rPr>
+              <w:t xml:space="preserve">nachricht, die </w:t>
+            </w:r>
+            <w:r>
+              <w:rPr>
+                <w:lang w:val="de-DE"/>
+              </w:rPr>
+              <w:t>nur an einen einzelnen Client verschickt wird. Sollte der Name des Clients mit keinem Namen übereinstimmen, wird das „ERRO“-Keyword eingesetzt.</w:t>
+            </w:r>
+            <w:r>
+              <w:rPr>
+                <w:lang w:val="de-DE"/>
+              </w:rPr>
+              <w:t xml:space="preserve"> Ansonsten schickt der Server eine „MSG0“-Nachricht an den gewünschten Spieler / die gewünschte Spielerin.</w:t>
+            </w:r>
+          </w:p>
+        </w:tc>
+      </w:tr>
+      <w:tr>
+        <w:tc>
+          <w:tcPr>
+            <w:tcW w:w="734" w:type="dxa"/>
+          </w:tcPr>
+          <w:p>
+            <w:pPr>
+              <w:rPr>
+                <w:lang w:val="de-DE"/>
+              </w:rPr>
+            </w:pPr>
+            <w:r>
+              <w:rPr>
+                <w:lang w:val="de-DE"/>
+              </w:rPr>
+              <w:t>SC</w:t>
+            </w:r>
+          </w:p>
+        </w:tc>
+        <w:tc>
+          <w:tcPr>
+            <w:tcW w:w="2860" w:type="dxa"/>
+          </w:tcPr>
+          <w:p>
+            <w:pPr>
+              <w:rPr>
+                <w:lang w:val="de-DE"/>
+              </w:rPr>
+            </w:pPr>
+            <w:r>
+              <w:rPr>
+                <w:lang w:val="de-DE"/>
+              </w:rPr>
+              <w:t>EWHP</w:t>
+            </w:r>
+          </w:p>
+        </w:tc>
+        <w:tc>
+          <w:tcPr>
+            <w:tcW w:w="6607" w:type="dxa"/>
+          </w:tcPr>
+          <w:p>
+            <w:pPr>
+              <w:rPr>
+                <w:lang w:val="de-DE"/>
+              </w:rPr>
+            </w:pPr>
+            <w:r>
+              <w:rPr>
+                <w:lang w:val="de-DE"/>
+              </w:rPr>
+              <w:t>Im Chatfenster wird die Nachricht dargestellt, dass kein Client mit diesem Namen für eine Whisperchatnachricht gefunden werden konnte.</w:t>
+            </w:r>
+          </w:p>
+        </w:tc>
+      </w:tr>
+      <w:tr>
+        <w:tc>
+          <w:tcPr>
+            <w:tcW w:w="734" w:type="dxa"/>
+          </w:tcPr>
+          <w:p>
+            <w:pPr>
+              <w:rPr>
+                <w:lang w:val="de-DE"/>
+              </w:rPr>
+            </w:pPr>
+            <w:r>
+              <w:rPr>
+                <w:lang w:val="de-DE"/>
+              </w:rPr>
+              <w:t>SC</w:t>
+            </w:r>
+          </w:p>
+        </w:tc>
+        <w:tc>
+          <w:tcPr>
+            <w:tcW w:w="2860" w:type="dxa"/>
+          </w:tcPr>
+          <w:p>
+            <w:pPr>
+              <w:rPr>
+                <w:lang w:val="de-DE"/>
+              </w:rPr>
+            </w:pPr>
+            <w:r>
+              <w:rPr>
+                <w:lang w:val="de-DE"/>
+              </w:rPr>
+              <w:t>MSG0:NachrichtEinesClients</w:t>
+            </w:r>
+          </w:p>
+        </w:tc>
+        <w:tc>
+          <w:tcPr>
+            <w:tcW w:w="6607" w:type="dxa"/>
+          </w:tcPr>
+          <w:p>
+            <w:pPr>
+              <w:rPr>
+                <w:lang w:val="de-DE"/>
+              </w:rPr>
+            </w:pPr>
+            <w:r>
+              <w:rPr>
+                <w:lang w:val="de-DE"/>
+              </w:rPr>
+              <w:t>Im Chatfenster wird eine Nachricht auf Client-Seite ausgedruckt</w:t>
+            </w:r>
+            <w:r>
+              <w:rPr>
+                <w:lang w:val="de-DE"/>
+              </w:rPr>
+              <w:t>.</w:t>
+            </w:r>
+          </w:p>
+        </w:tc>
+      </w:tr>
+      <w:tr>
+        <w:tc>
+          <w:tcPr>
+            <w:tcW w:w="734" w:type="dxa"/>
+          </w:tcPr>
+          <w:p>
+            <w:pPr>
+              <w:rPr>
+                <w:lang w:val="de-DE"/>
+              </w:rPr>
+            </w:pPr>
+            <w:r>
+              <w:rPr>
+                <w:lang w:val="de-DE"/>
+              </w:rPr>
+              <w:t>SC</w:t>
+            </w:r>
+          </w:p>
+        </w:tc>
+        <w:tc>
+          <w:tcPr>
+            <w:tcW w:w="2860" w:type="dxa"/>
+          </w:tcPr>
+          <w:p>
+            <w:pPr>
+              <w:rPr>
+                <w:lang w:val="de-DE"/>
+              </w:rPr>
+            </w:pPr>
+            <w:r>
+              <w:rPr>
+                <w:lang w:val="de-DE"/>
+              </w:rPr>
+              <w:t>MSSG:Nachricht</w:t>
+            </w:r>
+          </w:p>
+        </w:tc>
+        <w:tc>
+          <w:tcPr>
+            <w:tcW w:w="6607" w:type="dxa"/>
+          </w:tcPr>
+          <w:p>
+            <w:pPr>
+              <w:rPr>
+                <w:lang w:val="de-DE"/>
+              </w:rPr>
+            </w:pPr>
+            <w:r>
+              <w:rPr>
+                <w:lang w:val="de-DE"/>
+              </w:rPr>
+              <w:t>Der Server schickt eine informative Nachricht an den Client</w:t>
+            </w:r>
+          </w:p>
+        </w:tc>
+      </w:tr>
+      <w:tr>
+        <w:tc>
+          <w:tcPr>
+            <w:tcW w:w="734" w:type="dxa"/>
+          </w:tcPr>
+          <w:p>
+            <w:pPr>
+              <w:rPr>
+                <w:lang w:val="de-DE"/>
+              </w:rPr>
+            </w:pPr>
+            <w:r>
+              <w:rPr>
+                <w:lang w:val="de-DE"/>
+              </w:rPr>
+              <w:t>SC</w:t>
+            </w:r>
+          </w:p>
+        </w:tc>
+        <w:tc>
+          <w:tcPr>
+            <w:tcW w:w="2860" w:type="dxa"/>
+          </w:tcPr>
+          <w:p>
+            <w:pPr>
+              <w:rPr>
+                <w:lang w:val="de-DE"/>
+              </w:rPr>
+            </w:pPr>
+            <w:r>
+              <w:rPr>
+                <w:lang w:val="de-DE"/>
+              </w:rPr>
+              <w:t>ERRO:</w:t>
+            </w:r>
+            <w:r>
+              <w:rPr>
+                <w:lang w:val="de-DE"/>
+              </w:rPr>
+              <w:t>Nachricht</w:t>
+            </w:r>
+          </w:p>
+        </w:tc>
+        <w:tc>
+          <w:tcPr>
+            <w:tcW w:w="6607" w:type="dxa"/>
+          </w:tcPr>
+          <w:p>
+            <w:pPr>
+              <w:rPr>
+                <w:lang w:val="de-DE"/>
+              </w:rPr>
+            </w:pPr>
+            <w:r>
+              <w:rPr>
+                <w:lang w:val="de-DE"/>
+              </w:rPr>
+              <w:t>Der Server schickt eine Nachricht an den Client, die ihm/ihr mitteilt, dass eine gewünschte Aktion nicht eingetreten ist.</w:t>
+            </w:r>
+          </w:p>
+        </w:tc>
+      </w:tr>
+      <w:tr>
+        <w:tc>
+          <w:tcPr>
+            <w:tcW w:w="734" w:type="dxa"/>
+          </w:tcPr>
+          <w:p>
+            <w:pPr>
+              <w:rPr>
+                <w:lang w:val="de-DE"/>
+              </w:rPr>
+            </w:pPr>
+            <w:r>
+              <w:rPr>
+                <w:lang w:val="de-DE"/>
+              </w:rPr>
+              <w:t>CS</w:t>
+            </w:r>
+          </w:p>
+          <w:p>
+            <w:pPr>
+              <w:rPr>
+                <w:lang w:val="de-DE"/>
+              </w:rPr>
+            </w:pPr>
+            <w:r>
+              <w:rPr>
+                <w:lang w:val="de-DE"/>
+              </w:rPr>
+              <w:t>SC</w:t>
+            </w:r>
+          </w:p>
+        </w:tc>
+        <w:tc>
+          <w:tcPr>
+            <w:tcW w:w="2860" w:type="dxa"/>
+          </w:tcPr>
+          <w:p>
+            <w:pPr>
+              <w:rPr>
+                <w:lang w:val="de-DE"/>
+              </w:rPr>
+            </w:pPr>
+            <w:r>
+              <w:rPr>
+                <w:lang w:val="de-DE"/>
+              </w:rPr>
+              <w:t>QUIT</w:t>
+            </w:r>
+          </w:p>
+        </w:tc>
+        <w:tc>
+          <w:tcPr>
+            <w:tcW w:w="6607" w:type="dxa"/>
+          </w:tcPr>
+          <w:p>
+            <w:pPr>
+              <w:rPr>
+                <w:lang w:val="de-DE"/>
+              </w:rPr>
+            </w:pPr>
+            <w:r>
+              <w:rPr>
+                <w:lang w:val="de-DE"/>
+              </w:rPr>
+              <w:t xml:space="preserve">Ein Spieler möchte den Server und das Spiel verlassen. Falls er/sie sich in einer Lobby befindet, wird er/sie herausgelöscht. </w:t>
+            </w:r>
+          </w:p>
+        </w:tc>
+      </w:tr>
+      <w:tr>
+        <w:tc>
+          <w:tcPr>
+            <w:tcW w:w="734" w:type="dxa"/>
+          </w:tcPr>
+          <w:p>
+            <w:pPr>
+              <w:rPr>
+                <w:lang w:val="de-DE"/>
+              </w:rPr>
+            </w:pPr>
+            <w:r>
+              <w:rPr>
+                <w:lang w:val="de-DE"/>
+              </w:rPr>
+              <w:t>CS</w:t>
+            </w:r>
+          </w:p>
+        </w:tc>
+        <w:tc>
+          <w:tcPr>
+            <w:tcW w:w="2860" w:type="dxa"/>
+          </w:tcPr>
+          <w:p>
+            <w:pPr>
+              <w:rPr>
+                <w:lang w:val="de-DE"/>
+              </w:rPr>
+            </w:pPr>
+            <w:r>
+              <w:rPr>
+                <w:lang w:val="de-DE"/>
+              </w:rPr>
+              <w:t>ENDE</w:t>
+            </w:r>
+          </w:p>
+        </w:tc>
+        <w:tc>
+          <w:tcPr>
+            <w:tcW w:w="6607" w:type="dxa"/>
+          </w:tcPr>
+          <w:p>
+            <w:pPr>
+              <w:rPr>
+                <w:lang w:val="de-DE"/>
+              </w:rPr>
+            </w:pPr>
+            <w:r>
+              <w:rPr>
+                <w:lang w:val="de-DE"/>
+              </w:rPr>
+              <w:t>Beendet jegliche Verbindungen von Clients zum Server.</w:t>
+            </w:r>
+            <w:r>
+              <w:rPr>
+                <w:lang w:val="de-DE"/>
+              </w:rPr>
+              <w:t xml:space="preserve"> Dabei wird die „QUIT“-Nachricht an alle Clients versendet.</w:t>
+            </w:r>
+          </w:p>
+        </w:tc>
+      </w:tr>
+      <w:tr>
+        <w:tc>
+          <w:tcPr>
+            <w:tcW w:w="734" w:type="dxa"/>
+            <w:shd w:val="clear" w:color="auto" w:fill="auto"/>
+          </w:tcPr>
+          <w:p>
+            <w:pPr>
+              <w:rPr>
+                <w:lang w:val="de-DE"/>
+              </w:rPr>
+            </w:pPr>
+            <w:r>
+              <w:rPr>
+                <w:lang w:val="de-DE"/>
+              </w:rPr>
+              <w:t>SC</w:t>
+            </w:r>
+          </w:p>
+        </w:tc>
+        <w:tc>
+          <w:tcPr>
+            <w:tcW w:w="2860" w:type="dxa"/>
+            <w:shd w:val="clear" w:color="auto" w:fill="auto"/>
+          </w:tcPr>
+          <w:p>
+            <w:pPr>
+              <w:rPr>
+                <w:lang w:val="de-DE"/>
+              </w:rPr>
+            </w:pPr>
+            <w:r>
+              <w:rPr>
+                <w:lang w:val="de-DE"/>
+              </w:rPr>
+              <w:t>NAME</w:t>
+            </w:r>
+            <w:r>
+              <w:rPr>
+                <w:lang w:val="de-DE"/>
+              </w:rPr>
+              <w:t>:NeuerName</w:t>
+            </w:r>
+            <w:r>
+              <w:rPr>
+                <w:lang w:val="de-DE"/>
+              </w:rPr>
+              <w:t>-</w:t>
+            </w:r>
+            <w:r>
+              <w:rPr>
+                <w:lang w:val="de-DE"/>
+              </w:rPr>
+              <w:t>DesClients</w:t>
+            </w:r>
+          </w:p>
+        </w:tc>
+        <w:tc>
+          <w:tcPr>
+            <w:tcW w:w="6607" w:type="dxa"/>
+            <w:shd w:val="clear" w:color="auto" w:fill="auto"/>
+          </w:tcPr>
+          <w:p>
+            <w:pPr>
+              <w:rPr>
+                <w:lang w:val="de-DE"/>
+              </w:rPr>
+            </w:pPr>
+            <w:r>
+              <w:rPr>
+                <w:lang w:val="de-DE"/>
+              </w:rPr>
+              <w:t>Sollte der Client NAME:YEAH eingegeben haben, so wird die Nachricht vor Absenden noch so abgeändert, dass der Name des Systems (</w:t>
+            </w:r>
+            <w:r>
+              <w:rPr>
+                <w:lang w:val="de-DE"/>
+              </w:rPr>
+              <w:t xml:space="preserve">Name des </w:t>
+            </w:r>
+            <w:r>
+              <w:rPr>
+                <w:lang w:val="de-DE"/>
+              </w:rPr>
+              <w:t>eigene</w:t>
+            </w:r>
+            <w:r>
+              <w:rPr>
+                <w:lang w:val="de-DE"/>
+              </w:rPr>
+              <w:t xml:space="preserve">n </w:t>
+            </w:r>
+            <w:r>
+              <w:rPr>
+                <w:lang w:val="de-DE"/>
+              </w:rPr>
+              <w:t xml:space="preserve">Computer) versendet wird. Auf Seiten des ServerThreadForClients wird nun noch </w:t>
+            </w:r>
+            <w:r>
+              <w:rPr>
+                <w:lang w:val="de-DE"/>
+              </w:rPr>
+              <w:t>Duplikaten</w:t>
+            </w:r>
+            <w:r>
+              <w:rPr>
+                <w:lang w:val="de-DE"/>
+              </w:rPr>
+              <w:t xml:space="preserve"> geprüft.</w:t>
+            </w:r>
+            <w:r>
+              <w:rPr>
+                <w:lang w:val="de-DE"/>
+              </w:rPr>
+              <w:t xml:space="preserve"> Bei Duplikaten wird eine „ERRO“-Nachricht versendet. Über eine „MSSG“-Nachricht schickt der Server dem Client seinen neuen Namen.</w:t>
+            </w:r>
+          </w:p>
+        </w:tc>
+      </w:tr>
+      <w:tr>
+        <w:tc>
+          <w:tcPr>
+            <w:tcW w:w="734" w:type="dxa"/>
+            <w:shd w:val="clear" w:color="auto" w:fill="auto"/>
+          </w:tcPr>
+          <w:p>
+            <w:pPr>
+              <w:rPr>
+                <w:lang w:val="de-DE"/>
+              </w:rPr>
+            </w:pPr>
+            <w:r>
+              <w:rPr>
+                <w:lang w:val="de-DE"/>
+              </w:rPr>
+              <w:t>CS</w:t>
+            </w:r>
+          </w:p>
+        </w:tc>
+        <w:tc>
+          <w:tcPr>
+            <w:tcW w:w="2860" w:type="dxa"/>
+            <w:shd w:val="clear" w:color="auto" w:fill="auto"/>
+          </w:tcPr>
+          <w:p>
+            <w:pPr>
+              <w:rPr>
+                <w:lang w:val="de-DE"/>
+              </w:rPr>
+            </w:pPr>
+            <w:r>
+              <w:rPr>
+                <w:lang w:val="de-DE"/>
+              </w:rPr>
+              <w:t>PLL1</w:t>
+            </w:r>
+          </w:p>
+        </w:tc>
+        <w:tc>
+          <w:tcPr>
+            <w:tcW w:w="6607" w:type="dxa"/>
+            <w:shd w:val="clear" w:color="auto" w:fill="auto"/>
+          </w:tcPr>
+          <w:p>
+            <w:pPr>
+              <w:rPr>
+                <w:lang w:val="de-DE"/>
+              </w:rPr>
+            </w:pPr>
+            <w:r>
+              <w:rPr>
+                <w:lang w:val="de-DE"/>
+              </w:rPr>
+              <w:t>Ein Spieler / eine Spielerin erbittet eine Liste von Clients, die sich momentan auf dem Server befinden.</w:t>
+            </w:r>
+          </w:p>
+        </w:tc>
+      </w:tr>
+      <w:tr>
+        <w:tc>
+          <w:tcPr>
+            <w:tcW w:w="734" w:type="dxa"/>
+            <w:shd w:val="clear" w:color="auto" w:fill="auto"/>
+          </w:tcPr>
+          <w:p>
+            <w:pPr>
+              <w:rPr>
+                <w:lang w:val="de-DE"/>
+              </w:rPr>
+            </w:pPr>
+            <w:r>
+              <w:rPr>
+                <w:lang w:val="de-DE"/>
+              </w:rPr>
+              <w:t>CS</w:t>
+            </w:r>
+          </w:p>
+        </w:tc>
+        <w:tc>
+          <w:tcPr>
+            <w:tcW w:w="2860" w:type="dxa"/>
+            <w:shd w:val="clear" w:color="auto" w:fill="auto"/>
+          </w:tcPr>
+          <w:p>
+            <w:pPr>
+              <w:rPr>
+                <w:lang w:val="de-DE"/>
+              </w:rPr>
+            </w:pPr>
+            <w:r>
+              <w:rPr>
+                <w:lang w:val="de-DE"/>
+              </w:rPr>
+              <w:t>GML1</w:t>
+            </w:r>
+          </w:p>
+        </w:tc>
+        <w:tc>
+          <w:tcPr>
+            <w:tcW w:w="6607" w:type="dxa"/>
+            <w:shd w:val="clear" w:color="auto" w:fill="auto"/>
+          </w:tcPr>
+          <w:p>
+            <w:pPr>
+              <w:rPr>
+                <w:lang w:val="de-DE"/>
+              </w:rPr>
+            </w:pPr>
+            <w:r>
+              <w:rPr>
+                <w:lang w:val="de-DE"/>
+              </w:rPr>
+              <w:t>Ein Spieler / eine Spielerin erbittet eine Liste von generierten Spielen mitsamt deren Status. („open“, „ongoing“ oder „finished“)</w:t>
+            </w:r>
+          </w:p>
+        </w:tc>
+      </w:tr>
+      <w:tr>
+        <w:tc>
+          <w:tcPr>
+            <w:tcW w:w="734" w:type="dxa"/>
+            <w:shd w:val="clear" w:color="auto" w:fill="auto"/>
+          </w:tcPr>
+          <w:p>
+            <w:pPr>
+              <w:rPr>
+                <w:lang w:val="de-DE"/>
+              </w:rPr>
+            </w:pPr>
+            <w:r>
+              <w:rPr>
+                <w:lang w:val="de-DE"/>
+              </w:rPr>
+              <w:t>CS</w:t>
+            </w:r>
+          </w:p>
+        </w:tc>
+        <w:tc>
+          <w:tcPr>
+            <w:tcW w:w="2860" w:type="dxa"/>
+            <w:shd w:val="clear" w:color="auto" w:fill="auto"/>
+          </w:tcPr>
+          <w:p>
+            <w:pPr>
+              <w:rPr>
+                <w:lang w:val="de-DE"/>
+              </w:rPr>
+            </w:pPr>
+            <w:r>
+              <w:rPr>
+                <w:lang w:val="de-DE"/>
+              </w:rPr>
+              <w:t>HSC</w:t>
+            </w:r>
             <w:r>
               <w:rPr>
                 <w:lang w:val="de-DE"/>
               </w:rPr>
               <w:t>1</w:t>
             </w:r>
-            <w:r>
-              <w:rPr>
-                <w:lang w:val="de-DE"/>
-              </w:rPr>
-              <w:t>:</w:t>
-            </w:r>
-            <w:r>
-              <w:rPr>
-                <w:lang w:val="de-DE"/>
-              </w:rPr>
-              <w:t>NameDesClients</w:t>
-            </w:r>
-            <w:proofErr w:type="gramEnd"/>
-            <w:r>
-              <w:rPr>
-                <w:lang w:val="de-DE"/>
-              </w:rPr>
-              <w:t xml:space="preserve"> Nachricht</w:t>
-            </w:r>
-          </w:p>
-        </w:tc>
-        <w:tc>
-          <w:tcPr>
-            <w:tcW w:w="6607" w:type="dxa"/>
-          </w:tcPr>
-          <w:p>
-            <w:pPr>
-              <w:rPr>
-                <w:lang w:val="de-DE"/>
-              </w:rPr>
-            </w:pPr>
-            <w:r>
-              <w:rPr>
-                <w:lang w:val="de-DE"/>
-              </w:rPr>
-              <w:t xml:space="preserve">Senden </w:t>
-            </w:r>
-            <w:r>
-              <w:rPr>
-                <w:lang w:val="de-DE"/>
-              </w:rPr>
-              <w:t xml:space="preserve">einer </w:t>
-            </w:r>
-            <w:proofErr w:type="spellStart"/>
-            <w:r>
-              <w:rPr>
-                <w:lang w:val="de-DE"/>
-              </w:rPr>
-              <w:t>Whisperchat</w:t>
-            </w:r>
-            <w:r>
-              <w:rPr>
-                <w:lang w:val="de-DE"/>
-              </w:rPr>
-              <w:t>nachricht</w:t>
-            </w:r>
-            <w:proofErr w:type="spellEnd"/>
-            <w:r>
-              <w:rPr>
-                <w:lang w:val="de-DE"/>
-              </w:rPr>
-              <w:t xml:space="preserve">, die </w:t>
-            </w:r>
-            <w:r>
-              <w:rPr>
-                <w:lang w:val="de-DE"/>
-              </w:rPr>
-              <w:t>nur an einen einzelnen Client verschickt wird. Sollte der Name des Clients mit keinem Namen übereinstimmen, wird das „ERRO“-Keyword eingesetzt.</w:t>
-            </w:r>
-            <w:r>
-              <w:rPr>
-                <w:lang w:val="de-DE"/>
-              </w:rPr>
-              <w:t xml:space="preserve"> Ansonsten schickt der Server eine „MSG0“-Nachricht an den gewünschten Spieler / die gewünschte Spielerin.</w:t>
-            </w:r>
-          </w:p>
-        </w:tc>
-      </w:tr>
-      <w:tr>
-        <w:tc>
-          <w:tcPr>
-            <w:tcW w:w="734" w:type="dxa"/>
+          </w:p>
+        </w:tc>
+        <w:tc>
+          <w:tcPr>
+            <w:tcW w:w="6607" w:type="dxa"/>
+            <w:shd w:val="clear" w:color="auto" w:fill="auto"/>
+          </w:tcPr>
+          <w:p>
+            <w:pPr>
+              <w:rPr>
+                <w:lang w:val="de-DE"/>
+              </w:rPr>
+            </w:pPr>
+            <w:r>
+              <w:rPr>
+                <w:lang w:val="de-DE"/>
+              </w:rPr>
+              <w:t>Ein Spieler / eine Spielerin erbittet die Highscore-Liste.</w:t>
+            </w:r>
+          </w:p>
+        </w:tc>
+      </w:tr>
+      <w:tr>
+        <w:tc>
+          <w:tcPr>
+            <w:tcW w:w="734" w:type="dxa"/>
+            <w:shd w:val="clear" w:color="auto" w:fill="auto"/>
           </w:tcPr>
           <w:p>
             <w:pPr>
@@ -787,252 +1327,54 @@
         <w:tc>
           <w:tcPr>
             <w:tcW w:w="2860" w:type="dxa"/>
-          </w:tcPr>
-          <w:p>
-            <w:pPr>
-              <w:rPr>
-                <w:lang w:val="de-DE"/>
-              </w:rPr>
-            </w:pPr>
-            <w:r>
-              <w:rPr>
-                <w:lang w:val="de-DE"/>
-              </w:rPr>
-              <w:t>EWHP</w:t>
-            </w:r>
-          </w:p>
-        </w:tc>
-        <w:tc>
-          <w:tcPr>
-            <w:tcW w:w="6607" w:type="dxa"/>
-          </w:tcPr>
-          <w:p>
-            <w:pPr>
-              <w:rPr>
-                <w:lang w:val="de-DE"/>
-              </w:rPr>
-            </w:pPr>
-            <w:r>
-              <w:rPr>
-                <w:lang w:val="de-DE"/>
-              </w:rPr>
-              <w:t xml:space="preserve">Im Chatfenster wird die Nachricht dargestellt, dass kein Client mit diesem Namen für eine </w:t>
-            </w:r>
-            <w:proofErr w:type="spellStart"/>
-            <w:r>
-              <w:rPr>
-                <w:lang w:val="de-DE"/>
-              </w:rPr>
-              <w:t>Whisperchatnachricht</w:t>
-            </w:r>
-            <w:proofErr w:type="spellEnd"/>
-            <w:r>
-              <w:rPr>
-                <w:lang w:val="de-DE"/>
-              </w:rPr>
-              <w:t xml:space="preserve"> gefunden werden konnte.</w:t>
-            </w:r>
-          </w:p>
-        </w:tc>
-      </w:tr>
-      <w:tr>
-        <w:tc>
-          <w:tcPr>
-            <w:tcW w:w="734" w:type="dxa"/>
-          </w:tcPr>
-          <w:p>
-            <w:pPr>
-              <w:rPr>
-                <w:lang w:val="de-DE"/>
-              </w:rPr>
-            </w:pPr>
-            <w:r>
-              <w:rPr>
-                <w:lang w:val="de-DE"/>
-              </w:rPr>
-              <w:t>SC</w:t>
-            </w:r>
-          </w:p>
-        </w:tc>
-        <w:tc>
-          <w:tcPr>
-            <w:tcW w:w="2860" w:type="dxa"/>
-          </w:tcPr>
-          <w:p>
-            <w:pPr>
-              <w:rPr>
-                <w:lang w:val="de-DE"/>
-              </w:rPr>
-            </w:pPr>
-            <w:r>
-              <w:rPr>
-                <w:lang w:val="de-DE"/>
-              </w:rPr>
-              <w:t>MSG</w:t>
-            </w:r>
-            <w:proofErr w:type="gramStart"/>
-            <w:r>
-              <w:rPr>
-                <w:lang w:val="de-DE"/>
-              </w:rPr>
-              <w:t>0:NachrichtEinesClients</w:t>
-            </w:r>
-            <w:proofErr w:type="gramEnd"/>
-          </w:p>
-        </w:tc>
-        <w:tc>
-          <w:tcPr>
-            <w:tcW w:w="6607" w:type="dxa"/>
-          </w:tcPr>
-          <w:p>
-            <w:pPr>
-              <w:rPr>
-                <w:lang w:val="de-DE"/>
-              </w:rPr>
-            </w:pPr>
-            <w:r>
-              <w:rPr>
-                <w:lang w:val="de-DE"/>
-              </w:rPr>
-              <w:t>Im Chatfenster wird eine Nachricht auf Client-Seite ausgedruckt</w:t>
-            </w:r>
-            <w:r>
-              <w:rPr>
-                <w:lang w:val="de-DE"/>
-              </w:rPr>
-              <w:t>.</w:t>
-            </w:r>
-          </w:p>
-        </w:tc>
-      </w:tr>
-      <w:tr>
-        <w:tc>
-          <w:tcPr>
-            <w:tcW w:w="734" w:type="dxa"/>
-          </w:tcPr>
-          <w:p>
-            <w:pPr>
-              <w:rPr>
-                <w:lang w:val="de-DE"/>
-              </w:rPr>
-            </w:pPr>
-            <w:r>
-              <w:rPr>
-                <w:lang w:val="de-DE"/>
-              </w:rPr>
-              <w:t>SC</w:t>
-            </w:r>
-          </w:p>
-        </w:tc>
-        <w:tc>
-          <w:tcPr>
-            <w:tcW w:w="2860" w:type="dxa"/>
-          </w:tcPr>
-          <w:p>
-            <w:pPr>
-              <w:rPr>
-                <w:lang w:val="de-DE"/>
-              </w:rPr>
-            </w:pPr>
-            <w:proofErr w:type="spellStart"/>
-            <w:proofErr w:type="gramStart"/>
-            <w:r>
-              <w:rPr>
-                <w:lang w:val="de-DE"/>
-              </w:rPr>
-              <w:t>MSSG:Nachricht</w:t>
-            </w:r>
-            <w:proofErr w:type="spellEnd"/>
-            <w:proofErr w:type="gramEnd"/>
-          </w:p>
-        </w:tc>
-        <w:tc>
-          <w:tcPr>
-            <w:tcW w:w="6607" w:type="dxa"/>
-          </w:tcPr>
-          <w:p>
-            <w:pPr>
-              <w:rPr>
-                <w:lang w:val="de-DE"/>
-              </w:rPr>
-            </w:pPr>
-            <w:r>
-              <w:rPr>
-                <w:lang w:val="de-DE"/>
-              </w:rPr>
-              <w:t>Der Server schickt eine informative Nachricht an den Client</w:t>
-            </w:r>
-          </w:p>
-        </w:tc>
-      </w:tr>
-      <w:tr>
-        <w:tc>
-          <w:tcPr>
-            <w:tcW w:w="734" w:type="dxa"/>
-          </w:tcPr>
-          <w:p>
-            <w:pPr>
-              <w:rPr>
-                <w:lang w:val="de-DE"/>
-              </w:rPr>
-            </w:pPr>
-            <w:r>
-              <w:rPr>
-                <w:lang w:val="de-DE"/>
-              </w:rPr>
-              <w:t>SC</w:t>
-            </w:r>
-          </w:p>
-        </w:tc>
-        <w:tc>
-          <w:tcPr>
-            <w:tcW w:w="2860" w:type="dxa"/>
-          </w:tcPr>
-          <w:p>
-            <w:pPr>
-              <w:rPr>
-                <w:lang w:val="de-DE"/>
-              </w:rPr>
-            </w:pPr>
-            <w:proofErr w:type="gramStart"/>
-            <w:r>
-              <w:rPr>
-                <w:lang w:val="de-DE"/>
-              </w:rPr>
-              <w:t>ERRO:</w:t>
-            </w:r>
-            <w:r>
-              <w:rPr>
-                <w:lang w:val="de-DE"/>
-              </w:rPr>
-              <w:t>Nachricht</w:t>
-            </w:r>
-            <w:proofErr w:type="gramEnd"/>
-          </w:p>
-        </w:tc>
-        <w:tc>
-          <w:tcPr>
-            <w:tcW w:w="6607" w:type="dxa"/>
-          </w:tcPr>
-          <w:p>
-            <w:pPr>
-              <w:rPr>
-                <w:lang w:val="de-DE"/>
-              </w:rPr>
-            </w:pPr>
-            <w:r>
-              <w:rPr>
-                <w:lang w:val="de-DE"/>
-              </w:rPr>
-              <w:t>Der Server schickt eine Nachricht an den Client, die ihm/ihr mitteilt, dass eine gewünschte Aktion nicht eingetreten ist.</w:t>
-            </w:r>
-          </w:p>
-        </w:tc>
-      </w:tr>
-      <w:tr>
-        <w:tc>
-          <w:tcPr>
-            <w:tcW w:w="734" w:type="dxa"/>
+            <w:shd w:val="clear" w:color="auto" w:fill="auto"/>
+          </w:tcPr>
+          <w:p>
+            <w:pPr>
+              <w:rPr>
+                <w:lang w:val="de-DE"/>
+              </w:rPr>
+            </w:pPr>
+            <w:r>
+              <w:rPr>
+                <w:lang w:val="de-DE"/>
+              </w:rPr>
+              <w:t>LIST:</w:t>
+            </w:r>
+            <w:r>
+              <w:rPr>
+                <w:lang w:val="de-DE"/>
+              </w:rPr>
+              <w:t>G</w:t>
+            </w:r>
+            <w:r>
+              <w:rPr>
+                <w:lang w:val="de-DE"/>
+              </w:rPr>
+              <w:t>ewünschte Liste</w:t>
+            </w:r>
+          </w:p>
+        </w:tc>
+        <w:tc>
+          <w:tcPr>
+            <w:tcW w:w="6607" w:type="dxa"/>
+            <w:shd w:val="clear" w:color="auto" w:fill="auto"/>
+          </w:tcPr>
+          <w:p>
+            <w:r>
+              <w:t>Der Server sendet eine List</w:t>
+            </w:r>
+            <w:r>
+              <w:t>e an den Client.</w:t>
+            </w:r>
+          </w:p>
+        </w:tc>
+      </w:tr>
+      <w:tr>
+        <w:tc>
+          <w:tcPr>
+            <w:tcW w:w="734" w:type="dxa"/>
+            <w:shd w:val="clear" w:color="auto" w:fill="auto"/>
           </w:tcPr>
           <w:p>
             <w:pPr>
@@ -1047,590 +1389,6 @@
               <w:t>CS</w:t>
             </w:r>
           </w:p>
-          <w:p>
-            <w:pPr>
-              <w:rPr>
-                <w:lang w:val="de-DE"/>
-              </w:rPr>
-            </w:pPr>
-            <w:r>
-              <w:rPr>
-                <w:lang w:val="de-DE"/>
-              </w:rPr>
-              <w:t>SC</w:t>
-            </w:r>
-          </w:p>
-        </w:tc>
-        <w:tc>
-          <w:tcPr>
-            <w:tcW w:w="2860" w:type="dxa"/>
-          </w:tcPr>
-          <w:p>
-            <w:pPr>
-              <w:rPr>
-                <w:lang w:val="de-DE"/>
-              </w:rPr>
-            </w:pPr>
-            <w:r>
-              <w:rPr>
-                <w:lang w:val="de-DE"/>
-              </w:rPr>
-              <w:t>QUIT</w:t>
-            </w:r>
-          </w:p>
-        </w:tc>
-        <w:tc>
-          <w:tcPr>
-            <w:tcW w:w="6607" w:type="dxa"/>
-          </w:tcPr>
-          <w:p>
-            <w:pPr>
-              <w:rPr>
-                <w:lang w:val="de-DE"/>
-              </w:rPr>
-            </w:pPr>
-            <w:r>
-              <w:rPr>
-                <w:lang w:val="de-DE"/>
-              </w:rPr>
-              <w:t xml:space="preserve">Ein Spieler möchte den Server und das Spiel verlassen. Falls er/sie sich in einer Lobby befindet, wird er/sie herausgelöscht. </w:t>
-            </w:r>
-          </w:p>
-        </w:tc>
-      </w:tr>
-      <w:tr>
-        <w:tc>
-          <w:tcPr>
-            <w:tcW w:w="734" w:type="dxa"/>
-          </w:tcPr>
-          <w:p>
-            <w:pPr>
-              <w:rPr>
-                <w:lang w:val="de-DE"/>
-              </w:rPr>
-            </w:pPr>
-            <w:r>
-              <w:rPr>
-                <w:lang w:val="de-DE"/>
-              </w:rPr>
-              <w:t>CS</w:t>
-            </w:r>
-          </w:p>
-        </w:tc>
-        <w:tc>
-          <w:tcPr>
-            <w:tcW w:w="2860" w:type="dxa"/>
-          </w:tcPr>
-          <w:p>
-            <w:pPr>
-              <w:rPr>
-                <w:lang w:val="de-DE"/>
-              </w:rPr>
-            </w:pPr>
-            <w:r>
-              <w:rPr>
-                <w:lang w:val="de-DE"/>
-              </w:rPr>
-              <w:t>ENDE</w:t>
-            </w:r>
-          </w:p>
-        </w:tc>
-        <w:tc>
-          <w:tcPr>
-            <w:tcW w:w="6607" w:type="dxa"/>
-          </w:tcPr>
-          <w:p>
-            <w:pPr>
-              <w:rPr>
-                <w:lang w:val="de-DE"/>
-              </w:rPr>
-            </w:pPr>
-            <w:r>
-              <w:rPr>
-                <w:lang w:val="de-DE"/>
-              </w:rPr>
-              <w:t>Beendet jegliche Verbindungen von Clients zum Server.</w:t>
-            </w:r>
-            <w:r>
-              <w:rPr>
-                <w:lang w:val="de-DE"/>
-              </w:rPr>
-              <w:t xml:space="preserve"> Dabei wird die „QUIT“-Nachricht an alle Clients versendet.</w:t>
-            </w:r>
-          </w:p>
-        </w:tc>
-      </w:tr>
-      <w:tr>
-        <w:tc>
-          <w:tcPr>
-            <w:tcW w:w="734" w:type="dxa"/>
-            <w:shd w:val="clear" w:color="auto" w:fill="auto"/>
-          </w:tcPr>
-          <w:p>
-            <w:pPr>
-              <w:rPr>
-                <w:lang w:val="de-DE"/>
-              </w:rPr>
-            </w:pPr>
-            <w:r>
-              <w:rPr>
-                <w:lang w:val="de-DE"/>
-              </w:rPr>
-              <w:t>SC</w:t>
-            </w:r>
-          </w:p>
-        </w:tc>
-        <w:tc>
-          <w:tcPr>
-            <w:tcW w:w="2860" w:type="dxa"/>
-            <w:shd w:val="clear" w:color="auto" w:fill="auto"/>
-          </w:tcPr>
-          <w:p>
-            <w:pPr>
-              <w:rPr>
-                <w:lang w:val="de-DE"/>
-              </w:rPr>
-            </w:pPr>
-            <w:proofErr w:type="spellStart"/>
-            <w:proofErr w:type="gramStart"/>
-            <w:r>
-              <w:rPr>
-                <w:lang w:val="de-DE"/>
-              </w:rPr>
-              <w:t>NAME</w:t>
-            </w:r>
-            <w:r>
-              <w:rPr>
-                <w:lang w:val="de-DE"/>
-              </w:rPr>
-              <w:t>:NeuerName</w:t>
-            </w:r>
-            <w:proofErr w:type="gramEnd"/>
-            <w:r>
-              <w:rPr>
-                <w:lang w:val="de-DE"/>
-              </w:rPr>
-              <w:t>-</w:t>
-            </w:r>
-            <w:r>
-              <w:rPr>
-                <w:lang w:val="de-DE"/>
-              </w:rPr>
-              <w:t>DesClients</w:t>
-            </w:r>
-            <w:proofErr w:type="spellEnd"/>
-          </w:p>
-        </w:tc>
-        <w:tc>
-          <w:tcPr>
-            <w:tcW w:w="6607" w:type="dxa"/>
-            <w:shd w:val="clear" w:color="auto" w:fill="auto"/>
-          </w:tcPr>
-          <w:p>
-            <w:pPr>
-              <w:rPr>
-                <w:lang w:val="de-DE"/>
-              </w:rPr>
-            </w:pPr>
-            <w:r>
-              <w:rPr>
-                <w:lang w:val="de-DE"/>
-              </w:rPr>
-              <w:t xml:space="preserve">Sollte der Client </w:t>
-            </w:r>
-            <w:proofErr w:type="gramStart"/>
-            <w:r>
-              <w:rPr>
-                <w:lang w:val="de-DE"/>
-              </w:rPr>
-              <w:t>NAME:YEAH</w:t>
-            </w:r>
-            <w:proofErr w:type="gramEnd"/>
-            <w:r>
-              <w:rPr>
-                <w:lang w:val="de-DE"/>
-              </w:rPr>
-              <w:t xml:space="preserve"> eingegeben haben, so wird die Nachricht vor Absenden noch so abgeändert, dass der Name des Systems (</w:t>
-            </w:r>
-            <w:r>
-              <w:rPr>
-                <w:lang w:val="de-DE"/>
-              </w:rPr>
-              <w:t xml:space="preserve">Name des </w:t>
-            </w:r>
-            <w:r>
-              <w:rPr>
-                <w:lang w:val="de-DE"/>
-              </w:rPr>
-              <w:t>eigene</w:t>
-            </w:r>
-            <w:r>
-              <w:rPr>
-                <w:lang w:val="de-DE"/>
-              </w:rPr>
-              <w:t xml:space="preserve">n </w:t>
-            </w:r>
-            <w:r>
-              <w:rPr>
-                <w:lang w:val="de-DE"/>
-              </w:rPr>
-              <w:t xml:space="preserve">Computer) versendet wird. Auf Seiten des </w:t>
-            </w:r>
-            <w:proofErr w:type="spellStart"/>
-            <w:r>
-              <w:rPr>
-                <w:lang w:val="de-DE"/>
-              </w:rPr>
-              <w:t>ServerThreadForClients</w:t>
-            </w:r>
-            <w:proofErr w:type="spellEnd"/>
-            <w:r>
-              <w:rPr>
-                <w:lang w:val="de-DE"/>
-              </w:rPr>
-              <w:t xml:space="preserve"> wird nun noch </w:t>
-            </w:r>
-            <w:r>
-              <w:rPr>
-                <w:lang w:val="de-DE"/>
-              </w:rPr>
-              <w:t>Duplikaten</w:t>
-            </w:r>
-            <w:r>
-              <w:rPr>
-                <w:lang w:val="de-DE"/>
-              </w:rPr>
-              <w:t xml:space="preserve"> geprüft.</w:t>
-            </w:r>
-            <w:r>
-              <w:rPr>
-                <w:lang w:val="de-DE"/>
-              </w:rPr>
-              <w:t xml:space="preserve"> Bei Duplikaten wird eine „ERRO“-Nachricht versendet. Über eine „MSSG“-Nachricht schickt der Server dem Client seinen neuen Namen.</w:t>
-            </w:r>
-          </w:p>
-        </w:tc>
-      </w:tr>
-      <w:tr>
-        <w:tc>
-          <w:tcPr>
-            <w:tcW w:w="734" w:type="dxa"/>
-            <w:shd w:val="clear" w:color="auto" w:fill="auto"/>
-          </w:tcPr>
-          <w:p>
-            <w:pPr>
-              <w:rPr>
-                <w:lang w:val="de-DE"/>
-              </w:rPr>
-            </w:pPr>
-            <w:r>
-              <w:rPr>
-                <w:lang w:val="de-DE"/>
-              </w:rPr>
-              <w:t>CS</w:t>
-            </w:r>
-          </w:p>
-        </w:tc>
-        <w:tc>
-          <w:tcPr>
-            <w:tcW w:w="2860" w:type="dxa"/>
-            <w:shd w:val="clear" w:color="auto" w:fill="auto"/>
-          </w:tcPr>
-          <w:p>
-            <w:pPr>
-              <w:rPr>
-                <w:lang w:val="de-DE"/>
-              </w:rPr>
-            </w:pPr>
-            <w:r>
-              <w:rPr>
-                <w:lang w:val="de-DE"/>
-              </w:rPr>
-              <w:t>PLL1</w:t>
-            </w:r>
-          </w:p>
-        </w:tc>
-        <w:tc>
-          <w:tcPr>
-            <w:tcW w:w="6607" w:type="dxa"/>
-            <w:shd w:val="clear" w:color="auto" w:fill="auto"/>
-          </w:tcPr>
-          <w:p>
-            <w:pPr>
-              <w:rPr>
-                <w:lang w:val="de-DE"/>
-              </w:rPr>
-            </w:pPr>
-            <w:r>
-              <w:rPr>
-                <w:lang w:val="de-DE"/>
-              </w:rPr>
-              <w:t>Ein Spieler / eine Spielerin erbittet eine Liste von Clients, die sich momentan auf dem Server befinden.</w:t>
-            </w:r>
-          </w:p>
-        </w:tc>
-      </w:tr>
-      <w:tr>
-        <w:tc>
-          <w:tcPr>
-            <w:tcW w:w="734" w:type="dxa"/>
-            <w:shd w:val="clear" w:color="auto" w:fill="auto"/>
-          </w:tcPr>
-          <w:p>
-            <w:pPr>
-              <w:rPr>
-                <w:lang w:val="de-DE"/>
-              </w:rPr>
-            </w:pPr>
-            <w:r>
-              <w:rPr>
-                <w:lang w:val="de-DE"/>
-              </w:rPr>
-              <w:t>CS</w:t>
-            </w:r>
-          </w:p>
-        </w:tc>
-        <w:tc>
-          <w:tcPr>
-            <w:tcW w:w="2860" w:type="dxa"/>
-            <w:shd w:val="clear" w:color="auto" w:fill="auto"/>
-          </w:tcPr>
-          <w:p>
-            <w:pPr>
-              <w:rPr>
-                <w:lang w:val="de-DE"/>
-              </w:rPr>
-            </w:pPr>
-            <w:r>
-              <w:rPr>
-                <w:lang w:val="de-DE"/>
-              </w:rPr>
-              <w:t>GML1</w:t>
-            </w:r>
-          </w:p>
-        </w:tc>
-        <w:tc>
-          <w:tcPr>
-            <w:tcW w:w="6607" w:type="dxa"/>
-            <w:shd w:val="clear" w:color="auto" w:fill="auto"/>
-          </w:tcPr>
-          <w:p>
-            <w:pPr>
-              <w:rPr>
-                <w:lang w:val="de-DE"/>
-              </w:rPr>
-            </w:pPr>
-            <w:r>
-              <w:rPr>
-                <w:lang w:val="de-DE"/>
-              </w:rPr>
-              <w:t>Ein Spieler / eine Spielerin erbittet eine Liste von generierten Spielen mitsamt deren Status. („open“, „</w:t>
-            </w:r>
-            <w:proofErr w:type="spellStart"/>
-            <w:r>
-              <w:rPr>
-                <w:lang w:val="de-DE"/>
-              </w:rPr>
-              <w:t>ongoing</w:t>
-            </w:r>
-            <w:proofErr w:type="spellEnd"/>
-            <w:r>
-              <w:rPr>
-                <w:lang w:val="de-DE"/>
-              </w:rPr>
-              <w:t>“ oder „</w:t>
-            </w:r>
-            <w:proofErr w:type="spellStart"/>
-            <w:r>
-              <w:rPr>
-                <w:lang w:val="de-DE"/>
-              </w:rPr>
-              <w:t>finished</w:t>
-            </w:r>
-            <w:proofErr w:type="spellEnd"/>
-            <w:r>
-              <w:rPr>
-                <w:lang w:val="de-DE"/>
-              </w:rPr>
-              <w:t>“)</w:t>
-            </w:r>
-          </w:p>
-        </w:tc>
-      </w:tr>
-      <w:tr>
-        <w:tc>
-          <w:tcPr>
-            <w:tcW w:w="734" w:type="dxa"/>
-            <w:shd w:val="clear" w:color="auto" w:fill="auto"/>
-          </w:tcPr>
-          <w:p>
-            <w:pPr>
-              <w:rPr>
-                <w:lang w:val="de-DE"/>
-              </w:rPr>
-            </w:pPr>
-            <w:r>
-              <w:rPr>
-                <w:lang w:val="de-DE"/>
-              </w:rPr>
-              <w:t>CS</w:t>
-            </w:r>
-          </w:p>
-        </w:tc>
-        <w:tc>
-          <w:tcPr>
-            <w:tcW w:w="2860" w:type="dxa"/>
-            <w:shd w:val="clear" w:color="auto" w:fill="auto"/>
-          </w:tcPr>
-          <w:p>
-            <w:pPr>
-              <w:rPr>
-                <w:lang w:val="de-DE"/>
-              </w:rPr>
-            </w:pPr>
-            <w:r>
-              <w:rPr>
-                <w:lang w:val="de-DE"/>
-              </w:rPr>
-              <w:t>HSC</w:t>
-            </w:r>
-            <w:r>
-              <w:rPr>
-                <w:lang w:val="de-DE"/>
-              </w:rPr>
-              <w:t>1</w:t>
-            </w:r>
-          </w:p>
-        </w:tc>
-        <w:tc>
-          <w:tcPr>
-            <w:tcW w:w="6607" w:type="dxa"/>
-            <w:shd w:val="clear" w:color="auto" w:fill="auto"/>
-          </w:tcPr>
-          <w:p>
-            <w:pPr>
-              <w:rPr>
-                <w:lang w:val="de-DE"/>
-              </w:rPr>
-            </w:pPr>
-            <w:r>
-              <w:rPr>
-                <w:lang w:val="de-DE"/>
-              </w:rPr>
-              <w:t xml:space="preserve">Ein Spieler / eine Spielerin erbittet die </w:t>
-            </w:r>
-            <w:proofErr w:type="spellStart"/>
-            <w:r>
-              <w:rPr>
-                <w:lang w:val="de-DE"/>
-              </w:rPr>
-              <w:t>Highscore</w:t>
-            </w:r>
-            <w:proofErr w:type="spellEnd"/>
-            <w:r>
-              <w:rPr>
-                <w:lang w:val="de-DE"/>
-              </w:rPr>
-              <w:t>-Liste.</w:t>
-            </w:r>
-          </w:p>
-        </w:tc>
-      </w:tr>
-      <w:tr>
-        <w:tc>
-          <w:tcPr>
-            <w:tcW w:w="734" w:type="dxa"/>
-            <w:shd w:val="clear" w:color="auto" w:fill="auto"/>
-          </w:tcPr>
-          <w:p>
-            <w:pPr>
-              <w:rPr>
-                <w:lang w:val="de-DE"/>
-              </w:rPr>
-            </w:pPr>
-            <w:r>
-              <w:rPr>
-                <w:lang w:val="de-DE"/>
-              </w:rPr>
-              <w:t>SC</w:t>
-            </w:r>
-          </w:p>
-        </w:tc>
-        <w:tc>
-          <w:tcPr>
-            <w:tcW w:w="2860" w:type="dxa"/>
-            <w:shd w:val="clear" w:color="auto" w:fill="auto"/>
-          </w:tcPr>
-          <w:p>
-            <w:pPr>
-              <w:rPr>
-                <w:lang w:val="de-DE"/>
-              </w:rPr>
-            </w:pPr>
-            <w:proofErr w:type="spellStart"/>
-            <w:proofErr w:type="gramStart"/>
-            <w:r>
-              <w:rPr>
-                <w:lang w:val="de-DE"/>
-              </w:rPr>
-              <w:t>LIST:</w:t>
-            </w:r>
-            <w:r>
-              <w:rPr>
-                <w:lang w:val="de-DE"/>
-              </w:rPr>
-              <w:t>G</w:t>
-            </w:r>
-            <w:r>
-              <w:rPr>
-                <w:lang w:val="de-DE"/>
-              </w:rPr>
-              <w:t>ewünschte</w:t>
-            </w:r>
-            <w:proofErr w:type="spellEnd"/>
-            <w:proofErr w:type="gramEnd"/>
-            <w:r>
-              <w:rPr>
-                <w:lang w:val="de-DE"/>
-              </w:rPr>
-              <w:t xml:space="preserve"> Liste</w:t>
-            </w:r>
-          </w:p>
-        </w:tc>
-        <w:tc>
-          <w:tcPr>
-            <w:tcW w:w="6607" w:type="dxa"/>
-            <w:shd w:val="clear" w:color="auto" w:fill="auto"/>
-          </w:tcPr>
-          <w:p>
-            <w:r>
-              <w:t>Der Server sendet eine List</w:t>
-            </w:r>
-            <w:r>
-              <w:t>e an den Client.</w:t>
-            </w:r>
-          </w:p>
-        </w:tc>
-      </w:tr>
-      <w:tr>
-        <w:tc>
-          <w:tcPr>
-            <w:tcW w:w="734" w:type="dxa"/>
-            <w:shd w:val="clear" w:color="auto" w:fill="auto"/>
-          </w:tcPr>
-          <w:p>
-            <w:pPr>
-              <w:rPr>
-                <w:lang w:val="de-DE"/>
-              </w:rPr>
-            </w:pPr>
-            <w:r>
-              <w:rPr>
-                <w:lang w:val="de-DE"/>
-              </w:rPr>
-              <w:t>CS</w:t>
-            </w:r>
-          </w:p>
         </w:tc>
         <w:tc>
           <w:tcPr>
@@ -1661,15 +1419,7 @@
               <w:t xml:space="preserve">Ein Spieler / eine Spielerin erschafft eine neue Lobby, zu der er/sie </w:t>
             </w:r>
             <w:r>
-              <w:t xml:space="preserve">vom </w:t>
-            </w:r>
-            <w:proofErr w:type="spellStart"/>
-            <w:r>
-              <w:t>ServerThreadForClient</w:t>
-            </w:r>
-            <w:proofErr w:type="spellEnd"/>
-            <w:r>
-              <w:t xml:space="preserve"> </w:t>
+              <w:t xml:space="preserve">vom ServerThreadForClient </w:t>
             </w:r>
             <w:r>
               <w:t>sogle</w:t>
@@ -1712,16 +1462,12 @@
                 <w:lang w:val="de-DE"/>
               </w:rPr>
             </w:pPr>
-            <w:proofErr w:type="spellStart"/>
-            <w:proofErr w:type="gramStart"/>
             <w:r>
               <w:rPr>
                 <w:lang w:val="de-DE"/>
               </w:rPr>
               <w:t>JOIN:Lobbynummer</w:t>
             </w:r>
-            <w:proofErr w:type="spellEnd"/>
-            <w:proofErr w:type="gramEnd"/>
           </w:p>
         </w:tc>
         <w:tc>
@@ -1772,16 +1518,12 @@
                 <w:lang w:val="de-DE"/>
               </w:rPr>
             </w:pPr>
-            <w:proofErr w:type="spellStart"/>
-            <w:proofErr w:type="gramStart"/>
             <w:r>
               <w:rPr>
                 <w:lang w:val="de-DE"/>
               </w:rPr>
               <w:t>SPEC:Lobbynummer</w:t>
             </w:r>
-            <w:proofErr w:type="spellEnd"/>
-            <w:proofErr w:type="gramEnd"/>
           </w:p>
         </w:tc>
         <w:tc>
@@ -1831,16 +1573,8 @@
               <w:rPr>
                 <w:lang w:val="de-DE"/>
               </w:rPr>
-              <w:t>CRE</w:t>
-            </w:r>
-            <w:proofErr w:type="gramStart"/>
-            <w:r>
-              <w:rPr>
-                <w:lang w:val="de-DE"/>
-              </w:rPr>
-              <w:t>2:Lobbynummer</w:t>
-            </w:r>
-            <w:proofErr w:type="gramEnd"/>
+              <w:t>CRE2:Lobbynummer</w:t>
+            </w:r>
           </w:p>
         </w:tc>
         <w:tc>
@@ -1954,14 +1688,7 @@
               <w:rPr>
                 <w:lang w:val="de-DE"/>
               </w:rPr>
-              <w:t>STR</w:t>
-            </w:r>
-            <w:proofErr w:type="gramStart"/>
-            <w:r>
-              <w:rPr>
-                <w:lang w:val="de-DE"/>
-              </w:rPr>
-              <w:t>1:</w:t>
+              <w:t>STR1:</w:t>
             </w:r>
             <w:r>
               <w:rPr>
@@ -1973,14 +1700,7 @@
               <w:rPr>
                 <w:lang w:val="de-DE"/>
               </w:rPr>
-              <w:t>Grösse</w:t>
-            </w:r>
-            <w:proofErr w:type="gramEnd"/>
-            <w:r>
-              <w:rPr>
-                <w:lang w:val="de-DE"/>
-              </w:rPr>
-              <w:t>:Maximale-AnzahlVonMünzen</w:t>
+              <w:t>Grösse:Maximale-AnzahlVonMünzen</w:t>
             </w:r>
           </w:p>
         </w:tc>
@@ -2042,15 +1762,7 @@
           </w:tcPr>
           <w:p>
             <w:r>
-              <w:t xml:space="preserve">Ein Client in einem Spiel möchte seine Schildkröte </w:t>
-            </w:r>
-            <w:proofErr w:type="gramStart"/>
-            <w:r>
-              <w:t>hoch laufen</w:t>
-            </w:r>
-            <w:proofErr w:type="gramEnd"/>
-            <w:r>
-              <w:t xml:space="preserve"> lassen. Der Server sendet eine «ERRO»-Message, falls dies nicht möglich sein sollte.</w:t>
+              <w:t>Ein Client in einem Spiel möchte seine Schildkröte hoch laufen lassen. Der Server sendet eine «ERRO»-Message, falls dies nicht möglich sein sollte.</w:t>
             </w:r>
           </w:p>
         </w:tc>
@@ -2239,7 +1951,122 @@
                 <w:lang w:val="de-DE"/>
               </w:rPr>
             </w:pPr>
-            <w:proofErr w:type="spellStart"/>
+            <w:r>
+              <w:rPr>
+                <w:lang w:val="de-DE"/>
+              </w:rPr>
+              <w:t>RNDS</w:t>
+            </w:r>
+            <w:r>
+              <w:rPr>
+                <w:lang w:val="de-DE"/>
+              </w:rPr>
+              <w:t>:Rundenanzahl</w:t>
+            </w:r>
+            <w:bookmarkStart w:id="0" w:name="_GoBack"/>
+            <w:bookmarkEnd w:id="0"/>
+          </w:p>
+        </w:tc>
+        <w:tc>
+          <w:tcPr>
+            <w:tcW w:w="6607" w:type="dxa"/>
+            <w:shd w:val="clear" w:color="auto" w:fill="auto"/>
+          </w:tcPr>
+          <w:p>
+            <w:r>
+              <w:t>Der Server sendet die aktuelle Rundenanzahl an den Client</w:t>
+            </w:r>
+          </w:p>
+        </w:tc>
+      </w:tr>
+      <w:tr>
+        <w:tc>
+          <w:tcPr>
+            <w:tcW w:w="734" w:type="dxa"/>
+            <w:shd w:val="clear" w:color="auto" w:fill="auto"/>
+          </w:tcPr>
+          <w:p>
+            <w:pPr>
+              <w:rPr>
+                <w:lang w:val="de-DE"/>
+              </w:rPr>
+            </w:pPr>
+            <w:r>
+              <w:rPr>
+                <w:lang w:val="de-DE"/>
+              </w:rPr>
+              <w:t>SC</w:t>
+            </w:r>
+          </w:p>
+        </w:tc>
+        <w:tc>
+          <w:tcPr>
+            <w:tcW w:w="2860" w:type="dxa"/>
+            <w:shd w:val="clear" w:color="auto" w:fill="auto"/>
+          </w:tcPr>
+          <w:p>
+            <w:pPr>
+              <w:rPr>
+                <w:lang w:val="de-DE"/>
+              </w:rPr>
+            </w:pPr>
+            <w:r>
+              <w:rPr>
+                <w:lang w:val="de-DE"/>
+              </w:rPr>
+              <w:t>WINR</w:t>
+            </w:r>
+            <w:r>
+              <w:rPr>
+                <w:lang w:val="de-DE"/>
+              </w:rPr>
+              <w:t>:Spielername:Punkte</w:t>
+            </w:r>
+          </w:p>
+        </w:tc>
+        <w:tc>
+          <w:tcPr>
+            <w:tcW w:w="6607" w:type="dxa"/>
+            <w:shd w:val="clear" w:color="auto" w:fill="auto"/>
+          </w:tcPr>
+          <w:p>
+            <w:r>
+              <w:t>Der Server sendet den Namen und die Punktzahl das Gewinners an den Client</w:t>
+            </w:r>
+          </w:p>
+        </w:tc>
+      </w:tr>
+      <w:tr>
+        <w:tc>
+          <w:tcPr>
+            <w:tcW w:w="734" w:type="dxa"/>
+            <w:shd w:val="clear" w:color="auto" w:fill="auto"/>
+          </w:tcPr>
+          <w:p>
+            <w:pPr>
+              <w:rPr>
+                <w:lang w:val="de-DE"/>
+              </w:rPr>
+            </w:pPr>
+            <w:r>
+              <w:rPr>
+                <w:lang w:val="de-DE"/>
+              </w:rPr>
+              <w:t>SC</w:t>
+            </w:r>
+          </w:p>
+        </w:tc>
+        <w:tc>
+          <w:tcPr>
+            <w:tcW w:w="2860" w:type="dxa"/>
+            <w:shd w:val="clear" w:color="auto" w:fill="auto"/>
+          </w:tcPr>
+          <w:p>
+            <w:pPr>
+              <w:rPr>
+                <w:lang w:val="de-DE"/>
+              </w:rPr>
+            </w:pPr>
             <w:r>
               <w:rPr>
                 <w:lang w:val="de-DE"/>
@@ -2258,7 +2085,6 @@
               </w:rPr>
               <w:t>SpielfeldSowiePunktestand</w:t>
             </w:r>
-            <w:proofErr w:type="spellEnd"/>
           </w:p>
         </w:tc>
         <w:tc>
@@ -2319,31 +2145,7 @@
           </w:tcPr>
           <w:p>
             <w:r>
-              <w:t xml:space="preserve">Der Server testet, ob er die Nachricht «Test» an den Client schicken kann. Falls dies geht, so besteht noch eine Verbindung. Sollte dem jedoch nicht so sein, wird der </w:t>
-            </w:r>
-            <w:proofErr w:type="spellStart"/>
-            <w:r>
-              <w:t>ServerThreadForClient</w:t>
-            </w:r>
-            <w:proofErr w:type="spellEnd"/>
-            <w:r>
-              <w:t xml:space="preserve"> von allen Listen </w:t>
-            </w:r>
-            <w:proofErr w:type="spellStart"/>
-            <w:r>
-              <w:t>bzw</w:t>
-            </w:r>
-            <w:proofErr w:type="spellEnd"/>
-            <w:r>
-              <w:t xml:space="preserve"> </w:t>
-            </w:r>
-            <w:proofErr w:type="spellStart"/>
-            <w:r>
-              <w:t>Hashmaps</w:t>
-            </w:r>
-            <w:proofErr w:type="spellEnd"/>
-            <w:r>
-              <w:t xml:space="preserve"> gelöscht.</w:t>
+              <w:t>Der Server testet, ob er die Nachricht «Test» an den Client schicken kann. Falls dies geht, so besteht noch eine Verbindung. Sollte dem jedoch nicht so sein, wird der ServerThreadForClient von allen Listen bzw Hashmaps gelöscht.</w:t>
             </w:r>
           </w:p>
         </w:tc>
@@ -2421,21 +2223,7 @@
               <w:rPr>
                 <w:lang w:val="de-DE"/>
               </w:rPr>
-              <w:t xml:space="preserve">Dies ist ein geheimer </w:t>
-            </w:r>
-            <w:proofErr w:type="spellStart"/>
-            <w:r>
-              <w:rPr>
-                <w:lang w:val="de-DE"/>
-              </w:rPr>
-              <w:t>Cheatcode</w:t>
-            </w:r>
-            <w:proofErr w:type="spellEnd"/>
-            <w:r>
-              <w:rPr>
-                <w:lang w:val="de-DE"/>
-              </w:rPr>
-              <w:t>, der so geheim ist, dass selbst im Netzwerkprotokoll bloß eine vage Beschreibung vorhanden ist.</w:t>
+              <w:t>Dies ist ein geheimer Cheatcode, der so geheim ist, dass selbst im Netzwerkprotokoll bloß eine vage Beschreibung vorhanden ist.</w:t>
             </w:r>
           </w:p>
         </w:tc>
@@ -2459,7 +2247,7 @@
 </file>
 
 <file path=word/styles.xml><?xml version="1.0" encoding="utf-8"?>
-<w:styles xmlns:mc="http://schemas.openxmlformats.org/markup-compatibility/2006" xmlns:r="http://schemas.openxmlformats.org/officeDocument/2006/relationships" xmlns:w="http://schemas.openxmlformats.org/wordprocessingml/2006/main" xmlns:w14="http://schemas.microsoft.com/office/word/2010/wordml" xmlns:w15="http://schemas.microsoft.com/office/word/2012/wordml" xmlns:w16cex="http://schemas.microsoft.com/office/word/2018/wordml/cex" xmlns:w16cid="http://schemas.microsoft.com/office/word/2016/wordml/cid" xmlns:w16="http://schemas.microsoft.com/office/word/2018/wordml" xmlns:w16se="http://schemas.microsoft.com/office/word/2015/wordml/symex" mc:Ignorable="w14 w15 w16se w16cid w16 w16cex">
+<w:styles xmlns:mc="http://schemas.openxmlformats.org/markup-compatibility/2006" xmlns:r="http://schemas.openxmlformats.org/officeDocument/2006/relationships" xmlns:w="http://schemas.openxmlformats.org/wordprocessingml/2006/main" xmlns:w14="http://schemas.microsoft.com/office/word/2010/wordml" xmlns:w15="http://schemas.microsoft.com/office/word/2012/wordml" xmlns:w16cid="http://schemas.microsoft.com/office/word/2016/wordml/cid" xmlns:w16se="http://schemas.microsoft.com/office/word/2015/wordml/symex" mc:Ignorable="w14 w15 w16se w16cid">
   <w:docDefaults>
     <w:rPrDefault>
       <w:rPr>
@@ -2853,17 +2641,17 @@
     <w:lsdException w:name="Unresolved Mention" w:semiHidden="1" w:unhideWhenUsed="1"/>
     <w:lsdException w:name="Smart Link" w:semiHidden="1" w:unhideWhenUsed="1"/>
   </w:latentStyles>
-  <w:style w:type="paragraph" w:default="1" w:styleId="Normal">
+  <w:style w:type="paragraph" w:default="1" w:styleId="Standard">
     <w:name w:val="Normal"/>
     <w:qFormat/>
   </w:style>
-  <w:style w:type="character" w:default="1" w:styleId="DefaultParagraphFont">
+  <w:style w:type="character" w:default="1" w:styleId="Absatz-Standardschriftart">
     <w:name w:val="Default Paragraph Font"/>
     <w:uiPriority w:val="1"/>
     <w:semiHidden/>
     <w:unhideWhenUsed/>
   </w:style>
-  <w:style w:type="table" w:default="1" w:styleId="TableNormal">
+  <w:style w:type="table" w:default="1" w:styleId="NormaleTabelle">
     <w:name w:val="Normal Table"/>
     <w:uiPriority w:val="99"/>
     <w:semiHidden/>
@@ -2878,15 +2666,15 @@
       </w:tblCellMar>
     </w:tblPr>
   </w:style>
-  <w:style w:type="numbering" w:default="1" w:styleId="NoList">
+  <w:style w:type="numbering" w:default="1" w:styleId="KeineListe">
     <w:name w:val="No List"/>
     <w:uiPriority w:val="99"/>
     <w:semiHidden/>
     <w:unhideWhenUsed/>
   </w:style>
-  <w:style w:type="table" w:styleId="TableGrid">
+  <w:style w:type="table" w:styleId="Tabellenraster">
     <w:name w:val="Table Grid"/>
-    <w:basedOn w:val="TableNormal"/>
+    <w:basedOn w:val="NormaleTabelle"/>
     <w:uiPriority w:val="39"/>
     <w:rsid w:val="007325FF"/>
     <w:pPr>
@@ -2903,10 +2691,10 @@
       </w:tblBorders>
     </w:tblPr>
   </w:style>
-  <w:style w:type="paragraph" w:styleId="HTMLPreformatted">
+  <w:style w:type="paragraph" w:styleId="HTMLVorformatiert">
     <w:name w:val="HTML Preformatted"/>
-    <w:basedOn w:val="Normal"/>
-    <w:link w:val="HTMLPreformattedChar"/>
+    <w:basedOn w:val="Standard"/>
+    <w:link w:val="HTMLVorformatiertZchn"/>
     <w:uiPriority w:val="99"/>
     <w:semiHidden/>
     <w:unhideWhenUsed/>
@@ -2936,13 +2724,13 @@
       <w:rFonts w:ascii="Courier New" w:eastAsia="Times New Roman" w:hAnsi="Courier New" w:cs="Courier New"/>
       <w:sz w:val="20"/>
       <w:szCs w:val="20"/>
-      <w:lang w:val="en-CH" w:eastAsia="en-GB"/>
+      <w:lang w:eastAsia="en-GB"/>
     </w:rPr>
   </w:style>
-  <w:style w:type="character" w:customStyle="1" w:styleId="HTMLPreformattedChar">
-    <w:name w:val="HTML Preformatted Char"/>
-    <w:basedOn w:val="DefaultParagraphFont"/>
-    <w:link w:val="HTMLPreformatted"/>
+  <w:style w:type="character" w:customStyle="1" w:styleId="HTMLVorformatiertZchn">
+    <w:name w:val="HTML Vorformatiert Zchn"/>
+    <w:basedOn w:val="Absatz-Standardschriftart"/>
+    <w:link w:val="HTMLVorformatiert"/>
     <w:uiPriority w:val="99"/>
     <w:semiHidden/>
     <w:rsid w:val="00EB0352"/>
@@ -2950,7 +2738,7 @@
       <w:rFonts w:ascii="Courier New" w:eastAsia="Times New Roman" w:hAnsi="Courier New" w:cs="Courier New"/>
       <w:sz w:val="20"/>
       <w:szCs w:val="20"/>
-      <w:lang w:val="en-CH" w:eastAsia="en-GB"/>
+      <w:lang w:eastAsia="en-GB"/>
     </w:rPr>
   </w:style>
 </w:styles>
@@ -3256,7 +3044,7 @@
 </file>
 
 <file path=customXml/itemProps1.xml><?xml version="1.0" encoding="utf-8"?>
-<ds:datastoreItem xmlns:ds="http://schemas.openxmlformats.org/officeDocument/2006/customXml" ds:itemID="{1E78C70E-8BD9-5B4D-81FD-F78FEAD937D0}">
+<ds:datastoreItem xmlns:ds="http://schemas.openxmlformats.org/officeDocument/2006/customXml" ds:itemID="{2BC09DAD-E4FE-4ED6-8990-BBAD9752CE92}">
   <ds:schemaRefs>
     <ds:schemaRef ds:uri="http://schemas.openxmlformats.org/officeDocument/2006/bibliography"/>
   </ds:schemaRefs>

</xml_diff>

<commit_message>
Deleted Game Buttons, added new Keyword INVM for invalid moves. This will appear on the ScorePanel
</commit_message>
<xml_diff>
--- a/Dokumentationen/Netzwerkprotokoll.docx
+++ b/Dokumentationen/Netzwerkprotokoll.docx
@@ -1963,190 +1963,241 @@
               </w:rPr>
               <w:t>:Rundenanzahl</w:t>
             </w:r>
+          </w:p>
+        </w:tc>
+        <w:tc>
+          <w:tcPr>
+            <w:tcW w:w="6607" w:type="dxa"/>
+            <w:shd w:val="clear" w:color="auto" w:fill="auto"/>
+          </w:tcPr>
+          <w:p>
+            <w:r>
+              <w:t>Der Server sendet die aktuelle Rundenanzahl an den Client</w:t>
+            </w:r>
+          </w:p>
+        </w:tc>
+      </w:tr>
+      <w:tr>
+        <w:tc>
+          <w:tcPr>
+            <w:tcW w:w="734" w:type="dxa"/>
+            <w:shd w:val="clear" w:color="auto" w:fill="auto"/>
+          </w:tcPr>
+          <w:p>
+            <w:pPr>
+              <w:rPr>
+                <w:lang w:val="de-DE"/>
+              </w:rPr>
+            </w:pPr>
+            <w:r>
+              <w:rPr>
+                <w:lang w:val="de-DE"/>
+              </w:rPr>
+              <w:t>SC</w:t>
+            </w:r>
+          </w:p>
+        </w:tc>
+        <w:tc>
+          <w:tcPr>
+            <w:tcW w:w="2860" w:type="dxa"/>
+            <w:shd w:val="clear" w:color="auto" w:fill="auto"/>
+          </w:tcPr>
+          <w:p>
+            <w:pPr>
+              <w:rPr>
+                <w:lang w:val="de-DE"/>
+              </w:rPr>
+            </w:pPr>
+            <w:r>
+              <w:rPr>
+                <w:lang w:val="de-DE"/>
+              </w:rPr>
+              <w:t>WINR</w:t>
+            </w:r>
+            <w:r>
+              <w:rPr>
+                <w:lang w:val="de-DE"/>
+              </w:rPr>
+              <w:t>:Spielername:Punkte</w:t>
+            </w:r>
+          </w:p>
+        </w:tc>
+        <w:tc>
+          <w:tcPr>
+            <w:tcW w:w="6607" w:type="dxa"/>
+            <w:shd w:val="clear" w:color="auto" w:fill="auto"/>
+          </w:tcPr>
+          <w:p>
+            <w:r>
+              <w:t>Der Server sendet den Namen und die Punktzahl das Gewinners an den Client</w:t>
+            </w:r>
+          </w:p>
+        </w:tc>
+      </w:tr>
+      <w:tr>
+        <w:tc>
+          <w:tcPr>
+            <w:tcW w:w="734" w:type="dxa"/>
+            <w:shd w:val="clear" w:color="auto" w:fill="auto"/>
+          </w:tcPr>
+          <w:p>
+            <w:pPr>
+              <w:rPr>
+                <w:lang w:val="de-DE"/>
+              </w:rPr>
+            </w:pPr>
+            <w:r>
+              <w:rPr>
+                <w:lang w:val="de-DE"/>
+              </w:rPr>
+              <w:t>SC</w:t>
+            </w:r>
+          </w:p>
+        </w:tc>
+        <w:tc>
+          <w:tcPr>
+            <w:tcW w:w="2860" w:type="dxa"/>
+            <w:shd w:val="clear" w:color="auto" w:fill="auto"/>
+          </w:tcPr>
+          <w:p>
+            <w:pPr>
+              <w:rPr>
+                <w:lang w:val="de-DE"/>
+              </w:rPr>
+            </w:pPr>
+            <w:r>
+              <w:rPr>
+                <w:lang w:val="de-DE"/>
+              </w:rPr>
+              <w:t>LOBY:InformationenÜberDas</w:t>
+            </w:r>
+            <w:r>
+              <w:rPr>
+                <w:lang w:val="de-DE"/>
+              </w:rPr>
+              <w:t>-</w:t>
+            </w:r>
+            <w:r>
+              <w:rPr>
+                <w:lang w:val="de-DE"/>
+              </w:rPr>
+              <w:t>SpielfeldSowiePunktestand</w:t>
+            </w:r>
+          </w:p>
+        </w:tc>
+        <w:tc>
+          <w:tcPr>
+            <w:tcW w:w="6607" w:type="dxa"/>
+            <w:shd w:val="clear" w:color="auto" w:fill="auto"/>
+          </w:tcPr>
+          <w:p>
+            <w:r>
+              <w:t>Der Server sendet dem Client den aktuellen Spielverlauf</w:t>
+            </w:r>
+          </w:p>
+        </w:tc>
+      </w:tr>
+      <w:tr>
+        <w:tc>
+          <w:tcPr>
+            <w:tcW w:w="734" w:type="dxa"/>
+            <w:shd w:val="clear" w:color="auto" w:fill="auto"/>
+          </w:tcPr>
+          <w:p>
+            <w:pPr>
+              <w:rPr>
+                <w:lang w:val="de-DE"/>
+              </w:rPr>
+            </w:pPr>
+            <w:r>
+              <w:rPr>
+                <w:lang w:val="de-DE"/>
+              </w:rPr>
+              <w:t>SC</w:t>
+            </w:r>
+          </w:p>
+        </w:tc>
+        <w:tc>
+          <w:tcPr>
+            <w:tcW w:w="2860" w:type="dxa"/>
+            <w:shd w:val="clear" w:color="auto" w:fill="auto"/>
+          </w:tcPr>
+          <w:p>
+            <w:pPr>
+              <w:rPr>
+                <w:lang w:val="de-DE"/>
+              </w:rPr>
+            </w:pPr>
+            <w:r>
+              <w:rPr>
+                <w:lang w:val="de-DE"/>
+              </w:rPr>
+              <w:t>TEST</w:t>
+            </w:r>
+          </w:p>
+        </w:tc>
+        <w:tc>
+          <w:tcPr>
+            <w:tcW w:w="6607" w:type="dxa"/>
+            <w:shd w:val="clear" w:color="auto" w:fill="auto"/>
+          </w:tcPr>
+          <w:p>
+            <w:r>
+              <w:t>Der Server testet, ob er die Nachricht «Test» an den Client schicken kann. Falls dies geht, so besteht noch eine Verbindung. Sollte dem jedoch nicht so sein, wird der ServerThreadForClient von allen Listen bzw Hashmaps gelöscht.</w:t>
+            </w:r>
+          </w:p>
+        </w:tc>
+      </w:tr>
+      <w:tr>
+        <w:tc>
+          <w:tcPr>
+            <w:tcW w:w="734" w:type="dxa"/>
+            <w:shd w:val="clear" w:color="auto" w:fill="auto"/>
+          </w:tcPr>
+          <w:p>
+            <w:pPr>
+              <w:rPr>
+                <w:lang w:val="de-DE"/>
+              </w:rPr>
+            </w:pPr>
+            <w:r>
+              <w:rPr>
+                <w:lang w:val="de-DE"/>
+              </w:rPr>
+              <w:t>SC</w:t>
+            </w:r>
+          </w:p>
+        </w:tc>
+        <w:tc>
+          <w:tcPr>
+            <w:tcW w:w="2860" w:type="dxa"/>
+            <w:shd w:val="clear" w:color="auto" w:fill="auto"/>
+          </w:tcPr>
+          <w:p>
+            <w:pPr>
+              <w:rPr>
+                <w:lang w:val="de-DE"/>
+              </w:rPr>
+            </w:pPr>
+            <w:r>
+              <w:rPr>
+                <w:lang w:val="de-DE"/>
+              </w:rPr>
+              <w:t>INVM</w:t>
+            </w:r>
+          </w:p>
+        </w:tc>
+        <w:tc>
+          <w:tcPr>
+            <w:tcW w:w="6607" w:type="dxa"/>
+            <w:shd w:val="clear" w:color="auto" w:fill="auto"/>
+          </w:tcPr>
+          <w:p>
+            <w:r>
+              <w:t>Der Server testet ob der Spielzug ungültig ist und sendet dann eine Fehlermeldung.</w:t>
+            </w:r>
             <w:bookmarkStart w:id="0" w:name="_GoBack"/>
             <w:bookmarkEnd w:id="0"/>
-          </w:p>
-        </w:tc>
-        <w:tc>
-          <w:tcPr>
-            <w:tcW w:w="6607" w:type="dxa"/>
-            <w:shd w:val="clear" w:color="auto" w:fill="auto"/>
-          </w:tcPr>
-          <w:p>
-            <w:r>
-              <w:t>Der Server sendet die aktuelle Rundenanzahl an den Client</w:t>
-            </w:r>
-          </w:p>
-        </w:tc>
-      </w:tr>
-      <w:tr>
-        <w:tc>
-          <w:tcPr>
-            <w:tcW w:w="734" w:type="dxa"/>
-            <w:shd w:val="clear" w:color="auto" w:fill="auto"/>
-          </w:tcPr>
-          <w:p>
-            <w:pPr>
-              <w:rPr>
-                <w:lang w:val="de-DE"/>
-              </w:rPr>
-            </w:pPr>
-            <w:r>
-              <w:rPr>
-                <w:lang w:val="de-DE"/>
-              </w:rPr>
-              <w:t>SC</w:t>
-            </w:r>
-          </w:p>
-        </w:tc>
-        <w:tc>
-          <w:tcPr>
-            <w:tcW w:w="2860" w:type="dxa"/>
-            <w:shd w:val="clear" w:color="auto" w:fill="auto"/>
-          </w:tcPr>
-          <w:p>
-            <w:pPr>
-              <w:rPr>
-                <w:lang w:val="de-DE"/>
-              </w:rPr>
-            </w:pPr>
-            <w:r>
-              <w:rPr>
-                <w:lang w:val="de-DE"/>
-              </w:rPr>
-              <w:t>WINR</w:t>
-            </w:r>
-            <w:r>
-              <w:rPr>
-                <w:lang w:val="de-DE"/>
-              </w:rPr>
-              <w:t>:Spielername:Punkte</w:t>
-            </w:r>
-          </w:p>
-        </w:tc>
-        <w:tc>
-          <w:tcPr>
-            <w:tcW w:w="6607" w:type="dxa"/>
-            <w:shd w:val="clear" w:color="auto" w:fill="auto"/>
-          </w:tcPr>
-          <w:p>
-            <w:r>
-              <w:t>Der Server sendet den Namen und die Punktzahl das Gewinners an den Client</w:t>
-            </w:r>
-          </w:p>
-        </w:tc>
-      </w:tr>
-      <w:tr>
-        <w:tc>
-          <w:tcPr>
-            <w:tcW w:w="734" w:type="dxa"/>
-            <w:shd w:val="clear" w:color="auto" w:fill="auto"/>
-          </w:tcPr>
-          <w:p>
-            <w:pPr>
-              <w:rPr>
-                <w:lang w:val="de-DE"/>
-              </w:rPr>
-            </w:pPr>
-            <w:r>
-              <w:rPr>
-                <w:lang w:val="de-DE"/>
-              </w:rPr>
-              <w:t>SC</w:t>
-            </w:r>
-          </w:p>
-        </w:tc>
-        <w:tc>
-          <w:tcPr>
-            <w:tcW w:w="2860" w:type="dxa"/>
-            <w:shd w:val="clear" w:color="auto" w:fill="auto"/>
-          </w:tcPr>
-          <w:p>
-            <w:pPr>
-              <w:rPr>
-                <w:lang w:val="de-DE"/>
-              </w:rPr>
-            </w:pPr>
-            <w:r>
-              <w:rPr>
-                <w:lang w:val="de-DE"/>
-              </w:rPr>
-              <w:t>LOBY:InformationenÜberDas</w:t>
-            </w:r>
-            <w:r>
-              <w:rPr>
-                <w:lang w:val="de-DE"/>
-              </w:rPr>
-              <w:t>-</w:t>
-            </w:r>
-            <w:r>
-              <w:rPr>
-                <w:lang w:val="de-DE"/>
-              </w:rPr>
-              <w:t>SpielfeldSowiePunktestand</w:t>
-            </w:r>
-          </w:p>
-        </w:tc>
-        <w:tc>
-          <w:tcPr>
-            <w:tcW w:w="6607" w:type="dxa"/>
-            <w:shd w:val="clear" w:color="auto" w:fill="auto"/>
-          </w:tcPr>
-          <w:p>
-            <w:r>
-              <w:t>Der Server sendet dem Client den aktuellen Spielverlauf</w:t>
-            </w:r>
-          </w:p>
-        </w:tc>
-      </w:tr>
-      <w:tr>
-        <w:tc>
-          <w:tcPr>
-            <w:tcW w:w="734" w:type="dxa"/>
-            <w:shd w:val="clear" w:color="auto" w:fill="auto"/>
-          </w:tcPr>
-          <w:p>
-            <w:pPr>
-              <w:rPr>
-                <w:lang w:val="de-DE"/>
-              </w:rPr>
-            </w:pPr>
-            <w:r>
-              <w:rPr>
-                <w:lang w:val="de-DE"/>
-              </w:rPr>
-              <w:t>SC</w:t>
-            </w:r>
-          </w:p>
-        </w:tc>
-        <w:tc>
-          <w:tcPr>
-            <w:tcW w:w="2860" w:type="dxa"/>
-            <w:shd w:val="clear" w:color="auto" w:fill="auto"/>
-          </w:tcPr>
-          <w:p>
-            <w:pPr>
-              <w:rPr>
-                <w:lang w:val="de-DE"/>
-              </w:rPr>
-            </w:pPr>
-            <w:r>
-              <w:rPr>
-                <w:lang w:val="de-DE"/>
-              </w:rPr>
-              <w:t>TEST</w:t>
-            </w:r>
-          </w:p>
-        </w:tc>
-        <w:tc>
-          <w:tcPr>
-            <w:tcW w:w="6607" w:type="dxa"/>
-            <w:shd w:val="clear" w:color="auto" w:fill="auto"/>
-          </w:tcPr>
-          <w:p>
-            <w:r>
-              <w:t>Der Server testet, ob er die Nachricht «Test» an den Client schicken kann. Falls dies geht, so besteht noch eine Verbindung. Sollte dem jedoch nicht so sein, wird der ServerThreadForClient von allen Listen bzw Hashmaps gelöscht.</w:t>
-            </w:r>
           </w:p>
         </w:tc>
       </w:tr>
@@ -3044,7 +3095,7 @@
 </file>
 
 <file path=customXml/itemProps1.xml><?xml version="1.0" encoding="utf-8"?>
-<ds:datastoreItem xmlns:ds="http://schemas.openxmlformats.org/officeDocument/2006/customXml" ds:itemID="{2BC09DAD-E4FE-4ED6-8990-BBAD9752CE92}">
+<ds:datastoreItem xmlns:ds="http://schemas.openxmlformats.org/officeDocument/2006/customXml" ds:itemID="{0F5F7288-8590-45E1-A453-0598636ED6C3}">
   <ds:schemaRefs>
     <ds:schemaRef ds:uri="http://schemas.openxmlformats.org/officeDocument/2006/bibliography"/>
   </ds:schemaRefs>

</xml_diff>

<commit_message>
Added new Keyword GMSG for Game-Messages, these will be shown over the gamefield
</commit_message>
<xml_diff>
--- a/Dokumentationen/Netzwerkprotokoll.docx
+++ b/Dokumentationen/Netzwerkprotokoll.docx
@@ -10,6 +10,7 @@
           <w:lang w:val="en-US"/>
         </w:rPr>
       </w:pPr>
+      <w:proofErr w:type="spellStart"/>
       <w:r>
         <w:rPr>
           <w:b/>
@@ -18,14 +19,43 @@
         </w:rPr>
         <w:t>Netzwerkprotokoll</w:t>
       </w:r>
+      <w:proofErr w:type="spellEnd"/>
       <w:r>
         <w:rPr>
           <w:b/>
           <w:bCs/>
           <w:lang w:val="en-US"/>
         </w:rPr>
-        <w:t xml:space="preserve"> zu „The Floor is Java“</w:t>
+        <w:t xml:space="preserve"> </w:t>
       </w:r>
+      <w:proofErr w:type="spellStart"/>
+      <w:r>
+        <w:rPr>
+          <w:b/>
+          <w:bCs/>
+          <w:lang w:val="en-US"/>
+        </w:rPr>
+        <w:t>zu</w:t>
+      </w:r>
+      <w:proofErr w:type="spellEnd"/>
+      <w:r>
+        <w:rPr>
+          <w:b/>
+          <w:bCs/>
+          <w:lang w:val="en-US"/>
+        </w:rPr>
+        <w:t xml:space="preserve"> „The Floor is </w:t>
+      </w:r>
+      <w:proofErr w:type="gramStart"/>
+      <w:r>
+        <w:rPr>
+          <w:b/>
+          <w:bCs/>
+          <w:lang w:val="en-US"/>
+        </w:rPr>
+        <w:t>Java“</w:t>
+      </w:r>
+      <w:proofErr w:type="gramEnd"/>
       <w:r>
         <w:rPr>
           <w:b/>
@@ -58,7 +88,21 @@
         <w:rPr>
           <w:lang w:val="en-US"/>
         </w:rPr>
-        <w:t>(Client -&gt; ServerThreadForClient)</w:t>
+        <w:t xml:space="preserve">(Client -&gt; </w:t>
+      </w:r>
+      <w:proofErr w:type="spellStart"/>
+      <w:r>
+        <w:rPr>
+          <w:lang w:val="en-US"/>
+        </w:rPr>
+        <w:t>ServerThreadForClient</w:t>
+      </w:r>
+      <w:proofErr w:type="spellEnd"/>
+      <w:r>
+        <w:rPr>
+          <w:lang w:val="en-US"/>
+        </w:rPr>
+        <w:t>)</w:t>
       </w:r>
     </w:p>
     <w:p>
@@ -72,8 +116,30 @@
         <w:rPr>
           <w:lang w:val="en-US"/>
         </w:rPr>
-        <w:t>CCS: ClientChatGui -&gt; ServerThreadForClient</w:t>
+        <w:t xml:space="preserve">CCS: </w:t>
       </w:r>
+      <w:proofErr w:type="spellStart"/>
+      <w:r>
+        <w:rPr>
+          <w:lang w:val="en-US"/>
+        </w:rPr>
+        <w:t>ClientChatGui</w:t>
+      </w:r>
+      <w:proofErr w:type="spellEnd"/>
+      <w:r>
+        <w:rPr>
+          <w:lang w:val="en-US"/>
+        </w:rPr>
+        <w:t xml:space="preserve"> -&gt; </w:t>
+      </w:r>
+      <w:proofErr w:type="spellStart"/>
+      <w:r>
+        <w:rPr>
+          <w:lang w:val="en-US"/>
+        </w:rPr>
+        <w:t>ServerThreadForClient</w:t>
+      </w:r>
+      <w:proofErr w:type="spellEnd"/>
     </w:p>
     <w:p>
       <w:pPr>
@@ -94,12 +160,28 @@
         </w:rPr>
         <w:t xml:space="preserve"> (</w:t>
       </w:r>
+      <w:proofErr w:type="spellStart"/>
       <w:r>
         <w:rPr>
           <w:lang w:val="en-US"/>
         </w:rPr>
-        <w:t>ServerThreadForClient -&gt; ClientReaderThread</w:t>
+        <w:t>ServerThreadForClient</w:t>
       </w:r>
+      <w:proofErr w:type="spellEnd"/>
+      <w:r>
+        <w:rPr>
+          <w:lang w:val="en-US"/>
+        </w:rPr>
+        <w:t xml:space="preserve"> -&gt; </w:t>
+      </w:r>
+      <w:proofErr w:type="spellStart"/>
+      <w:r>
+        <w:rPr>
+          <w:lang w:val="en-US"/>
+        </w:rPr>
+        <w:t>ClientReaderThread</w:t>
+      </w:r>
+      <w:proofErr w:type="spellEnd"/>
       <w:r>
         <w:rPr>
           <w:lang w:val="en-US"/>
@@ -343,12 +425,16 @@
                 <w:lang w:val="de-DE"/>
               </w:rPr>
             </w:pPr>
+            <w:proofErr w:type="spellStart"/>
+            <w:proofErr w:type="gramStart"/>
             <w:r>
               <w:rPr>
                 <w:lang w:val="de-DE"/>
               </w:rPr>
               <w:t>CHAT:Nachricht</w:t>
             </w:r>
+            <w:proofErr w:type="spellEnd"/>
+            <w:proofErr w:type="gramEnd"/>
           </w:p>
         </w:tc>
         <w:tc>
@@ -427,8 +513,16 @@
               <w:rPr>
                 <w:lang w:val="de-DE"/>
               </w:rPr>
-              <w:t>MSG1:NachrichtDesClients</w:t>
-            </w:r>
+              <w:t>MSG</w:t>
+            </w:r>
+            <w:proofErr w:type="gramStart"/>
+            <w:r>
+              <w:rPr>
+                <w:lang w:val="de-DE"/>
+              </w:rPr>
+              <w:t>1:NachrichtDesClients</w:t>
+            </w:r>
+            <w:proofErr w:type="gramEnd"/>
           </w:p>
         </w:tc>
         <w:tc>
@@ -490,8 +584,16 @@
               <w:rPr>
                 <w:lang w:val="de-DE"/>
               </w:rPr>
-              <w:t>BRC1:Nachricht</w:t>
-            </w:r>
+              <w:t>BRC</w:t>
+            </w:r>
+            <w:proofErr w:type="gramStart"/>
+            <w:r>
+              <w:rPr>
+                <w:lang w:val="de-DE"/>
+              </w:rPr>
+              <w:t>1:Nachricht</w:t>
+            </w:r>
+            <w:proofErr w:type="gramEnd"/>
           </w:p>
         </w:tc>
         <w:tc>
@@ -576,7 +678,14 @@
               <w:rPr>
                 <w:lang w:val="de-DE"/>
               </w:rPr>
-              <w:t>WHP1</w:t>
+              <w:t>WHP</w:t>
+            </w:r>
+            <w:proofErr w:type="gramStart"/>
+            <w:r>
+              <w:rPr>
+                <w:lang w:val="de-DE"/>
+              </w:rPr>
+              <w:t>1</w:t>
             </w:r>
             <w:r>
               <w:rPr>
@@ -588,7 +697,14 @@
               <w:rPr>
                 <w:lang w:val="de-DE"/>
               </w:rPr>
-              <w:t>NameDesClients Nachricht</w:t>
+              <w:t>NameDesClients</w:t>
+            </w:r>
+            <w:proofErr w:type="gramEnd"/>
+            <w:r>
+              <w:rPr>
+                <w:lang w:val="de-DE"/>
+              </w:rPr>
+              <w:t xml:space="preserve"> Nachricht</w:t>
             </w:r>
           </w:p>
         </w:tc>
@@ -612,13 +728,27 @@
               <w:rPr>
                 <w:lang w:val="de-DE"/>
               </w:rPr>
-              <w:t>einer Whisperchat</w:t>
-            </w:r>
-            <w:r>
-              <w:rPr>
-                <w:lang w:val="de-DE"/>
-              </w:rPr>
-              <w:t xml:space="preserve">nachricht, die </w:t>
+              <w:t xml:space="preserve">einer </w:t>
+            </w:r>
+            <w:proofErr w:type="spellStart"/>
+            <w:r>
+              <w:rPr>
+                <w:lang w:val="de-DE"/>
+              </w:rPr>
+              <w:t>Whisperchat</w:t>
+            </w:r>
+            <w:r>
+              <w:rPr>
+                <w:lang w:val="de-DE"/>
+              </w:rPr>
+              <w:t>nachricht</w:t>
+            </w:r>
+            <w:proofErr w:type="spellEnd"/>
+            <w:r>
+              <w:rPr>
+                <w:lang w:val="de-DE"/>
+              </w:rPr>
+              <w:t xml:space="preserve">, die </w:t>
             </w:r>
             <w:r>
               <w:rPr>
@@ -686,7 +816,21 @@
               <w:rPr>
                 <w:lang w:val="de-DE"/>
               </w:rPr>
-              <w:t>Im Chatfenster wird die Nachricht dargestellt, dass kein Client mit diesem Namen für eine Whisperchatnachricht gefunden werden konnte.</w:t>
+              <w:t xml:space="preserve">Im Chatfenster wird die Nachricht dargestellt, dass kein Client mit diesem Namen für eine </w:t>
+            </w:r>
+            <w:proofErr w:type="spellStart"/>
+            <w:r>
+              <w:rPr>
+                <w:lang w:val="de-DE"/>
+              </w:rPr>
+              <w:t>Whisperchatnachricht</w:t>
+            </w:r>
+            <w:proofErr w:type="spellEnd"/>
+            <w:r>
+              <w:rPr>
+                <w:lang w:val="de-DE"/>
+              </w:rPr>
+              <w:t xml:space="preserve"> gefunden werden konnte.</w:t>
             </w:r>
           </w:p>
         </w:tc>
@@ -724,8 +868,16 @@
               <w:rPr>
                 <w:lang w:val="de-DE"/>
               </w:rPr>
-              <w:t>MSG0:NachrichtEinesClients</w:t>
-            </w:r>
+              <w:t>MSG</w:t>
+            </w:r>
+            <w:proofErr w:type="gramStart"/>
+            <w:r>
+              <w:rPr>
+                <w:lang w:val="de-DE"/>
+              </w:rPr>
+              <w:t>0:NachrichtEinesClients</w:t>
+            </w:r>
+            <w:proofErr w:type="gramEnd"/>
           </w:p>
         </w:tc>
         <w:tc>
@@ -782,12 +934,16 @@
                 <w:lang w:val="de-DE"/>
               </w:rPr>
             </w:pPr>
+            <w:proofErr w:type="spellStart"/>
+            <w:proofErr w:type="gramStart"/>
             <w:r>
               <w:rPr>
                 <w:lang w:val="de-DE"/>
               </w:rPr>
               <w:t>MSSG:Nachricht</w:t>
             </w:r>
+            <w:proofErr w:type="spellEnd"/>
+            <w:proofErr w:type="gramEnd"/>
           </w:p>
         </w:tc>
         <w:tc>
@@ -838,6 +994,8 @@
                 <w:lang w:val="de-DE"/>
               </w:rPr>
             </w:pPr>
+            <w:proofErr w:type="spellStart"/>
+            <w:proofErr w:type="gramStart"/>
             <w:r>
               <w:rPr>
                 <w:lang w:val="de-DE"/>
@@ -850,6 +1008,8 @@
               </w:rPr>
               <w:t>Nachricht</w:t>
             </w:r>
+            <w:proofErr w:type="spellEnd"/>
+            <w:proofErr w:type="gramEnd"/>
           </w:p>
         </w:tc>
         <w:tc>
@@ -1033,6 +1193,8 @@
                 <w:lang w:val="de-DE"/>
               </w:rPr>
             </w:pPr>
+            <w:proofErr w:type="spellStart"/>
+            <w:proofErr w:type="gramStart"/>
             <w:r>
               <w:rPr>
                 <w:lang w:val="de-DE"/>
@@ -1045,6 +1207,7 @@
               </w:rPr>
               <w:t>:NeuerName</w:t>
             </w:r>
+            <w:proofErr w:type="gramEnd"/>
             <w:r>
               <w:rPr>
                 <w:lang w:val="de-DE"/>
@@ -1057,6 +1220,7 @@
               </w:rPr>
               <w:t>DesClients</w:t>
             </w:r>
+            <w:proofErr w:type="spellEnd"/>
           </w:p>
         </w:tc>
         <w:tc>
@@ -1074,7 +1238,21 @@
               <w:rPr>
                 <w:lang w:val="de-DE"/>
               </w:rPr>
-              <w:t>Sollte der Client NAME:YEAH eingegeben haben, so wird die Nachricht vor Absenden noch so abgeändert, dass der Name des Systems (</w:t>
+              <w:t xml:space="preserve">Sollte der Client </w:t>
+            </w:r>
+            <w:proofErr w:type="gramStart"/>
+            <w:r>
+              <w:rPr>
+                <w:lang w:val="de-DE"/>
+              </w:rPr>
+              <w:t>NAME:YEAH</w:t>
+            </w:r>
+            <w:proofErr w:type="gramEnd"/>
+            <w:r>
+              <w:rPr>
+                <w:lang w:val="de-DE"/>
+              </w:rPr>
+              <w:t xml:space="preserve"> eingegeben haben, so wird die Nachricht vor Absenden noch so abgeändert, dass der Name des Systems (</w:t>
             </w:r>
             <w:r>
               <w:rPr>
@@ -1098,7 +1276,21 @@
               <w:rPr>
                 <w:lang w:val="de-DE"/>
               </w:rPr>
-              <w:t xml:space="preserve">Computer) versendet wird. Auf Seiten des ServerThreadForClients wird nun noch </w:t>
+              <w:t xml:space="preserve">Computer) versendet wird. Auf Seiten des </w:t>
+            </w:r>
+            <w:proofErr w:type="spellStart"/>
+            <w:r>
+              <w:rPr>
+                <w:lang w:val="de-DE"/>
+              </w:rPr>
+              <w:t>ServerThreadForClients</w:t>
+            </w:r>
+            <w:proofErr w:type="spellEnd"/>
+            <w:r>
+              <w:rPr>
+                <w:lang w:val="de-DE"/>
+              </w:rPr>
+              <w:t xml:space="preserve"> wird nun noch </w:t>
             </w:r>
             <w:r>
               <w:rPr>
@@ -1234,7 +1426,35 @@
               <w:rPr>
                 <w:lang w:val="de-DE"/>
               </w:rPr>
-              <w:t>Ein Spieler / eine Spielerin erbittet eine Liste von generierten Spielen mitsamt deren Status. („open“, „ongoing“ oder „finished“)</w:t>
+              <w:t>Ein Spieler / eine Spielerin erbittet eine Liste von generierten Spielen mitsamt deren Status. („open“, „</w:t>
+            </w:r>
+            <w:proofErr w:type="spellStart"/>
+            <w:r>
+              <w:rPr>
+                <w:lang w:val="de-DE"/>
+              </w:rPr>
+              <w:t>ongoing</w:t>
+            </w:r>
+            <w:proofErr w:type="spellEnd"/>
+            <w:r>
+              <w:rPr>
+                <w:lang w:val="de-DE"/>
+              </w:rPr>
+              <w:t>“ oder „</w:t>
+            </w:r>
+            <w:proofErr w:type="spellStart"/>
+            <w:r>
+              <w:rPr>
+                <w:lang w:val="de-DE"/>
+              </w:rPr>
+              <w:t>finished</w:t>
+            </w:r>
+            <w:proofErr w:type="spellEnd"/>
+            <w:r>
+              <w:rPr>
+                <w:lang w:val="de-DE"/>
+              </w:rPr>
+              <w:t>“)</w:t>
             </w:r>
           </w:p>
         </w:tc>
@@ -1335,6 +1555,8 @@
                 <w:lang w:val="de-DE"/>
               </w:rPr>
             </w:pPr>
+            <w:proofErr w:type="spellStart"/>
+            <w:proofErr w:type="gramStart"/>
             <w:r>
               <w:rPr>
                 <w:lang w:val="de-DE"/>
@@ -1351,7 +1573,15 @@
               <w:rPr>
                 <w:lang w:val="de-DE"/>
               </w:rPr>
-              <w:t>ewünschte Liste</w:t>
+              <w:t>ewünschte</w:t>
+            </w:r>
+            <w:proofErr w:type="spellEnd"/>
+            <w:proofErr w:type="gramEnd"/>
+            <w:r>
+              <w:rPr>
+                <w:lang w:val="de-DE"/>
+              </w:rPr>
+              <w:t xml:space="preserve"> Liste</w:t>
             </w:r>
           </w:p>
         </w:tc>
@@ -1419,7 +1649,15 @@
               <w:t xml:space="preserve">Ein Spieler / eine Spielerin erschafft eine neue Lobby, zu der er/sie </w:t>
             </w:r>
             <w:r>
-              <w:t xml:space="preserve">vom ServerThreadForClient </w:t>
+              <w:t xml:space="preserve">vom </w:t>
+            </w:r>
+            <w:proofErr w:type="spellStart"/>
+            <w:r>
+              <w:t>ServerThreadForClient</w:t>
+            </w:r>
+            <w:proofErr w:type="spellEnd"/>
+            <w:r>
+              <w:t xml:space="preserve"> </w:t>
             </w:r>
             <w:r>
               <w:t>sogle</w:t>
@@ -1462,12 +1700,16 @@
                 <w:lang w:val="de-DE"/>
               </w:rPr>
             </w:pPr>
+            <w:proofErr w:type="spellStart"/>
+            <w:proofErr w:type="gramStart"/>
             <w:r>
               <w:rPr>
                 <w:lang w:val="de-DE"/>
               </w:rPr>
               <w:t>JOIN:Lobbynummer</w:t>
             </w:r>
+            <w:proofErr w:type="spellEnd"/>
+            <w:proofErr w:type="gramEnd"/>
           </w:p>
         </w:tc>
         <w:tc>
@@ -1518,12 +1760,16 @@
                 <w:lang w:val="de-DE"/>
               </w:rPr>
             </w:pPr>
+            <w:proofErr w:type="spellStart"/>
+            <w:proofErr w:type="gramStart"/>
             <w:r>
               <w:rPr>
                 <w:lang w:val="de-DE"/>
               </w:rPr>
               <w:t>SPEC:Lobbynummer</w:t>
             </w:r>
+            <w:proofErr w:type="spellEnd"/>
+            <w:proofErr w:type="gramEnd"/>
           </w:p>
         </w:tc>
         <w:tc>
@@ -1573,8 +1819,16 @@
               <w:rPr>
                 <w:lang w:val="de-DE"/>
               </w:rPr>
-              <w:t>CRE2:Lobbynummer</w:t>
-            </w:r>
+              <w:t>CRE</w:t>
+            </w:r>
+            <w:proofErr w:type="gramStart"/>
+            <w:r>
+              <w:rPr>
+                <w:lang w:val="de-DE"/>
+              </w:rPr>
+              <w:t>2:Lobbynummer</w:t>
+            </w:r>
+            <w:proofErr w:type="gramEnd"/>
           </w:p>
         </w:tc>
         <w:tc>
@@ -1688,7 +1942,14 @@
               <w:rPr>
                 <w:lang w:val="de-DE"/>
               </w:rPr>
-              <w:t>STR1:</w:t>
+              <w:t>STR</w:t>
+            </w:r>
+            <w:proofErr w:type="gramStart"/>
+            <w:r>
+              <w:rPr>
+                <w:lang w:val="de-DE"/>
+              </w:rPr>
+              <w:t>1:</w:t>
             </w:r>
             <w:r>
               <w:rPr>
@@ -1700,7 +1961,14 @@
               <w:rPr>
                 <w:lang w:val="de-DE"/>
               </w:rPr>
-              <w:t>Grösse:Maximale-AnzahlVonMünzen</w:t>
+              <w:t>Grösse</w:t>
+            </w:r>
+            <w:proofErr w:type="gramEnd"/>
+            <w:r>
+              <w:rPr>
+                <w:lang w:val="de-DE"/>
+              </w:rPr>
+              <w:t>:Maximale-AnzahlVonMünzen</w:t>
             </w:r>
           </w:p>
         </w:tc>
@@ -1762,7 +2030,15 @@
           </w:tcPr>
           <w:p>
             <w:r>
-              <w:t>Ein Client in einem Spiel möchte seine Schildkröte hoch laufen lassen. Der Server sendet eine «ERRO»-Message, falls dies nicht möglich sein sollte.</w:t>
+              <w:t xml:space="preserve">Ein Client in einem Spiel möchte seine Schildkröte </w:t>
+            </w:r>
+            <w:proofErr w:type="gramStart"/>
+            <w:r>
+              <w:t>hoch laufen</w:t>
+            </w:r>
+            <w:proofErr w:type="gramEnd"/>
+            <w:r>
+              <w:t xml:space="preserve"> lassen. Der Server sendet eine «ERRO»-Message, falls dies nicht möglich sein sollte.</w:t>
             </w:r>
           </w:p>
         </w:tc>
@@ -1951,6 +2227,8 @@
                 <w:lang w:val="de-DE"/>
               </w:rPr>
             </w:pPr>
+            <w:proofErr w:type="spellStart"/>
+            <w:proofErr w:type="gramStart"/>
             <w:r>
               <w:rPr>
                 <w:lang w:val="de-DE"/>
@@ -1963,6 +2241,8 @@
               </w:rPr>
               <w:t>:Rundenanzahl</w:t>
             </w:r>
+            <w:proofErr w:type="spellEnd"/>
+            <w:proofErr w:type="gramEnd"/>
           </w:p>
         </w:tc>
         <w:tc>
@@ -2008,6 +2288,8 @@
                 <w:lang w:val="de-DE"/>
               </w:rPr>
             </w:pPr>
+            <w:proofErr w:type="spellStart"/>
+            <w:proofErr w:type="gramStart"/>
             <w:r>
               <w:rPr>
                 <w:lang w:val="de-DE"/>
@@ -2018,8 +2300,16 @@
               <w:rPr>
                 <w:lang w:val="de-DE"/>
               </w:rPr>
-              <w:t>:Spielername:Punkte</w:t>
-            </w:r>
+              <w:t>:Spielername</w:t>
+            </w:r>
+            <w:proofErr w:type="gramEnd"/>
+            <w:r>
+              <w:rPr>
+                <w:lang w:val="de-DE"/>
+              </w:rPr>
+              <w:t>:Punkte</w:t>
+            </w:r>
+            <w:proofErr w:type="spellEnd"/>
           </w:p>
         </w:tc>
         <w:tc>
@@ -2029,7 +2319,15 @@
           </w:tcPr>
           <w:p>
             <w:r>
-              <w:t>Der Server sendet den Namen und die Punktzahl das Gewinners an den Client</w:t>
+              <w:t xml:space="preserve">Der Server sendet den Namen und die Punktzahl </w:t>
+            </w:r>
+            <w:proofErr w:type="gramStart"/>
+            <w:r>
+              <w:t>das Gewinners</w:t>
+            </w:r>
+            <w:proofErr w:type="gramEnd"/>
+            <w:r>
+              <w:t xml:space="preserve"> an den Client</w:t>
             </w:r>
           </w:p>
         </w:tc>
@@ -2065,12 +2363,15 @@
                 <w:lang w:val="de-DE"/>
               </w:rPr>
             </w:pPr>
+            <w:proofErr w:type="spellStart"/>
+            <w:proofErr w:type="gramStart"/>
             <w:r>
               <w:rPr>
                 <w:lang w:val="de-DE"/>
               </w:rPr>
               <w:t>LOBY:InformationenÜberDas</w:t>
             </w:r>
+            <w:proofErr w:type="gramEnd"/>
             <w:r>
               <w:rPr>
                 <w:lang w:val="de-DE"/>
@@ -2083,6 +2384,7 @@
               </w:rPr>
               <w:t>SpielfeldSowiePunktestand</w:t>
             </w:r>
+            <w:proofErr w:type="spellEnd"/>
           </w:p>
         </w:tc>
         <w:tc>
@@ -2143,7 +2445,31 @@
           </w:tcPr>
           <w:p>
             <w:r>
-              <w:t>Der Server testet, ob er die Nachricht «Test» an den Client schicken kann. Falls dies geht, so besteht noch eine Verbindung. Sollte dem jedoch nicht so sein, wird der ServerThreadForClient von allen Listen bzw Hashmaps gelöscht.</w:t>
+              <w:t xml:space="preserve">Der Server testet, ob er die Nachricht «Test» an den Client schicken kann. Falls dies geht, so besteht noch eine Verbindung. Sollte dem jedoch nicht so sein, wird der </w:t>
+            </w:r>
+            <w:proofErr w:type="spellStart"/>
+            <w:r>
+              <w:t>ServerThreadForClient</w:t>
+            </w:r>
+            <w:proofErr w:type="spellEnd"/>
+            <w:r>
+              <w:t xml:space="preserve"> von allen Listen </w:t>
+            </w:r>
+            <w:proofErr w:type="spellStart"/>
+            <w:r>
+              <w:t>bzw</w:t>
+            </w:r>
+            <w:proofErr w:type="spellEnd"/>
+            <w:r>
+              <w:t xml:space="preserve"> </w:t>
+            </w:r>
+            <w:proofErr w:type="spellStart"/>
+            <w:r>
+              <w:t>Hashmaps</w:t>
+            </w:r>
+            <w:proofErr w:type="spellEnd"/>
+            <w:r>
+              <w:t xml:space="preserve"> gelöscht.</w:t>
             </w:r>
           </w:p>
         </w:tc>
@@ -2179,12 +2505,22 @@
                 <w:lang w:val="de-DE"/>
               </w:rPr>
             </w:pPr>
+            <w:proofErr w:type="spellStart"/>
+            <w:proofErr w:type="gramStart"/>
             <w:r>
               <w:rPr>
                 <w:lang w:val="de-DE"/>
               </w:rPr>
               <w:t>INVM</w:t>
             </w:r>
+            <w:r>
+              <w:rPr>
+                <w:lang w:val="de-DE"/>
+              </w:rPr>
+              <w:t>:Nachricht</w:t>
+            </w:r>
+            <w:proofErr w:type="spellEnd"/>
+            <w:proofErr w:type="gramEnd"/>
           </w:p>
         </w:tc>
         <w:tc>
@@ -2195,70 +2531,125 @@
           <w:p>
             <w:r>
               <w:t>Der Server testet ob der Spielzug ungültig ist und sendet dann eine Fehlermeldung.</w:t>
+            </w:r>
+          </w:p>
+        </w:tc>
+      </w:tr>
+      <w:tr>
+        <w:tc>
+          <w:tcPr>
+            <w:tcW w:w="734" w:type="dxa"/>
+            <w:shd w:val="clear" w:color="auto" w:fill="auto"/>
+          </w:tcPr>
+          <w:p>
+            <w:pPr>
+              <w:rPr>
+                <w:lang w:val="de-DE"/>
+              </w:rPr>
+            </w:pPr>
+            <w:r>
+              <w:rPr>
+                <w:lang w:val="de-DE"/>
+              </w:rPr>
+              <w:t>SC</w:t>
+            </w:r>
+          </w:p>
+        </w:tc>
+        <w:tc>
+          <w:tcPr>
+            <w:tcW w:w="2860" w:type="dxa"/>
+            <w:shd w:val="clear" w:color="auto" w:fill="auto"/>
+          </w:tcPr>
+          <w:p>
+            <w:pPr>
+              <w:rPr>
+                <w:lang w:val="de-DE"/>
+              </w:rPr>
+            </w:pPr>
+            <w:proofErr w:type="spellStart"/>
+            <w:proofErr w:type="gramStart"/>
+            <w:r>
+              <w:rPr>
+                <w:lang w:val="de-DE"/>
+              </w:rPr>
+              <w:t>GMSG:Nachricht</w:t>
+            </w:r>
+            <w:proofErr w:type="spellEnd"/>
+            <w:proofErr w:type="gramEnd"/>
+          </w:p>
+        </w:tc>
+        <w:tc>
+          <w:tcPr>
+            <w:tcW w:w="6607" w:type="dxa"/>
+            <w:shd w:val="clear" w:color="auto" w:fill="auto"/>
+          </w:tcPr>
+          <w:p>
+            <w:r>
+              <w:t>Der Server sendet eine Nachricht über das Spiel</w:t>
+            </w:r>
+          </w:p>
+        </w:tc>
+      </w:tr>
+      <w:tr>
+        <w:tc>
+          <w:tcPr>
+            <w:tcW w:w="734" w:type="dxa"/>
+            <w:shd w:val="clear" w:color="auto" w:fill="auto"/>
+          </w:tcPr>
+          <w:p>
+            <w:pPr>
+              <w:rPr>
+                <w:lang w:val="de-DE"/>
+              </w:rPr>
+            </w:pPr>
+            <w:r>
+              <w:rPr>
+                <w:lang w:val="de-DE"/>
+              </w:rPr>
+              <w:t>CS</w:t>
+            </w:r>
+          </w:p>
+          <w:p>
+            <w:pPr>
+              <w:rPr>
+                <w:lang w:val="de-DE"/>
+              </w:rPr>
+            </w:pPr>
+            <w:r>
+              <w:rPr>
+                <w:lang w:val="de-DE"/>
+              </w:rPr>
+              <w:t>SC</w:t>
+            </w:r>
+          </w:p>
+        </w:tc>
+        <w:tc>
+          <w:tcPr>
+            <w:tcW w:w="2860" w:type="dxa"/>
+            <w:shd w:val="clear" w:color="auto" w:fill="auto"/>
+          </w:tcPr>
+          <w:p>
+            <w:pPr>
+              <w:rPr>
+                <w:lang w:val="de-DE"/>
+              </w:rPr>
+            </w:pPr>
+            <w:r>
+              <w:rPr>
+                <w:lang w:val="de-DE"/>
+              </w:rPr>
+              <w:t>IDK</w:t>
+            </w:r>
+            <w:r>
+              <w:rPr>
+                <w:lang w:val="de-DE"/>
+              </w:rPr>
+              <w:t>W</w:t>
             </w:r>
             <w:bookmarkStart w:id="0" w:name="_GoBack"/>
             <w:bookmarkEnd w:id="0"/>
           </w:p>
         </w:tc>
-      </w:tr>
-      <w:tr>
-        <w:tc>
-          <w:tcPr>
-            <w:tcW w:w="734" w:type="dxa"/>
-            <w:shd w:val="clear" w:color="auto" w:fill="auto"/>
-          </w:tcPr>
-          <w:p>
-            <w:pPr>
-              <w:rPr>
-                <w:lang w:val="de-DE"/>
-              </w:rPr>
-            </w:pPr>
-            <w:r>
-              <w:rPr>
-                <w:lang w:val="de-DE"/>
-              </w:rPr>
-              <w:t>CS</w:t>
-            </w:r>
-          </w:p>
-          <w:p>
-            <w:pPr>
-              <w:rPr>
-                <w:lang w:val="de-DE"/>
-              </w:rPr>
-            </w:pPr>
-            <w:r>
-              <w:rPr>
-                <w:lang w:val="de-DE"/>
-              </w:rPr>
-              <w:t>SC</w:t>
-            </w:r>
-          </w:p>
-        </w:tc>
-        <w:tc>
-          <w:tcPr>
-            <w:tcW w:w="2860" w:type="dxa"/>
-            <w:shd w:val="clear" w:color="auto" w:fill="auto"/>
-          </w:tcPr>
-          <w:p>
-            <w:pPr>
-              <w:rPr>
-                <w:lang w:val="de-DE"/>
-              </w:rPr>
-            </w:pPr>
-            <w:r>
-              <w:rPr>
-                <w:lang w:val="de-DE"/>
-              </w:rPr>
-              <w:t>IDK</w:t>
-            </w:r>
-            <w:r>
-              <w:rPr>
-                <w:lang w:val="de-DE"/>
-              </w:rPr>
-              <w:t>W</w:t>
-            </w:r>
-          </w:p>
-        </w:tc>
         <w:tc>
           <w:tcPr>
             <w:tcW w:w="6607" w:type="dxa"/>
@@ -2274,7 +2665,21 @@
               <w:rPr>
                 <w:lang w:val="de-DE"/>
               </w:rPr>
-              <w:t>Dies ist ein geheimer Cheatcode, der so geheim ist, dass selbst im Netzwerkprotokoll bloß eine vage Beschreibung vorhanden ist.</w:t>
+              <w:t xml:space="preserve">Dies ist ein geheimer </w:t>
+            </w:r>
+            <w:proofErr w:type="spellStart"/>
+            <w:r>
+              <w:rPr>
+                <w:lang w:val="de-DE"/>
+              </w:rPr>
+              <w:t>Cheatcode</w:t>
+            </w:r>
+            <w:proofErr w:type="spellEnd"/>
+            <w:r>
+              <w:rPr>
+                <w:lang w:val="de-DE"/>
+              </w:rPr>
+              <w:t>, der so geheim ist, dass selbst im Netzwerkprotokoll bloß eine vage Beschreibung vorhanden ist.</w:t>
             </w:r>
           </w:p>
         </w:tc>
@@ -3095,7 +3500,7 @@
 </file>
 
 <file path=customXml/itemProps1.xml><?xml version="1.0" encoding="utf-8"?>
-<ds:datastoreItem xmlns:ds="http://schemas.openxmlformats.org/officeDocument/2006/customXml" ds:itemID="{0F5F7288-8590-45E1-A453-0598636ED6C3}">
+<ds:datastoreItem xmlns:ds="http://schemas.openxmlformats.org/officeDocument/2006/customXml" ds:itemID="{DA4B831C-02E6-431D-8B93-DB98E3FC3257}">
   <ds:schemaRefs>
     <ds:schemaRef ds:uri="http://schemas.openxmlformats.org/officeDocument/2006/bibliography"/>
   </ds:schemaRefs>

</xml_diff>